<commit_message>
Modificaciones en la memoria
</commit_message>
<xml_diff>
--- a/Memoria_TrabajoSED_Micros.docx
+++ b/Memoria_TrabajoSED_Micros.docx
@@ -1,7 +1,274 @@
 
 <file path=word/document.xml><?xml version="1.0" encoding="utf-8"?>
-<w:document xmlns:wpc="http://schemas.microsoft.com/office/word/2010/wordprocessingCanvas" xmlns:mc="http://schemas.openxmlformats.org/markup-compatibility/2006" xmlns:o="urn:schemas-microsoft-com:office:office" xmlns:r="http://schemas.openxmlformats.org/officeDocument/2006/relationships" xmlns:m="http://schemas.openxmlformats.org/officeDocument/2006/math" xmlns:v="urn:schemas-microsoft-com:vml" xmlns:wp14="http://schemas.microsoft.com/office/word/2010/wordprocessingDrawing" xmlns:wp="http://schemas.openxmlformats.org/drawingml/2006/wordprocessingDrawing" xmlns:w10="urn:schemas-microsoft-com:office:word" xmlns:w="http://schemas.openxmlformats.org/wordprocessingml/2006/main" xmlns:w14="http://schemas.microsoft.com/office/word/2010/wordml" xmlns:wpg="http://schemas.microsoft.com/office/word/2010/wordprocessingGroup" xmlns:wpi="http://schemas.microsoft.com/office/word/2010/wordprocessingInk" xmlns:wne="http://schemas.microsoft.com/office/word/2006/wordml" xmlns:wps="http://schemas.microsoft.com/office/word/2010/wordprocessingShape" mc:Ignorable="w14 wp14">
+<w:document xmlns:wpc="http://schemas.microsoft.com/office/word/2010/wordprocessingCanvas" xmlns:cx="http://schemas.microsoft.com/office/drawing/2014/chartex" xmlns:cx1="http://schemas.microsoft.com/office/drawing/2015/9/8/chartex" xmlns:cx2="http://schemas.microsoft.com/office/drawing/2015/10/21/chartex" xmlns:cx3="http://schemas.microsoft.com/office/drawing/2016/5/9/chartex" xmlns:cx4="http://schemas.microsoft.com/office/drawing/2016/5/10/chartex" xmlns:cx5="http://schemas.microsoft.com/office/drawing/2016/5/11/chartex" xmlns:cx6="http://schemas.microsoft.com/office/drawing/2016/5/12/chartex" xmlns:cx7="http://schemas.microsoft.com/office/drawing/2016/5/13/chartex" xmlns:cx8="http://schemas.microsoft.com/office/drawing/2016/5/14/chartex" xmlns:mc="http://schemas.openxmlformats.org/markup-compatibility/2006" xmlns:aink="http://schemas.microsoft.com/office/drawing/2016/ink" xmlns:am3d="http://schemas.microsoft.com/office/drawing/2017/model3d" xmlns:o="urn:schemas-microsoft-com:office:office" xmlns:r="http://schemas.openxmlformats.org/officeDocument/2006/relationships" xmlns:m="http://schemas.openxmlformats.org/officeDocument/2006/math" xmlns:v="urn:schemas-microsoft-com:vml" xmlns:wp14="http://schemas.microsoft.com/office/word/2010/wordprocessingDrawing" xmlns:wp="http://schemas.openxmlformats.org/drawingml/2006/wordprocessingDrawing" xmlns:w10="urn:schemas-microsoft-com:office:word" xmlns:w="http://schemas.openxmlformats.org/wordprocessingml/2006/main" xmlns:w14="http://schemas.microsoft.com/office/word/2010/wordml" xmlns:w15="http://schemas.microsoft.com/office/word/2012/wordml" xmlns:w16cex="http://schemas.microsoft.com/office/word/2018/wordml/cex" xmlns:w16cid="http://schemas.microsoft.com/office/word/2016/wordml/cid" xmlns:w16="http://schemas.microsoft.com/office/word/2018/wordml" xmlns:w16sdtdh="http://schemas.microsoft.com/office/word/2020/wordml/sdtdatahash" xmlns:w16se="http://schemas.microsoft.com/office/word/2015/wordml/symex" xmlns:wpg="http://schemas.microsoft.com/office/word/2010/wordprocessingGroup" xmlns:wpi="http://schemas.microsoft.com/office/word/2010/wordprocessingInk" xmlns:wne="http://schemas.microsoft.com/office/word/2006/wordml" xmlns:wps="http://schemas.microsoft.com/office/word/2010/wordprocessingShape" mc:Ignorable="w14 w15 w16se w16cid w16 w16cex w16sdtdh wp14">
   <w:body>
+    <w:p>
+      <w:pPr>
+        <w:jc w:val="center"/>
+        <w:rPr>
+          <w:sz w:val="32"/>
+          <w:szCs w:val="32"/>
+        </w:rPr>
+      </w:pPr>
+      <w:bookmarkStart w:id="0" w:name="_Hlk54115809"/>
+      <w:bookmarkEnd w:id="0"/>
+    </w:p>
+    <w:p>
+      <w:pPr>
+        <w:jc w:val="center"/>
+        <w:rPr>
+          <w:sz w:val="32"/>
+          <w:szCs w:val="32"/>
+        </w:rPr>
+      </w:pPr>
+      <w:r>
+        <w:rPr>
+          <w:noProof/>
+        </w:rPr>
+        <w:drawing>
+          <wp:anchor distT="0" distB="0" distL="114300" distR="114300" simplePos="0" relativeHeight="251660288" behindDoc="0" locked="0" layoutInCell="1" allowOverlap="1" wp14:anchorId="0917D74D" wp14:editId="72AB5752">
+            <wp:simplePos x="0" y="0"/>
+            <wp:positionH relativeFrom="margin">
+              <wp:align>right</wp:align>
+            </wp:positionH>
+            <wp:positionV relativeFrom="paragraph">
+              <wp:posOffset>114300</wp:posOffset>
+            </wp:positionV>
+            <wp:extent cx="2247265" cy="1048385"/>
+            <wp:effectExtent l="0" t="0" r="635" b="0"/>
+            <wp:wrapTopAndBottom/>
+            <wp:docPr id="7" name="Imagen 7" descr="Escuela Técnica Superior de Ingeniería y Diseño Industrial"/>
+            <wp:cNvGraphicFramePr>
+              <a:graphicFrameLocks xmlns:a="http://schemas.openxmlformats.org/drawingml/2006/main" noChangeAspect="1"/>
+            </wp:cNvGraphicFramePr>
+            <a:graphic xmlns:a="http://schemas.openxmlformats.org/drawingml/2006/main">
+              <a:graphicData uri="http://schemas.openxmlformats.org/drawingml/2006/picture">
+                <pic:pic xmlns:pic="http://schemas.openxmlformats.org/drawingml/2006/picture">
+                  <pic:nvPicPr>
+                    <pic:cNvPr id="0" name="Picture 7" descr="Escuela Técnica Superior de Ingeniería y Diseño Industrial"/>
+                    <pic:cNvPicPr>
+                      <a:picLocks noChangeAspect="1" noChangeArrowheads="1"/>
+                    </pic:cNvPicPr>
+                  </pic:nvPicPr>
+                  <pic:blipFill>
+                    <a:blip r:embed="rId8" cstate="print">
+                      <a:extLst>
+                        <a:ext uri="{28A0092B-C50C-407E-A947-70E740481C1C}">
+                          <a14:useLocalDpi xmlns:a14="http://schemas.microsoft.com/office/drawing/2010/main" val="0"/>
+                        </a:ext>
+                      </a:extLst>
+                    </a:blip>
+                    <a:srcRect/>
+                    <a:stretch>
+                      <a:fillRect/>
+                    </a:stretch>
+                  </pic:blipFill>
+                  <pic:spPr bwMode="auto">
+                    <a:xfrm>
+                      <a:off x="0" y="0"/>
+                      <a:ext cx="2247265" cy="1048385"/>
+                    </a:xfrm>
+                    <a:prstGeom prst="rect">
+                      <a:avLst/>
+                    </a:prstGeom>
+                    <a:noFill/>
+                    <a:ln>
+                      <a:noFill/>
+                    </a:ln>
+                  </pic:spPr>
+                </pic:pic>
+              </a:graphicData>
+            </a:graphic>
+            <wp14:sizeRelH relativeFrom="page">
+              <wp14:pctWidth>0</wp14:pctWidth>
+            </wp14:sizeRelH>
+            <wp14:sizeRelV relativeFrom="page">
+              <wp14:pctHeight>0</wp14:pctHeight>
+            </wp14:sizeRelV>
+          </wp:anchor>
+        </w:drawing>
+      </w:r>
+      <w:r>
+        <w:rPr>
+          <w:noProof/>
+        </w:rPr>
+        <w:drawing>
+          <wp:anchor distT="0" distB="0" distL="114300" distR="114300" simplePos="0" relativeHeight="251659264" behindDoc="0" locked="0" layoutInCell="1" allowOverlap="1" wp14:anchorId="3241E764" wp14:editId="2556B1E2">
+            <wp:simplePos x="0" y="0"/>
+            <wp:positionH relativeFrom="margin">
+              <wp:align>left</wp:align>
+            </wp:positionH>
+            <wp:positionV relativeFrom="paragraph">
+              <wp:posOffset>0</wp:posOffset>
+            </wp:positionV>
+            <wp:extent cx="1666875" cy="1282065"/>
+            <wp:effectExtent l="0" t="0" r="0" b="0"/>
+            <wp:wrapTopAndBottom/>
+            <wp:docPr id="19" name="Imagen 19" descr="Internacional"/>
+            <wp:cNvGraphicFramePr>
+              <a:graphicFrameLocks xmlns:a="http://schemas.openxmlformats.org/drawingml/2006/main" noChangeAspect="1"/>
+            </wp:cNvGraphicFramePr>
+            <a:graphic xmlns:a="http://schemas.openxmlformats.org/drawingml/2006/main">
+              <a:graphicData uri="http://schemas.openxmlformats.org/drawingml/2006/picture">
+                <pic:pic xmlns:pic="http://schemas.openxmlformats.org/drawingml/2006/picture">
+                  <pic:nvPicPr>
+                    <pic:cNvPr id="0" name="Picture 4" descr="Internacional"/>
+                    <pic:cNvPicPr>
+                      <a:picLocks noChangeAspect="1" noChangeArrowheads="1"/>
+                    </pic:cNvPicPr>
+                  </pic:nvPicPr>
+                  <pic:blipFill>
+                    <a:blip r:embed="rId9" cstate="print">
+                      <a:extLst>
+                        <a:ext uri="{28A0092B-C50C-407E-A947-70E740481C1C}">
+                          <a14:useLocalDpi xmlns:a14="http://schemas.microsoft.com/office/drawing/2010/main" val="0"/>
+                        </a:ext>
+                      </a:extLst>
+                    </a:blip>
+                    <a:srcRect/>
+                    <a:stretch>
+                      <a:fillRect/>
+                    </a:stretch>
+                  </pic:blipFill>
+                  <pic:spPr bwMode="auto">
+                    <a:xfrm>
+                      <a:off x="0" y="0"/>
+                      <a:ext cx="1705515" cy="1312384"/>
+                    </a:xfrm>
+                    <a:prstGeom prst="rect">
+                      <a:avLst/>
+                    </a:prstGeom>
+                    <a:noFill/>
+                    <a:ln>
+                      <a:noFill/>
+                    </a:ln>
+                  </pic:spPr>
+                </pic:pic>
+              </a:graphicData>
+            </a:graphic>
+            <wp14:sizeRelH relativeFrom="page">
+              <wp14:pctWidth>0</wp14:pctWidth>
+            </wp14:sizeRelH>
+            <wp14:sizeRelV relativeFrom="page">
+              <wp14:pctHeight>0</wp14:pctHeight>
+            </wp14:sizeRelV>
+          </wp:anchor>
+        </w:drawing>
+      </w:r>
+    </w:p>
+    <w:p>
+      <w:pPr>
+        <w:jc w:val="center"/>
+        <w:rPr>
+          <w:sz w:val="32"/>
+          <w:szCs w:val="32"/>
+        </w:rPr>
+      </w:pPr>
+    </w:p>
+    <w:p>
+      <w:pPr>
+        <w:jc w:val="center"/>
+        <w:rPr>
+          <w:sz w:val="32"/>
+          <w:szCs w:val="32"/>
+        </w:rPr>
+      </w:pPr>
+    </w:p>
+    <w:p>
+      <w:pPr>
+        <w:jc w:val="center"/>
+        <w:rPr>
+          <w:sz w:val="32"/>
+          <w:szCs w:val="32"/>
+        </w:rPr>
+      </w:pPr>
+    </w:p>
+    <w:p>
+      <w:pPr>
+        <w:jc w:val="center"/>
+        <w:rPr>
+          <w:rFonts w:ascii="Bahnschrift Light" w:hAnsi="Bahnschrift Light" w:cstheme="majorHAnsi"/>
+          <w:sz w:val="44"/>
+          <w:szCs w:val="44"/>
+        </w:rPr>
+      </w:pPr>
+      <w:r>
+        <w:rPr>
+          <w:rFonts w:ascii="Bahnschrift Light" w:hAnsi="Bahnschrift Light" w:cstheme="majorHAnsi"/>
+          <w:sz w:val="44"/>
+          <w:szCs w:val="44"/>
+        </w:rPr>
+        <w:t>SISTEMAS ELECTRÓNICOS DIGITALES</w:t>
+      </w:r>
+    </w:p>
+    <w:p>
+      <w:pPr>
+        <w:jc w:val="center"/>
+        <w:rPr>
+          <w:rFonts w:ascii="Bahnschrift Light" w:hAnsi="Bahnschrift Light" w:cstheme="majorHAnsi"/>
+          <w:sz w:val="40"/>
+          <w:szCs w:val="40"/>
+        </w:rPr>
+      </w:pPr>
+    </w:p>
+    <w:p>
+      <w:pPr>
+        <w:pBdr>
+          <w:top w:val="single" w:sz="4" w:space="1" w:color="auto"/>
+          <w:left w:val="single" w:sz="4" w:space="4" w:color="auto"/>
+          <w:bottom w:val="single" w:sz="4" w:space="1" w:color="auto"/>
+          <w:right w:val="single" w:sz="4" w:space="4" w:color="auto"/>
+        </w:pBdr>
+        <w:spacing w:before="240"/>
+        <w:jc w:val="center"/>
+        <w:rPr>
+          <w:rFonts w:ascii="Bahnschrift Light" w:hAnsi="Bahnschrift Light" w:cstheme="majorHAnsi"/>
+          <w:sz w:val="36"/>
+          <w:szCs w:val="36"/>
+        </w:rPr>
+      </w:pPr>
+      <w:r>
+        <w:rPr>
+          <w:rFonts w:ascii="Bahnschrift Light" w:hAnsi="Bahnschrift Light" w:cstheme="majorHAnsi"/>
+          <w:sz w:val="36"/>
+          <w:szCs w:val="36"/>
+        </w:rPr>
+        <w:t>TRABAJO DE MICROS</w:t>
+      </w:r>
+      <w:r>
+        <w:rPr>
+          <w:rFonts w:ascii="Bahnschrift Light" w:hAnsi="Bahnschrift Light" w:cstheme="majorHAnsi"/>
+          <w:sz w:val="36"/>
+          <w:szCs w:val="36"/>
+        </w:rPr>
+        <w:t>:</w:t>
+      </w:r>
+    </w:p>
+    <w:p>
+      <w:pPr>
+        <w:pBdr>
+          <w:top w:val="single" w:sz="4" w:space="1" w:color="auto"/>
+          <w:left w:val="single" w:sz="4" w:space="4" w:color="auto"/>
+          <w:bottom w:val="single" w:sz="4" w:space="1" w:color="auto"/>
+          <w:right w:val="single" w:sz="4" w:space="4" w:color="auto"/>
+        </w:pBdr>
+        <w:spacing w:before="240"/>
+        <w:jc w:val="center"/>
+        <w:rPr>
+          <w:rFonts w:ascii="Bahnschrift Light" w:hAnsi="Bahnschrift Light"/>
+          <w:sz w:val="32"/>
+          <w:szCs w:val="32"/>
+        </w:rPr>
+      </w:pPr>
+      <w:r>
+        <w:rPr>
+          <w:rFonts w:ascii="Bahnschrift Light" w:hAnsi="Bahnschrift Light"/>
+          <w:sz w:val="32"/>
+          <w:szCs w:val="32"/>
+        </w:rPr>
+        <w:t>FILTRADO DE SEÑALES DE AUDIO</w:t>
+      </w:r>
+    </w:p>
     <w:p>
       <w:pPr>
         <w:pStyle w:val="Ttulo"/>
@@ -10,16 +277,18 @@
           <w:szCs w:val="40"/>
         </w:rPr>
       </w:pPr>
-      <w:r>
-        <w:rPr>
-          <w:rFonts w:cs="Times New Roman"/>
-          <w:szCs w:val="40"/>
-        </w:rPr>
-        <w:t>Título de la práctica</w:t>
-      </w:r>
-      <w:bookmarkStart w:id="0" w:name="_GoBack"/>
-      <w:bookmarkEnd w:id="0"/>
-    </w:p>
+    </w:p>
+    <w:p/>
+    <w:p/>
+    <w:p/>
+    <w:p/>
+    <w:p/>
+    <w:p/>
+    <w:p/>
+    <w:p/>
+    <w:p/>
+    <w:p/>
+    <w:p/>
     <w:sdt>
       <w:sdtPr>
         <w:rPr>
@@ -43,7 +312,7 @@
       <w:sdtContent>
         <w:p>
           <w:pPr>
-            <w:pStyle w:val="TtulodeTDC"/>
+            <w:pStyle w:val="TtuloTDC"/>
             <w:numPr>
               <w:ilvl w:val="0"/>
               <w:numId w:val="0"/>
@@ -57,7 +326,7 @@
           <w:pPr>
             <w:pStyle w:val="TDC1"/>
             <w:tabs>
-              <w:tab w:val="left" w:pos="440"/>
+              <w:tab w:val="left" w:pos="480"/>
               <w:tab w:val="right" w:leader="dot" w:pos="8494"/>
             </w:tabs>
             <w:rPr>
@@ -76,7 +345,7 @@
           <w:r>
             <w:fldChar w:fldCharType="separate"/>
           </w:r>
-          <w:hyperlink w:anchor="_Toc93341919" w:history="1">
+          <w:hyperlink w:anchor="_Toc93408565" w:history="1">
             <w:r>
               <w:rPr>
                 <w:rStyle w:val="Hipervnculo"/>
@@ -119,7 +388,7 @@
                 <w:noProof/>
                 <w:webHidden/>
               </w:rPr>
-              <w:instrText xml:space="preserve"> PAGEREF _Toc93341919 \h </w:instrText>
+              <w:instrText xml:space="preserve"> PAGEREF _Toc93408565 \h </w:instrText>
             </w:r>
             <w:r>
               <w:rPr>
@@ -154,7 +423,7 @@
           <w:pPr>
             <w:pStyle w:val="TDC1"/>
             <w:tabs>
-              <w:tab w:val="left" w:pos="440"/>
+              <w:tab w:val="left" w:pos="480"/>
               <w:tab w:val="right" w:leader="dot" w:pos="8494"/>
             </w:tabs>
             <w:rPr>
@@ -164,7 +433,7 @@
               <w:lang w:eastAsia="es-ES"/>
             </w:rPr>
           </w:pPr>
-          <w:hyperlink w:anchor="_Toc93341920" w:history="1">
+          <w:hyperlink w:anchor="_Toc93408566" w:history="1">
             <w:r>
               <w:rPr>
                 <w:rStyle w:val="Hipervnculo"/>
@@ -186,7 +455,7 @@
                 <w:rStyle w:val="Hipervnculo"/>
                 <w:noProof/>
               </w:rPr>
-              <w:t>Funcionamiento del programa</w:t>
+              <w:t>Estrategia y algoritmos</w:t>
             </w:r>
             <w:r>
               <w:rPr>
@@ -207,7 +476,7 @@
                 <w:noProof/>
                 <w:webHidden/>
               </w:rPr>
-              <w:instrText xml:space="preserve"> PAGEREF _Toc93341920 \h </w:instrText>
+              <w:instrText xml:space="preserve"> PAGEREF _Toc93408566 \h </w:instrText>
             </w:r>
             <w:r>
               <w:rPr>
@@ -252,7 +521,7 @@
               <w:lang w:eastAsia="es-ES"/>
             </w:rPr>
           </w:pPr>
-          <w:hyperlink w:anchor="_Toc93341921" w:history="1">
+          <w:hyperlink w:anchor="_Toc93408567" w:history="1">
             <w:r>
               <w:rPr>
                 <w:rStyle w:val="Hipervnculo"/>
@@ -274,7 +543,7 @@
                 <w:rStyle w:val="Hipervnculo"/>
                 <w:noProof/>
               </w:rPr>
-              <w:t>Diagrama de bloques</w:t>
+              <w:t>Configuración de la placa ESP32</w:t>
             </w:r>
             <w:r>
               <w:rPr>
@@ -295,7 +564,7 @@
                 <w:noProof/>
                 <w:webHidden/>
               </w:rPr>
-              <w:instrText xml:space="preserve"> PAGEREF _Toc93341921 \h </w:instrText>
+              <w:instrText xml:space="preserve"> PAGEREF _Toc93408567 \h </w:instrText>
             </w:r>
             <w:r>
               <w:rPr>
@@ -340,7 +609,7 @@
               <w:lang w:eastAsia="es-ES"/>
             </w:rPr>
           </w:pPr>
-          <w:hyperlink w:anchor="_Toc93341922" w:history="1">
+          <w:hyperlink w:anchor="_Toc93408568" w:history="1">
             <w:r>
               <w:rPr>
                 <w:rStyle w:val="Hipervnculo"/>
@@ -362,7 +631,7 @@
                 <w:rStyle w:val="Hipervnculo"/>
                 <w:noProof/>
               </w:rPr>
-              <w:t>ESP32</w:t>
+              <w:t>DMA circular.</w:t>
             </w:r>
             <w:r>
               <w:rPr>
@@ -383,7 +652,7 @@
                 <w:noProof/>
                 <w:webHidden/>
               </w:rPr>
-              <w:instrText xml:space="preserve"> PAGEREF _Toc93341922 \h </w:instrText>
+              <w:instrText xml:space="preserve"> PAGEREF _Toc93408568 \h </w:instrText>
             </w:r>
             <w:r>
               <w:rPr>
@@ -416,9 +685,9 @@
         </w:p>
         <w:p>
           <w:pPr>
-            <w:pStyle w:val="TDC1"/>
+            <w:pStyle w:val="TDC2"/>
             <w:tabs>
-              <w:tab w:val="left" w:pos="440"/>
+              <w:tab w:val="left" w:pos="880"/>
               <w:tab w:val="right" w:leader="dot" w:pos="8494"/>
             </w:tabs>
             <w:rPr>
@@ -428,13 +697,13 @@
               <w:lang w:eastAsia="es-ES"/>
             </w:rPr>
           </w:pPr>
-          <w:hyperlink w:anchor="_Toc93341923" w:history="1">
+          <w:hyperlink w:anchor="_Toc93408569" w:history="1">
             <w:r>
               <w:rPr>
                 <w:rStyle w:val="Hipervnculo"/>
                 <w:noProof/>
               </w:rPr>
-              <w:t>3</w:t>
+              <w:t>2.3</w:t>
             </w:r>
             <w:r>
               <w:rPr>
@@ -450,6 +719,974 @@
                 <w:rStyle w:val="Hipervnculo"/>
                 <w:noProof/>
               </w:rPr>
+              <w:t>Interrupción HAL_ADC_ConvCpltCallback()</w:t>
+            </w:r>
+            <w:r>
+              <w:rPr>
+                <w:noProof/>
+                <w:webHidden/>
+              </w:rPr>
+              <w:tab/>
+            </w:r>
+            <w:r>
+              <w:rPr>
+                <w:noProof/>
+                <w:webHidden/>
+              </w:rPr>
+              <w:fldChar w:fldCharType="begin"/>
+            </w:r>
+            <w:r>
+              <w:rPr>
+                <w:noProof/>
+                <w:webHidden/>
+              </w:rPr>
+              <w:instrText xml:space="preserve"> PAGEREF _Toc93408569 \h </w:instrText>
+            </w:r>
+            <w:r>
+              <w:rPr>
+                <w:noProof/>
+                <w:webHidden/>
+              </w:rPr>
+            </w:r>
+            <w:r>
+              <w:rPr>
+                <w:noProof/>
+                <w:webHidden/>
+              </w:rPr>
+              <w:fldChar w:fldCharType="separate"/>
+            </w:r>
+            <w:r>
+              <w:rPr>
+                <w:noProof/>
+                <w:webHidden/>
+              </w:rPr>
+              <w:t>3</w:t>
+            </w:r>
+            <w:r>
+              <w:rPr>
+                <w:noProof/>
+                <w:webHidden/>
+              </w:rPr>
+              <w:fldChar w:fldCharType="end"/>
+            </w:r>
+          </w:hyperlink>
+        </w:p>
+        <w:p>
+          <w:pPr>
+            <w:pStyle w:val="TDC3"/>
+            <w:tabs>
+              <w:tab w:val="left" w:pos="1320"/>
+              <w:tab w:val="right" w:leader="dot" w:pos="8494"/>
+            </w:tabs>
+            <w:rPr>
+              <w:rFonts w:asciiTheme="minorHAnsi" w:hAnsiTheme="minorHAnsi"/>
+              <w:noProof/>
+              <w:sz w:val="22"/>
+              <w:lang w:eastAsia="es-ES"/>
+            </w:rPr>
+          </w:pPr>
+          <w:hyperlink w:anchor="_Toc93408570" w:history="1">
+            <w:r>
+              <w:rPr>
+                <w:rStyle w:val="Hipervnculo"/>
+                <w:noProof/>
+              </w:rPr>
+              <w:t>2.3.1</w:t>
+            </w:r>
+            <w:r>
+              <w:rPr>
+                <w:rFonts w:asciiTheme="minorHAnsi" w:hAnsiTheme="minorHAnsi"/>
+                <w:noProof/>
+                <w:sz w:val="22"/>
+                <w:lang w:eastAsia="es-ES"/>
+              </w:rPr>
+              <w:tab/>
+            </w:r>
+            <w:r>
+              <w:rPr>
+                <w:rStyle w:val="Hipervnculo"/>
+                <w:noProof/>
+              </w:rPr>
+              <w:t>Tratamiento de la señal</w:t>
+            </w:r>
+            <w:r>
+              <w:rPr>
+                <w:noProof/>
+                <w:webHidden/>
+              </w:rPr>
+              <w:tab/>
+            </w:r>
+            <w:r>
+              <w:rPr>
+                <w:noProof/>
+                <w:webHidden/>
+              </w:rPr>
+              <w:fldChar w:fldCharType="begin"/>
+            </w:r>
+            <w:r>
+              <w:rPr>
+                <w:noProof/>
+                <w:webHidden/>
+              </w:rPr>
+              <w:instrText xml:space="preserve"> PAGEREF _Toc93408570 \h </w:instrText>
+            </w:r>
+            <w:r>
+              <w:rPr>
+                <w:noProof/>
+                <w:webHidden/>
+              </w:rPr>
+            </w:r>
+            <w:r>
+              <w:rPr>
+                <w:noProof/>
+                <w:webHidden/>
+              </w:rPr>
+              <w:fldChar w:fldCharType="separate"/>
+            </w:r>
+            <w:r>
+              <w:rPr>
+                <w:noProof/>
+                <w:webHidden/>
+              </w:rPr>
+              <w:t>3</w:t>
+            </w:r>
+            <w:r>
+              <w:rPr>
+                <w:noProof/>
+                <w:webHidden/>
+              </w:rPr>
+              <w:fldChar w:fldCharType="end"/>
+            </w:r>
+          </w:hyperlink>
+        </w:p>
+        <w:p>
+          <w:pPr>
+            <w:pStyle w:val="TDC3"/>
+            <w:tabs>
+              <w:tab w:val="left" w:pos="1320"/>
+              <w:tab w:val="right" w:leader="dot" w:pos="8494"/>
+            </w:tabs>
+            <w:rPr>
+              <w:rFonts w:asciiTheme="minorHAnsi" w:hAnsiTheme="minorHAnsi"/>
+              <w:noProof/>
+              <w:sz w:val="22"/>
+              <w:lang w:eastAsia="es-ES"/>
+            </w:rPr>
+          </w:pPr>
+          <w:hyperlink w:anchor="_Toc93408571" w:history="1">
+            <w:r>
+              <w:rPr>
+                <w:rStyle w:val="Hipervnculo"/>
+                <w:noProof/>
+              </w:rPr>
+              <w:t>2.3.2</w:t>
+            </w:r>
+            <w:r>
+              <w:rPr>
+                <w:rFonts w:asciiTheme="minorHAnsi" w:hAnsiTheme="minorHAnsi"/>
+                <w:noProof/>
+                <w:sz w:val="22"/>
+                <w:lang w:eastAsia="es-ES"/>
+              </w:rPr>
+              <w:tab/>
+            </w:r>
+            <w:r>
+              <w:rPr>
+                <w:rStyle w:val="Hipervnculo"/>
+                <w:noProof/>
+              </w:rPr>
+              <w:t>Elección del filtro</w:t>
+            </w:r>
+            <w:r>
+              <w:rPr>
+                <w:noProof/>
+                <w:webHidden/>
+              </w:rPr>
+              <w:tab/>
+            </w:r>
+            <w:r>
+              <w:rPr>
+                <w:noProof/>
+                <w:webHidden/>
+              </w:rPr>
+              <w:fldChar w:fldCharType="begin"/>
+            </w:r>
+            <w:r>
+              <w:rPr>
+                <w:noProof/>
+                <w:webHidden/>
+              </w:rPr>
+              <w:instrText xml:space="preserve"> PAGEREF _Toc93408571 \h </w:instrText>
+            </w:r>
+            <w:r>
+              <w:rPr>
+                <w:noProof/>
+                <w:webHidden/>
+              </w:rPr>
+            </w:r>
+            <w:r>
+              <w:rPr>
+                <w:noProof/>
+                <w:webHidden/>
+              </w:rPr>
+              <w:fldChar w:fldCharType="separate"/>
+            </w:r>
+            <w:r>
+              <w:rPr>
+                <w:noProof/>
+                <w:webHidden/>
+              </w:rPr>
+              <w:t>4</w:t>
+            </w:r>
+            <w:r>
+              <w:rPr>
+                <w:noProof/>
+                <w:webHidden/>
+              </w:rPr>
+              <w:fldChar w:fldCharType="end"/>
+            </w:r>
+          </w:hyperlink>
+        </w:p>
+        <w:p>
+          <w:pPr>
+            <w:pStyle w:val="TDC3"/>
+            <w:tabs>
+              <w:tab w:val="left" w:pos="1320"/>
+              <w:tab w:val="right" w:leader="dot" w:pos="8494"/>
+            </w:tabs>
+            <w:rPr>
+              <w:rFonts w:asciiTheme="minorHAnsi" w:hAnsiTheme="minorHAnsi"/>
+              <w:noProof/>
+              <w:sz w:val="22"/>
+              <w:lang w:eastAsia="es-ES"/>
+            </w:rPr>
+          </w:pPr>
+          <w:hyperlink w:anchor="_Toc93408572" w:history="1">
+            <w:r>
+              <w:rPr>
+                <w:rStyle w:val="Hipervnculo"/>
+                <w:noProof/>
+              </w:rPr>
+              <w:t>2.3.3</w:t>
+            </w:r>
+            <w:r>
+              <w:rPr>
+                <w:rFonts w:asciiTheme="minorHAnsi" w:hAnsiTheme="minorHAnsi"/>
+                <w:noProof/>
+                <w:sz w:val="22"/>
+                <w:lang w:eastAsia="es-ES"/>
+              </w:rPr>
+              <w:tab/>
+            </w:r>
+            <w:r>
+              <w:rPr>
+                <w:rStyle w:val="Hipervnculo"/>
+                <w:noProof/>
+              </w:rPr>
+              <w:t>Control PWM y conversión D/A</w:t>
+            </w:r>
+            <w:r>
+              <w:rPr>
+                <w:noProof/>
+                <w:webHidden/>
+              </w:rPr>
+              <w:tab/>
+            </w:r>
+            <w:r>
+              <w:rPr>
+                <w:noProof/>
+                <w:webHidden/>
+              </w:rPr>
+              <w:fldChar w:fldCharType="begin"/>
+            </w:r>
+            <w:r>
+              <w:rPr>
+                <w:noProof/>
+                <w:webHidden/>
+              </w:rPr>
+              <w:instrText xml:space="preserve"> PAGEREF _Toc93408572 \h </w:instrText>
+            </w:r>
+            <w:r>
+              <w:rPr>
+                <w:noProof/>
+                <w:webHidden/>
+              </w:rPr>
+            </w:r>
+            <w:r>
+              <w:rPr>
+                <w:noProof/>
+                <w:webHidden/>
+              </w:rPr>
+              <w:fldChar w:fldCharType="separate"/>
+            </w:r>
+            <w:r>
+              <w:rPr>
+                <w:noProof/>
+                <w:webHidden/>
+              </w:rPr>
+              <w:t>4</w:t>
+            </w:r>
+            <w:r>
+              <w:rPr>
+                <w:noProof/>
+                <w:webHidden/>
+              </w:rPr>
+              <w:fldChar w:fldCharType="end"/>
+            </w:r>
+          </w:hyperlink>
+        </w:p>
+        <w:p>
+          <w:pPr>
+            <w:pStyle w:val="TDC2"/>
+            <w:tabs>
+              <w:tab w:val="left" w:pos="880"/>
+              <w:tab w:val="right" w:leader="dot" w:pos="8494"/>
+            </w:tabs>
+            <w:rPr>
+              <w:rFonts w:asciiTheme="minorHAnsi" w:hAnsiTheme="minorHAnsi"/>
+              <w:noProof/>
+              <w:sz w:val="22"/>
+              <w:lang w:eastAsia="es-ES"/>
+            </w:rPr>
+          </w:pPr>
+          <w:hyperlink w:anchor="_Toc93408573" w:history="1">
+            <w:r>
+              <w:rPr>
+                <w:rStyle w:val="Hipervnculo"/>
+                <w:noProof/>
+              </w:rPr>
+              <w:t>2.4</w:t>
+            </w:r>
+            <w:r>
+              <w:rPr>
+                <w:rFonts w:asciiTheme="minorHAnsi" w:hAnsiTheme="minorHAnsi"/>
+                <w:noProof/>
+                <w:sz w:val="22"/>
+                <w:lang w:eastAsia="es-ES"/>
+              </w:rPr>
+              <w:tab/>
+            </w:r>
+            <w:r>
+              <w:rPr>
+                <w:rStyle w:val="Hipervnculo"/>
+                <w:noProof/>
+              </w:rPr>
+              <w:t>Funciones y parámetros de los filtros</w:t>
+            </w:r>
+            <w:r>
+              <w:rPr>
+                <w:noProof/>
+                <w:webHidden/>
+              </w:rPr>
+              <w:tab/>
+            </w:r>
+            <w:r>
+              <w:rPr>
+                <w:noProof/>
+                <w:webHidden/>
+              </w:rPr>
+              <w:fldChar w:fldCharType="begin"/>
+            </w:r>
+            <w:r>
+              <w:rPr>
+                <w:noProof/>
+                <w:webHidden/>
+              </w:rPr>
+              <w:instrText xml:space="preserve"> PAGEREF _Toc93408573 \h </w:instrText>
+            </w:r>
+            <w:r>
+              <w:rPr>
+                <w:noProof/>
+                <w:webHidden/>
+              </w:rPr>
+            </w:r>
+            <w:r>
+              <w:rPr>
+                <w:noProof/>
+                <w:webHidden/>
+              </w:rPr>
+              <w:fldChar w:fldCharType="separate"/>
+            </w:r>
+            <w:r>
+              <w:rPr>
+                <w:noProof/>
+                <w:webHidden/>
+              </w:rPr>
+              <w:t>5</w:t>
+            </w:r>
+            <w:r>
+              <w:rPr>
+                <w:noProof/>
+                <w:webHidden/>
+              </w:rPr>
+              <w:fldChar w:fldCharType="end"/>
+            </w:r>
+          </w:hyperlink>
+        </w:p>
+        <w:p>
+          <w:pPr>
+            <w:pStyle w:val="TDC3"/>
+            <w:tabs>
+              <w:tab w:val="left" w:pos="1320"/>
+              <w:tab w:val="right" w:leader="dot" w:pos="8494"/>
+            </w:tabs>
+            <w:rPr>
+              <w:rFonts w:asciiTheme="minorHAnsi" w:hAnsiTheme="minorHAnsi"/>
+              <w:noProof/>
+              <w:sz w:val="22"/>
+              <w:lang w:eastAsia="es-ES"/>
+            </w:rPr>
+          </w:pPr>
+          <w:hyperlink w:anchor="_Toc93408574" w:history="1">
+            <w:r>
+              <w:rPr>
+                <w:rStyle w:val="Hipervnculo"/>
+                <w:noProof/>
+              </w:rPr>
+              <w:t>2.4.1</w:t>
+            </w:r>
+            <w:r>
+              <w:rPr>
+                <w:rFonts w:asciiTheme="minorHAnsi" w:hAnsiTheme="minorHAnsi"/>
+                <w:noProof/>
+                <w:sz w:val="22"/>
+                <w:lang w:eastAsia="es-ES"/>
+              </w:rPr>
+              <w:tab/>
+            </w:r>
+            <w:r>
+              <w:rPr>
+                <w:rStyle w:val="Hipervnculo"/>
+                <w:noProof/>
+              </w:rPr>
+              <w:t>Filtro L y R</w:t>
+            </w:r>
+            <w:r>
+              <w:rPr>
+                <w:noProof/>
+                <w:webHidden/>
+              </w:rPr>
+              <w:tab/>
+            </w:r>
+            <w:r>
+              <w:rPr>
+                <w:noProof/>
+                <w:webHidden/>
+              </w:rPr>
+              <w:fldChar w:fldCharType="begin"/>
+            </w:r>
+            <w:r>
+              <w:rPr>
+                <w:noProof/>
+                <w:webHidden/>
+              </w:rPr>
+              <w:instrText xml:space="preserve"> PAGEREF _Toc93408574 \h </w:instrText>
+            </w:r>
+            <w:r>
+              <w:rPr>
+                <w:noProof/>
+                <w:webHidden/>
+              </w:rPr>
+            </w:r>
+            <w:r>
+              <w:rPr>
+                <w:noProof/>
+                <w:webHidden/>
+              </w:rPr>
+              <w:fldChar w:fldCharType="separate"/>
+            </w:r>
+            <w:r>
+              <w:rPr>
+                <w:noProof/>
+                <w:webHidden/>
+              </w:rPr>
+              <w:t>5</w:t>
+            </w:r>
+            <w:r>
+              <w:rPr>
+                <w:noProof/>
+                <w:webHidden/>
+              </w:rPr>
+              <w:fldChar w:fldCharType="end"/>
+            </w:r>
+          </w:hyperlink>
+        </w:p>
+        <w:p>
+          <w:pPr>
+            <w:pStyle w:val="TDC3"/>
+            <w:tabs>
+              <w:tab w:val="left" w:pos="1320"/>
+              <w:tab w:val="right" w:leader="dot" w:pos="8494"/>
+            </w:tabs>
+            <w:rPr>
+              <w:rFonts w:asciiTheme="minorHAnsi" w:hAnsiTheme="minorHAnsi"/>
+              <w:noProof/>
+              <w:sz w:val="22"/>
+              <w:lang w:eastAsia="es-ES"/>
+            </w:rPr>
+          </w:pPr>
+          <w:hyperlink w:anchor="_Toc93408575" w:history="1">
+            <w:r>
+              <w:rPr>
+                <w:rStyle w:val="Hipervnculo"/>
+                <w:noProof/>
+              </w:rPr>
+              <w:t>2.4.2</w:t>
+            </w:r>
+            <w:r>
+              <w:rPr>
+                <w:rFonts w:asciiTheme="minorHAnsi" w:hAnsiTheme="minorHAnsi"/>
+                <w:noProof/>
+                <w:sz w:val="22"/>
+                <w:lang w:eastAsia="es-ES"/>
+              </w:rPr>
+              <w:tab/>
+            </w:r>
+            <w:r>
+              <w:rPr>
+                <w:rStyle w:val="Hipervnculo"/>
+                <w:noProof/>
+              </w:rPr>
+              <w:t>Filtro paso bajo</w:t>
+            </w:r>
+            <w:r>
+              <w:rPr>
+                <w:noProof/>
+                <w:webHidden/>
+              </w:rPr>
+              <w:tab/>
+            </w:r>
+            <w:r>
+              <w:rPr>
+                <w:noProof/>
+                <w:webHidden/>
+              </w:rPr>
+              <w:fldChar w:fldCharType="begin"/>
+            </w:r>
+            <w:r>
+              <w:rPr>
+                <w:noProof/>
+                <w:webHidden/>
+              </w:rPr>
+              <w:instrText xml:space="preserve"> PAGEREF _Toc93408575 \h </w:instrText>
+            </w:r>
+            <w:r>
+              <w:rPr>
+                <w:noProof/>
+                <w:webHidden/>
+              </w:rPr>
+            </w:r>
+            <w:r>
+              <w:rPr>
+                <w:noProof/>
+                <w:webHidden/>
+              </w:rPr>
+              <w:fldChar w:fldCharType="separate"/>
+            </w:r>
+            <w:r>
+              <w:rPr>
+                <w:noProof/>
+                <w:webHidden/>
+              </w:rPr>
+              <w:t>6</w:t>
+            </w:r>
+            <w:r>
+              <w:rPr>
+                <w:noProof/>
+                <w:webHidden/>
+              </w:rPr>
+              <w:fldChar w:fldCharType="end"/>
+            </w:r>
+          </w:hyperlink>
+        </w:p>
+        <w:p>
+          <w:pPr>
+            <w:pStyle w:val="TDC3"/>
+            <w:tabs>
+              <w:tab w:val="left" w:pos="1320"/>
+              <w:tab w:val="right" w:leader="dot" w:pos="8494"/>
+            </w:tabs>
+            <w:rPr>
+              <w:rFonts w:asciiTheme="minorHAnsi" w:hAnsiTheme="minorHAnsi"/>
+              <w:noProof/>
+              <w:sz w:val="22"/>
+              <w:lang w:eastAsia="es-ES"/>
+            </w:rPr>
+          </w:pPr>
+          <w:hyperlink w:anchor="_Toc93408576" w:history="1">
+            <w:r>
+              <w:rPr>
+                <w:rStyle w:val="Hipervnculo"/>
+                <w:noProof/>
+              </w:rPr>
+              <w:t>2.4.3</w:t>
+            </w:r>
+            <w:r>
+              <w:rPr>
+                <w:rFonts w:asciiTheme="minorHAnsi" w:hAnsiTheme="minorHAnsi"/>
+                <w:noProof/>
+                <w:sz w:val="22"/>
+                <w:lang w:eastAsia="es-ES"/>
+              </w:rPr>
+              <w:tab/>
+            </w:r>
+            <w:r>
+              <w:rPr>
+                <w:rStyle w:val="Hipervnculo"/>
+                <w:noProof/>
+              </w:rPr>
+              <w:t>Filtro paso alto</w:t>
+            </w:r>
+            <w:r>
+              <w:rPr>
+                <w:noProof/>
+                <w:webHidden/>
+              </w:rPr>
+              <w:tab/>
+            </w:r>
+            <w:r>
+              <w:rPr>
+                <w:noProof/>
+                <w:webHidden/>
+              </w:rPr>
+              <w:fldChar w:fldCharType="begin"/>
+            </w:r>
+            <w:r>
+              <w:rPr>
+                <w:noProof/>
+                <w:webHidden/>
+              </w:rPr>
+              <w:instrText xml:space="preserve"> PAGEREF _Toc93408576 \h </w:instrText>
+            </w:r>
+            <w:r>
+              <w:rPr>
+                <w:noProof/>
+                <w:webHidden/>
+              </w:rPr>
+            </w:r>
+            <w:r>
+              <w:rPr>
+                <w:noProof/>
+                <w:webHidden/>
+              </w:rPr>
+              <w:fldChar w:fldCharType="separate"/>
+            </w:r>
+            <w:r>
+              <w:rPr>
+                <w:noProof/>
+                <w:webHidden/>
+              </w:rPr>
+              <w:t>6</w:t>
+            </w:r>
+            <w:r>
+              <w:rPr>
+                <w:noProof/>
+                <w:webHidden/>
+              </w:rPr>
+              <w:fldChar w:fldCharType="end"/>
+            </w:r>
+          </w:hyperlink>
+        </w:p>
+        <w:p>
+          <w:pPr>
+            <w:pStyle w:val="TDC2"/>
+            <w:tabs>
+              <w:tab w:val="left" w:pos="880"/>
+              <w:tab w:val="right" w:leader="dot" w:pos="8494"/>
+            </w:tabs>
+            <w:rPr>
+              <w:rFonts w:asciiTheme="minorHAnsi" w:hAnsiTheme="minorHAnsi"/>
+              <w:noProof/>
+              <w:sz w:val="22"/>
+              <w:lang w:eastAsia="es-ES"/>
+            </w:rPr>
+          </w:pPr>
+          <w:hyperlink w:anchor="_Toc93408577" w:history="1">
+            <w:r>
+              <w:rPr>
+                <w:rStyle w:val="Hipervnculo"/>
+                <w:noProof/>
+              </w:rPr>
+              <w:t>2.5</w:t>
+            </w:r>
+            <w:r>
+              <w:rPr>
+                <w:rFonts w:asciiTheme="minorHAnsi" w:hAnsiTheme="minorHAnsi"/>
+                <w:noProof/>
+                <w:sz w:val="22"/>
+                <w:lang w:eastAsia="es-ES"/>
+              </w:rPr>
+              <w:tab/>
+            </w:r>
+            <w:r>
+              <w:rPr>
+                <w:rStyle w:val="Hipervnculo"/>
+                <w:noProof/>
+              </w:rPr>
+              <w:t>Debouncer</w:t>
+            </w:r>
+            <w:r>
+              <w:rPr>
+                <w:noProof/>
+                <w:webHidden/>
+              </w:rPr>
+              <w:tab/>
+            </w:r>
+            <w:r>
+              <w:rPr>
+                <w:noProof/>
+                <w:webHidden/>
+              </w:rPr>
+              <w:fldChar w:fldCharType="begin"/>
+            </w:r>
+            <w:r>
+              <w:rPr>
+                <w:noProof/>
+                <w:webHidden/>
+              </w:rPr>
+              <w:instrText xml:space="preserve"> PAGEREF _Toc93408577 \h </w:instrText>
+            </w:r>
+            <w:r>
+              <w:rPr>
+                <w:noProof/>
+                <w:webHidden/>
+              </w:rPr>
+            </w:r>
+            <w:r>
+              <w:rPr>
+                <w:noProof/>
+                <w:webHidden/>
+              </w:rPr>
+              <w:fldChar w:fldCharType="separate"/>
+            </w:r>
+            <w:r>
+              <w:rPr>
+                <w:noProof/>
+                <w:webHidden/>
+              </w:rPr>
+              <w:t>6</w:t>
+            </w:r>
+            <w:r>
+              <w:rPr>
+                <w:noProof/>
+                <w:webHidden/>
+              </w:rPr>
+              <w:fldChar w:fldCharType="end"/>
+            </w:r>
+          </w:hyperlink>
+        </w:p>
+        <w:p>
+          <w:pPr>
+            <w:pStyle w:val="TDC1"/>
+            <w:tabs>
+              <w:tab w:val="left" w:pos="480"/>
+              <w:tab w:val="right" w:leader="dot" w:pos="8494"/>
+            </w:tabs>
+            <w:rPr>
+              <w:rFonts w:asciiTheme="minorHAnsi" w:hAnsiTheme="minorHAnsi"/>
+              <w:noProof/>
+              <w:sz w:val="22"/>
+              <w:lang w:eastAsia="es-ES"/>
+            </w:rPr>
+          </w:pPr>
+          <w:hyperlink w:anchor="_Toc93408578" w:history="1">
+            <w:r>
+              <w:rPr>
+                <w:rStyle w:val="Hipervnculo"/>
+                <w:noProof/>
+              </w:rPr>
+              <w:t>3</w:t>
+            </w:r>
+            <w:r>
+              <w:rPr>
+                <w:rFonts w:asciiTheme="minorHAnsi" w:hAnsiTheme="minorHAnsi"/>
+                <w:noProof/>
+                <w:sz w:val="22"/>
+                <w:lang w:eastAsia="es-ES"/>
+              </w:rPr>
+              <w:tab/>
+            </w:r>
+            <w:r>
+              <w:rPr>
+                <w:rStyle w:val="Hipervnculo"/>
+                <w:noProof/>
+              </w:rPr>
+              <w:t>Funcionamiento del programa</w:t>
+            </w:r>
+            <w:r>
+              <w:rPr>
+                <w:noProof/>
+                <w:webHidden/>
+              </w:rPr>
+              <w:tab/>
+            </w:r>
+            <w:r>
+              <w:rPr>
+                <w:noProof/>
+                <w:webHidden/>
+              </w:rPr>
+              <w:fldChar w:fldCharType="begin"/>
+            </w:r>
+            <w:r>
+              <w:rPr>
+                <w:noProof/>
+                <w:webHidden/>
+              </w:rPr>
+              <w:instrText xml:space="preserve"> PAGEREF _Toc93408578 \h </w:instrText>
+            </w:r>
+            <w:r>
+              <w:rPr>
+                <w:noProof/>
+                <w:webHidden/>
+              </w:rPr>
+            </w:r>
+            <w:r>
+              <w:rPr>
+                <w:noProof/>
+                <w:webHidden/>
+              </w:rPr>
+              <w:fldChar w:fldCharType="separate"/>
+            </w:r>
+            <w:r>
+              <w:rPr>
+                <w:noProof/>
+                <w:webHidden/>
+              </w:rPr>
+              <w:t>7</w:t>
+            </w:r>
+            <w:r>
+              <w:rPr>
+                <w:noProof/>
+                <w:webHidden/>
+              </w:rPr>
+              <w:fldChar w:fldCharType="end"/>
+            </w:r>
+          </w:hyperlink>
+        </w:p>
+        <w:p>
+          <w:pPr>
+            <w:pStyle w:val="TDC2"/>
+            <w:tabs>
+              <w:tab w:val="left" w:pos="880"/>
+              <w:tab w:val="right" w:leader="dot" w:pos="8494"/>
+            </w:tabs>
+            <w:rPr>
+              <w:rFonts w:asciiTheme="minorHAnsi" w:hAnsiTheme="minorHAnsi"/>
+              <w:noProof/>
+              <w:sz w:val="22"/>
+              <w:lang w:eastAsia="es-ES"/>
+            </w:rPr>
+          </w:pPr>
+          <w:hyperlink w:anchor="_Toc93408579" w:history="1">
+            <w:r>
+              <w:rPr>
+                <w:rStyle w:val="Hipervnculo"/>
+                <w:noProof/>
+              </w:rPr>
+              <w:t>3.1</w:t>
+            </w:r>
+            <w:r>
+              <w:rPr>
+                <w:rFonts w:asciiTheme="minorHAnsi" w:hAnsiTheme="minorHAnsi"/>
+                <w:noProof/>
+                <w:sz w:val="22"/>
+                <w:lang w:eastAsia="es-ES"/>
+              </w:rPr>
+              <w:tab/>
+            </w:r>
+            <w:r>
+              <w:rPr>
+                <w:rStyle w:val="Hipervnculo"/>
+                <w:noProof/>
+              </w:rPr>
+              <w:t>Diagrama de bloques</w:t>
+            </w:r>
+            <w:r>
+              <w:rPr>
+                <w:noProof/>
+                <w:webHidden/>
+              </w:rPr>
+              <w:tab/>
+            </w:r>
+            <w:r>
+              <w:rPr>
+                <w:noProof/>
+                <w:webHidden/>
+              </w:rPr>
+              <w:fldChar w:fldCharType="begin"/>
+            </w:r>
+            <w:r>
+              <w:rPr>
+                <w:noProof/>
+                <w:webHidden/>
+              </w:rPr>
+              <w:instrText xml:space="preserve"> PAGEREF _Toc93408579 \h </w:instrText>
+            </w:r>
+            <w:r>
+              <w:rPr>
+                <w:noProof/>
+                <w:webHidden/>
+              </w:rPr>
+            </w:r>
+            <w:r>
+              <w:rPr>
+                <w:noProof/>
+                <w:webHidden/>
+              </w:rPr>
+              <w:fldChar w:fldCharType="separate"/>
+            </w:r>
+            <w:r>
+              <w:rPr>
+                <w:noProof/>
+                <w:webHidden/>
+              </w:rPr>
+              <w:t>7</w:t>
+            </w:r>
+            <w:r>
+              <w:rPr>
+                <w:noProof/>
+                <w:webHidden/>
+              </w:rPr>
+              <w:fldChar w:fldCharType="end"/>
+            </w:r>
+          </w:hyperlink>
+        </w:p>
+        <w:p>
+          <w:pPr>
+            <w:pStyle w:val="TDC1"/>
+            <w:tabs>
+              <w:tab w:val="left" w:pos="480"/>
+              <w:tab w:val="right" w:leader="dot" w:pos="8494"/>
+            </w:tabs>
+            <w:rPr>
+              <w:rFonts w:asciiTheme="minorHAnsi" w:hAnsiTheme="minorHAnsi"/>
+              <w:noProof/>
+              <w:sz w:val="22"/>
+              <w:lang w:eastAsia="es-ES"/>
+            </w:rPr>
+          </w:pPr>
+          <w:hyperlink w:anchor="_Toc93408580" w:history="1">
+            <w:r>
+              <w:rPr>
+                <w:rStyle w:val="Hipervnculo"/>
+                <w:noProof/>
+              </w:rPr>
+              <w:t>4</w:t>
+            </w:r>
+            <w:r>
+              <w:rPr>
+                <w:rFonts w:asciiTheme="minorHAnsi" w:hAnsiTheme="minorHAnsi"/>
+                <w:noProof/>
+                <w:sz w:val="22"/>
+                <w:lang w:eastAsia="es-ES"/>
+              </w:rPr>
+              <w:tab/>
+            </w:r>
+            <w:r>
+              <w:rPr>
+                <w:rStyle w:val="Hipervnculo"/>
+                <w:noProof/>
+              </w:rPr>
               <w:t>Distribución del trabajo</w:t>
             </w:r>
             <w:r>
@@ -471,7 +1708,7 @@
                 <w:noProof/>
                 <w:webHidden/>
               </w:rPr>
-              <w:instrText xml:space="preserve"> PAGEREF _Toc93341923 \h </w:instrText>
+              <w:instrText xml:space="preserve"> PAGEREF _Toc93408580 \h </w:instrText>
             </w:r>
             <w:r>
               <w:rPr>
@@ -491,7 +1728,7 @@
                 <w:noProof/>
                 <w:webHidden/>
               </w:rPr>
-              <w:t>3</w:t>
+              <w:t>9</w:t>
             </w:r>
             <w:r>
               <w:rPr>
@@ -517,7 +1754,7 @@
       <w:pPr>
         <w:pStyle w:val="Ttulo1"/>
       </w:pPr>
-      <w:bookmarkStart w:id="1" w:name="_Toc93341919"/>
+      <w:bookmarkStart w:id="1" w:name="_Toc93408565"/>
       <w:r>
         <w:t>Introducción</w:t>
       </w:r>
@@ -635,75 +1872,900 @@
         <w:rPr>
           <w:b/>
         </w:rPr>
-        <w:t xml:space="preserve">Filtro </w:t>
-      </w:r>
-      <w:proofErr w:type="spellStart"/>
+        <w:t>Filtro left and right:</w:t>
+      </w:r>
+      <w:r>
+        <w:t xml:space="preserve"> Audio filtrado a través de un filtro paso bajo </w:t>
+      </w:r>
+      <w:r>
+        <w:t>(</w:t>
+      </w:r>
+      <w:r>
+        <w:t>20 kHz</w:t>
+      </w:r>
+      <w:r>
+        <w:t>)</w:t>
+      </w:r>
+      <w:r>
+        <w:t xml:space="preserve"> para eliminar el ruido a altas frecuencias que puede provocar interferencias en la señal introducida.</w:t>
+      </w:r>
+      <w:r>
+        <w:t xml:space="preserve"> Además, este filtro hace cumplir el teorema del muestreo necesario para realizar este programa.</w:t>
+      </w:r>
+    </w:p>
+    <w:p/>
+    <w:p>
+      <w:pPr>
+        <w:pStyle w:val="Ttulo1"/>
+      </w:pPr>
+      <w:bookmarkStart w:id="2" w:name="_Toc93408566"/>
+      <w:r>
+        <w:lastRenderedPageBreak/>
+        <w:t>Estrategia y algoritmos</w:t>
+      </w:r>
+      <w:bookmarkEnd w:id="2"/>
+    </w:p>
+    <w:p>
+      <w:r>
+        <w:t xml:space="preserve">La estrategia seguida durante el desarrollo del proyecto ha sido la de dividir las tareas y clasificarlas por nivel de dificultad. De esta forma, conseguimos aumentar la complejidad del trabajo de forma progresiva, asegurándonos de que cada paso se realiza correctamente para que todo encaje a la hora de unir los diferentes bloques que componen el proyecto y, al mismo tiempo, que sea más sencillo aislar los errores. </w:t>
+      </w:r>
+    </w:p>
+    <w:p>
+      <w:proofErr w:type="gramStart"/>
+      <w:r>
+        <w:t>Las funcionalidades a desarrollar</w:t>
+      </w:r>
+      <w:proofErr w:type="gramEnd"/>
+      <w:r>
+        <w:t xml:space="preserve"> han sido las siguientes:</w:t>
+      </w:r>
+    </w:p>
+    <w:p>
+      <w:pPr>
+        <w:pStyle w:val="Ttulo2"/>
+      </w:pPr>
+      <w:bookmarkStart w:id="3" w:name="_Toc93408567"/>
+      <w:r>
+        <w:t>Configuración de la placa ESP32</w:t>
+      </w:r>
+      <w:bookmarkEnd w:id="3"/>
+    </w:p>
+    <w:p>
+      <w:r>
+        <w:t>Lo que se ha tenido en cuenta a la hora de escoger esta placa es que tiene un coste y un consumo bajos, cuenta con un conversor DAC y nos permite recibir señales de audio en tiempo real a través de Bluetooth. La otra opción era usar la HC-06 (vista en clase), pero tiene peores prestaciones y no se puede programar con Arduino.</w:t>
+      </w:r>
+    </w:p>
+    <w:p>
+      <w:r>
+        <w:t xml:space="preserve">Se ha configurado a través de la librería A2DP utilizando el </w:t>
+      </w:r>
+      <w:r>
+        <w:t>estándar de interfaz de bus serie</w:t>
+      </w:r>
+      <w:r>
+        <w:t xml:space="preserve"> I2S.</w:t>
+      </w:r>
+    </w:p>
+    <w:p>
+      <w:r>
+        <w:t>Código de la configuración de la entrada:</w:t>
+      </w:r>
+    </w:p>
+    <w:p>
       <w:r>
         <w:rPr>
-          <w:b/>
+          <w:noProof/>
         </w:rPr>
-        <w:t>left</w:t>
-      </w:r>
-      <w:proofErr w:type="spellEnd"/>
+        <w:drawing>
+          <wp:inline distT="0" distB="0" distL="0" distR="0" wp14:anchorId="5BD98BCF" wp14:editId="43D571F8">
+            <wp:extent cx="4187432" cy="1219200"/>
+            <wp:effectExtent l="0" t="0" r="3810" b="0"/>
+            <wp:docPr id="2" name="Imagen 2" descr="Interfaz de usuario gráfica, Texto, Aplicación&#10;&#10;Descripción generada automáticamente"/>
+            <wp:cNvGraphicFramePr>
+              <a:graphicFrameLocks xmlns:a="http://schemas.openxmlformats.org/drawingml/2006/main" noChangeAspect="1"/>
+            </wp:cNvGraphicFramePr>
+            <a:graphic xmlns:a="http://schemas.openxmlformats.org/drawingml/2006/main">
+              <a:graphicData uri="http://schemas.openxmlformats.org/drawingml/2006/picture">
+                <pic:pic xmlns:pic="http://schemas.openxmlformats.org/drawingml/2006/picture">
+                  <pic:nvPicPr>
+                    <pic:cNvPr id="2" name="Imagen 2" descr="Interfaz de usuario gráfica, Texto, Aplicación&#10;&#10;Descripción generada automáticamente"/>
+                    <pic:cNvPicPr/>
+                  </pic:nvPicPr>
+                  <pic:blipFill>
+                    <a:blip r:embed="rId10"/>
+                    <a:stretch>
+                      <a:fillRect/>
+                    </a:stretch>
+                  </pic:blipFill>
+                  <pic:spPr>
+                    <a:xfrm>
+                      <a:off x="0" y="0"/>
+                      <a:ext cx="4214285" cy="1227018"/>
+                    </a:xfrm>
+                    <a:prstGeom prst="rect">
+                      <a:avLst/>
+                    </a:prstGeom>
+                  </pic:spPr>
+                </pic:pic>
+              </a:graphicData>
+            </a:graphic>
+          </wp:inline>
+        </w:drawing>
+      </w:r>
+    </w:p>
+    <w:p>
+      <w:r>
+        <w:t>Código de la configuración del conversor DAC:</w:t>
+      </w:r>
+    </w:p>
+    <w:p>
       <w:r>
         <w:rPr>
-          <w:b/>
+          <w:noProof/>
         </w:rPr>
-        <w:t xml:space="preserve"> and </w:t>
-      </w:r>
-      <w:proofErr w:type="spellStart"/>
-      <w:r>
-        <w:rPr>
-          <w:b/>
-        </w:rPr>
-        <w:t>right</w:t>
-      </w:r>
-      <w:proofErr w:type="spellEnd"/>
-      <w:r>
-        <w:rPr>
-          <w:b/>
-        </w:rPr>
+        <w:drawing>
+          <wp:inline distT="0" distB="0" distL="0" distR="0" wp14:anchorId="6E8214E7" wp14:editId="0F68CBA5">
+            <wp:extent cx="5400040" cy="2684145"/>
+            <wp:effectExtent l="0" t="0" r="0" b="1905"/>
+            <wp:docPr id="3" name="Imagen 3" descr="Interfaz de usuario gráfica, Texto, Aplicación&#10;&#10;Descripción generada automáticamente"/>
+            <wp:cNvGraphicFramePr>
+              <a:graphicFrameLocks xmlns:a="http://schemas.openxmlformats.org/drawingml/2006/main" noChangeAspect="1"/>
+            </wp:cNvGraphicFramePr>
+            <a:graphic xmlns:a="http://schemas.openxmlformats.org/drawingml/2006/main">
+              <a:graphicData uri="http://schemas.openxmlformats.org/drawingml/2006/picture">
+                <pic:pic xmlns:pic="http://schemas.openxmlformats.org/drawingml/2006/picture">
+                  <pic:nvPicPr>
+                    <pic:cNvPr id="3" name="Imagen 3" descr="Interfaz de usuario gráfica, Texto, Aplicación&#10;&#10;Descripción generada automáticamente"/>
+                    <pic:cNvPicPr/>
+                  </pic:nvPicPr>
+                  <pic:blipFill>
+                    <a:blip r:embed="rId11"/>
+                    <a:stretch>
+                      <a:fillRect/>
+                    </a:stretch>
+                  </pic:blipFill>
+                  <pic:spPr>
+                    <a:xfrm>
+                      <a:off x="0" y="0"/>
+                      <a:ext cx="5400040" cy="2684145"/>
+                    </a:xfrm>
+                    <a:prstGeom prst="rect">
+                      <a:avLst/>
+                    </a:prstGeom>
+                  </pic:spPr>
+                </pic:pic>
+              </a:graphicData>
+            </a:graphic>
+          </wp:inline>
+        </w:drawing>
+      </w:r>
+    </w:p>
+    <w:p/>
+    <w:p>
+      <w:r>
+        <w:lastRenderedPageBreak/>
+        <w:t>A continuación, comenzamos a trabajar con la placa STM32F4 y el entorno de desarrollo STM32CubeIDE.</w:t>
+      </w:r>
+    </w:p>
+    <w:p>
+      <w:pPr>
+        <w:pStyle w:val="Ttulo2"/>
+        <w:numPr>
+          <w:ilvl w:val="1"/>
+          <w:numId w:val="1"/>
+        </w:numPr>
+      </w:pPr>
+      <w:bookmarkStart w:id="4" w:name="_Toc93408568"/>
+      <w:r>
+        <w:t>DMA circular</w:t>
+      </w:r>
+      <w:r>
+        <w:t>.</w:t>
+      </w:r>
+      <w:bookmarkEnd w:id="4"/>
+    </w:p>
+    <w:p>
+      <w:r>
+        <w:t>El DMA circular nos permite transmitir pares de datos de forma continua</w:t>
+      </w:r>
+      <w:r>
+        <w:t xml:space="preserve"> a modo de buffer</w:t>
+      </w:r>
+      <w:r>
+        <w:t>.</w:t>
+      </w:r>
+      <w:r>
+        <w:t xml:space="preserve"> Las interrupciones del DMA llevan asociadas un temporizador para disminuir la frecuencia a 80 kHz y de esta forma poder hacer un filtro normalizado.</w:t>
+      </w:r>
+    </w:p>
+    <w:p>
+      <w:r>
+        <w:t xml:space="preserve">Creamos </w:t>
+      </w:r>
+      <w:r>
+        <w:t>una variable</w:t>
+      </w:r>
+      <w:r>
+        <w:t xml:space="preserve"> del mismo </w:t>
+      </w:r>
+      <w:r>
+        <w:t>número de bits</w:t>
+      </w:r>
+      <w:r>
+        <w:t xml:space="preserve"> que la resolución de</w:t>
+      </w:r>
+      <w:r>
+        <w:t>l conversor ADC (8 bits) y de dos componentes (left and right):</w:t>
+      </w:r>
+    </w:p>
+    <w:p>
+      <w:r>
+        <w:drawing>
+          <wp:inline distT="0" distB="0" distL="0" distR="0" wp14:anchorId="447A539D" wp14:editId="1E53CB70">
+            <wp:extent cx="5400040" cy="152400"/>
+            <wp:effectExtent l="0" t="0" r="0" b="0"/>
+            <wp:docPr id="5" name="Imagen 5"/>
+            <wp:cNvGraphicFramePr>
+              <a:graphicFrameLocks xmlns:a="http://schemas.openxmlformats.org/drawingml/2006/main" noChangeAspect="1"/>
+            </wp:cNvGraphicFramePr>
+            <a:graphic xmlns:a="http://schemas.openxmlformats.org/drawingml/2006/main">
+              <a:graphicData uri="http://schemas.openxmlformats.org/drawingml/2006/picture">
+                <pic:pic xmlns:pic="http://schemas.openxmlformats.org/drawingml/2006/picture">
+                  <pic:nvPicPr>
+                    <pic:cNvPr id="1" name=""/>
+                    <pic:cNvPicPr/>
+                  </pic:nvPicPr>
+                  <pic:blipFill>
+                    <a:blip r:embed="rId12"/>
+                    <a:stretch>
+                      <a:fillRect/>
+                    </a:stretch>
+                  </pic:blipFill>
+                  <pic:spPr>
+                    <a:xfrm>
+                      <a:off x="0" y="0"/>
+                      <a:ext cx="5400040" cy="152400"/>
+                    </a:xfrm>
+                    <a:prstGeom prst="rect">
+                      <a:avLst/>
+                    </a:prstGeom>
+                  </pic:spPr>
+                </pic:pic>
+              </a:graphicData>
+            </a:graphic>
+          </wp:inline>
+        </w:drawing>
+      </w:r>
+    </w:p>
+    <w:p>
+      <w:r>
+        <w:t>Comenzamos la transmisión de datos</w:t>
+      </w:r>
+      <w:r>
         <w:t>:</w:t>
       </w:r>
-      <w:r>
-        <w:t xml:space="preserve"> Audio filtrado a través de un filtro paso bajo </w:t>
-      </w:r>
-      <w:r>
-        <w:t>(</w:t>
-      </w:r>
-      <w:r>
-        <w:t>20 kHz</w:t>
+    </w:p>
+    <w:p>
+      <w:r>
+        <w:drawing>
+          <wp:inline distT="0" distB="0" distL="0" distR="0" wp14:anchorId="37DBAE98" wp14:editId="167A57B9">
+            <wp:extent cx="5400040" cy="140335"/>
+            <wp:effectExtent l="0" t="0" r="0" b="0"/>
+            <wp:docPr id="4" name="Imagen 4"/>
+            <wp:cNvGraphicFramePr>
+              <a:graphicFrameLocks xmlns:a="http://schemas.openxmlformats.org/drawingml/2006/main" noChangeAspect="1"/>
+            </wp:cNvGraphicFramePr>
+            <a:graphic xmlns:a="http://schemas.openxmlformats.org/drawingml/2006/main">
+              <a:graphicData uri="http://schemas.openxmlformats.org/drawingml/2006/picture">
+                <pic:pic xmlns:pic="http://schemas.openxmlformats.org/drawingml/2006/picture">
+                  <pic:nvPicPr>
+                    <pic:cNvPr id="1" name=""/>
+                    <pic:cNvPicPr/>
+                  </pic:nvPicPr>
+                  <pic:blipFill rotWithShape="1">
+                    <a:blip r:embed="rId13"/>
+                    <a:srcRect t="14009" b="-1"/>
+                    <a:stretch/>
+                  </pic:blipFill>
+                  <pic:spPr bwMode="auto">
+                    <a:xfrm>
+                      <a:off x="0" y="0"/>
+                      <a:ext cx="5400040" cy="140335"/>
+                    </a:xfrm>
+                    <a:prstGeom prst="rect">
+                      <a:avLst/>
+                    </a:prstGeom>
+                    <a:ln>
+                      <a:noFill/>
+                    </a:ln>
+                    <a:extLst>
+                      <a:ext uri="{53640926-AAD7-44D8-BBD7-CCE9431645EC}">
+                        <a14:shadowObscured xmlns:a14="http://schemas.microsoft.com/office/drawing/2010/main"/>
+                      </a:ext>
+                    </a:extLst>
+                  </pic:spPr>
+                </pic:pic>
+              </a:graphicData>
+            </a:graphic>
+          </wp:inline>
+        </w:drawing>
+      </w:r>
+    </w:p>
+    <w:p>
+      <w:pPr>
+        <w:pStyle w:val="Ttulo2"/>
+      </w:pPr>
+      <w:bookmarkStart w:id="5" w:name="_Toc93408569"/>
+      <w:r>
+        <w:t>I</w:t>
+      </w:r>
+      <w:r>
+        <w:t xml:space="preserve">nterrupción </w:t>
+      </w:r>
+      <w:r>
+        <w:t>HAL_ADC_</w:t>
+      </w:r>
+      <w:r>
+        <w:t>ConvCpltCallback</w:t>
+      </w:r>
+      <w:r>
+        <w:t xml:space="preserve"> (</w:t>
       </w:r>
       <w:r>
         <w:t>)</w:t>
       </w:r>
-      <w:r>
-        <w:t xml:space="preserve"> para eliminar el ruido a altas frecuencias que puede provocar interferencias en la señal introducida.</w:t>
-      </w:r>
-      <w:r>
-        <w:t xml:space="preserve"> Además, este filtro hace cumplir el teorema del muestreo necesario para realizar este programa.</w:t>
+      <w:bookmarkEnd w:id="5"/>
+    </w:p>
+    <w:p>
+      <w:r>
+        <w:t>Dentro de esta función tiene lugar el tratamiento de la señal, la elección del filtro y la conversión D/A</w:t>
+      </w:r>
+      <w:r>
+        <w:t>, además del control PWM del brillo de los LEDs</w:t>
+      </w:r>
+      <w:r>
+        <w:t>.</w:t>
+      </w:r>
+    </w:p>
+    <w:p>
+      <w:pPr>
+        <w:pStyle w:val="Ttulo3"/>
+      </w:pPr>
+      <w:bookmarkStart w:id="6" w:name="_Toc93408570"/>
+      <w:r>
+        <w:t>Tratamiento de la señal</w:t>
+      </w:r>
+      <w:bookmarkEnd w:id="6"/>
+    </w:p>
+    <w:p>
+      <w:r>
+        <w:t xml:space="preserve">Separamos </w:t>
+      </w:r>
+      <w:r>
+        <w:t>las componentes</w:t>
+      </w:r>
+      <w:r>
+        <w:t xml:space="preserve"> de la señal estéreo y creamos una </w:t>
+      </w:r>
+      <w:proofErr w:type="gramStart"/>
+      <w:r>
+        <w:t>señal mono</w:t>
+      </w:r>
+      <w:proofErr w:type="gramEnd"/>
+      <w:r>
+        <w:t xml:space="preserve">. Los LEDs recibirán la </w:t>
+      </w:r>
+      <w:proofErr w:type="gramStart"/>
+      <w:r>
+        <w:t>señal mono</w:t>
+      </w:r>
+      <w:proofErr w:type="gramEnd"/>
+      <w:r>
+        <w:t xml:space="preserve"> con el correspondiente filtro aplicado y elevada al cuadrado para quedarnos con los valores positivos.</w:t>
+      </w:r>
+    </w:p>
+    <w:p>
+      <w:r>
+        <w:drawing>
+          <wp:inline distT="0" distB="0" distL="0" distR="0" wp14:anchorId="2D6ED448" wp14:editId="4F3D5094">
+            <wp:extent cx="4861560" cy="2259274"/>
+            <wp:effectExtent l="0" t="0" r="0" b="8255"/>
+            <wp:docPr id="8" name="Imagen 8" descr="Texto, Carta&#10;&#10;Descripción generada automáticamente"/>
+            <wp:cNvGraphicFramePr>
+              <a:graphicFrameLocks xmlns:a="http://schemas.openxmlformats.org/drawingml/2006/main" noChangeAspect="1"/>
+            </wp:cNvGraphicFramePr>
+            <a:graphic xmlns:a="http://schemas.openxmlformats.org/drawingml/2006/main">
+              <a:graphicData uri="http://schemas.openxmlformats.org/drawingml/2006/picture">
+                <pic:pic xmlns:pic="http://schemas.openxmlformats.org/drawingml/2006/picture">
+                  <pic:nvPicPr>
+                    <pic:cNvPr id="8" name="Imagen 8" descr="Texto, Carta&#10;&#10;Descripción generada automáticamente"/>
+                    <pic:cNvPicPr/>
+                  </pic:nvPicPr>
+                  <pic:blipFill>
+                    <a:blip r:embed="rId14"/>
+                    <a:stretch>
+                      <a:fillRect/>
+                    </a:stretch>
+                  </pic:blipFill>
+                  <pic:spPr>
+                    <a:xfrm>
+                      <a:off x="0" y="0"/>
+                      <a:ext cx="4996096" cy="2321796"/>
+                    </a:xfrm>
+                    <a:prstGeom prst="rect">
+                      <a:avLst/>
+                    </a:prstGeom>
+                  </pic:spPr>
+                </pic:pic>
+              </a:graphicData>
+            </a:graphic>
+          </wp:inline>
+        </w:drawing>
+      </w:r>
+    </w:p>
+    <w:p/>
+    <w:p/>
+    <w:p/>
+    <w:p/>
+    <w:p>
+      <w:pPr>
+        <w:pStyle w:val="Ttulo3"/>
+      </w:pPr>
+      <w:bookmarkStart w:id="7" w:name="_Toc93408571"/>
+      <w:r>
+        <w:lastRenderedPageBreak/>
+        <w:t>Elección del filtro</w:t>
+      </w:r>
+      <w:bookmarkEnd w:id="7"/>
+    </w:p>
+    <w:p>
+      <w:r>
+        <w:t>Acto seguido, se elige el filtro mediante un switch. Cada filtro lleva asociado el encendido de un led de la placa:</w:t>
+      </w:r>
+    </w:p>
+    <w:p>
+      <w:r>
+        <w:drawing>
+          <wp:inline distT="0" distB="0" distL="0" distR="0" wp14:anchorId="27D02A09" wp14:editId="302B6FAE">
+            <wp:extent cx="4800600" cy="2991343"/>
+            <wp:effectExtent l="0" t="0" r="0" b="0"/>
+            <wp:docPr id="9" name="Imagen 9" descr="Texto&#10;&#10;Descripción generada automáticamente"/>
+            <wp:cNvGraphicFramePr>
+              <a:graphicFrameLocks xmlns:a="http://schemas.openxmlformats.org/drawingml/2006/main" noChangeAspect="1"/>
+            </wp:cNvGraphicFramePr>
+            <a:graphic xmlns:a="http://schemas.openxmlformats.org/drawingml/2006/main">
+              <a:graphicData uri="http://schemas.openxmlformats.org/drawingml/2006/picture">
+                <pic:pic xmlns:pic="http://schemas.openxmlformats.org/drawingml/2006/picture">
+                  <pic:nvPicPr>
+                    <pic:cNvPr id="9" name="Imagen 9" descr="Texto&#10;&#10;Descripción generada automáticamente"/>
+                    <pic:cNvPicPr/>
+                  </pic:nvPicPr>
+                  <pic:blipFill>
+                    <a:blip r:embed="rId15"/>
+                    <a:stretch>
+                      <a:fillRect/>
+                    </a:stretch>
+                  </pic:blipFill>
+                  <pic:spPr>
+                    <a:xfrm>
+                      <a:off x="0" y="0"/>
+                      <a:ext cx="4893883" cy="3049470"/>
+                    </a:xfrm>
+                    <a:prstGeom prst="rect">
+                      <a:avLst/>
+                    </a:prstGeom>
+                  </pic:spPr>
+                </pic:pic>
+              </a:graphicData>
+            </a:graphic>
+          </wp:inline>
+        </w:drawing>
+      </w:r>
+    </w:p>
+    <w:p>
+      <w:pPr>
+        <w:pStyle w:val="Ttulo3"/>
+      </w:pPr>
+      <w:bookmarkStart w:id="8" w:name="_Toc93408572"/>
+      <w:r>
+        <w:t>Control PWM y conversión D/A</w:t>
+      </w:r>
+      <w:bookmarkEnd w:id="8"/>
+    </w:p>
+    <w:p>
+      <w:r>
+        <w:t xml:space="preserve">Luego se agranda la señal a 3 bits y se le </w:t>
+      </w:r>
+      <w:r>
+        <w:t>suma una cantidad para evitar que tome valores negativos. Después, se convierte a digital la señal y se configuran los ciclos de trabajo de los PWM que controlan la intensidad de brillo de los LEDs asociados a las frecuencias altas y bajas.</w:t>
+      </w:r>
+    </w:p>
+    <w:p>
+      <w:r>
+        <w:drawing>
+          <wp:inline distT="0" distB="0" distL="0" distR="0" wp14:anchorId="1A57D70D" wp14:editId="5C7A8256">
+            <wp:extent cx="5400040" cy="1859280"/>
+            <wp:effectExtent l="0" t="0" r="0" b="7620"/>
+            <wp:docPr id="10" name="Imagen 10" descr="Texto&#10;&#10;Descripción generada automáticamente"/>
+            <wp:cNvGraphicFramePr>
+              <a:graphicFrameLocks xmlns:a="http://schemas.openxmlformats.org/drawingml/2006/main" noChangeAspect="1"/>
+            </wp:cNvGraphicFramePr>
+            <a:graphic xmlns:a="http://schemas.openxmlformats.org/drawingml/2006/main">
+              <a:graphicData uri="http://schemas.openxmlformats.org/drawingml/2006/picture">
+                <pic:pic xmlns:pic="http://schemas.openxmlformats.org/drawingml/2006/picture">
+                  <pic:nvPicPr>
+                    <pic:cNvPr id="10" name="Imagen 10" descr="Texto&#10;&#10;Descripción generada automáticamente"/>
+                    <pic:cNvPicPr/>
+                  </pic:nvPicPr>
+                  <pic:blipFill>
+                    <a:blip r:embed="rId16"/>
+                    <a:stretch>
+                      <a:fillRect/>
+                    </a:stretch>
+                  </pic:blipFill>
+                  <pic:spPr>
+                    <a:xfrm>
+                      <a:off x="0" y="0"/>
+                      <a:ext cx="5400040" cy="1859280"/>
+                    </a:xfrm>
+                    <a:prstGeom prst="rect">
+                      <a:avLst/>
+                    </a:prstGeom>
+                  </pic:spPr>
+                </pic:pic>
+              </a:graphicData>
+            </a:graphic>
+          </wp:inline>
+        </w:drawing>
+      </w:r>
+    </w:p>
+    <w:p/>
+    <w:p/>
+    <w:p/>
+    <w:p/>
+    <w:p/>
+    <w:p/>
+    <w:p>
+      <w:pPr>
+        <w:pStyle w:val="Ttulo2"/>
+      </w:pPr>
+      <w:bookmarkStart w:id="9" w:name="_Toc93408573"/>
+      <w:r>
+        <w:lastRenderedPageBreak/>
+        <w:t>Funciones y p</w:t>
+      </w:r>
+      <w:r>
+        <w:t>arámetros de los filtros</w:t>
+      </w:r>
+      <w:bookmarkEnd w:id="9"/>
+    </w:p>
+    <w:p>
+      <w:r>
+        <w:t>La obtención de estos parámetros se ha llevado a cabo de forma empírica y con ayuda de diversos foros de internet</w:t>
+      </w:r>
+      <w:r>
+        <w:t>, hasta dar con unos valores lo suficientemente adecuados</w:t>
+      </w:r>
+      <w:r>
+        <w:t>.</w:t>
+      </w:r>
+    </w:p>
+    <w:p>
+      <w:r>
+        <w:drawing>
+          <wp:inline distT="0" distB="0" distL="0" distR="0" wp14:anchorId="2B10EF96" wp14:editId="54B82EBC">
+            <wp:extent cx="5400040" cy="2506345"/>
+            <wp:effectExtent l="0" t="0" r="0" b="8255"/>
+            <wp:docPr id="11" name="Imagen 11" descr="Texto, Carta&#10;&#10;Descripción generada automáticamente"/>
+            <wp:cNvGraphicFramePr>
+              <a:graphicFrameLocks xmlns:a="http://schemas.openxmlformats.org/drawingml/2006/main" noChangeAspect="1"/>
+            </wp:cNvGraphicFramePr>
+            <a:graphic xmlns:a="http://schemas.openxmlformats.org/drawingml/2006/main">
+              <a:graphicData uri="http://schemas.openxmlformats.org/drawingml/2006/picture">
+                <pic:pic xmlns:pic="http://schemas.openxmlformats.org/drawingml/2006/picture">
+                  <pic:nvPicPr>
+                    <pic:cNvPr id="11" name="Imagen 11" descr="Texto, Carta&#10;&#10;Descripción generada automáticamente"/>
+                    <pic:cNvPicPr/>
+                  </pic:nvPicPr>
+                  <pic:blipFill>
+                    <a:blip r:embed="rId17"/>
+                    <a:stretch>
+                      <a:fillRect/>
+                    </a:stretch>
+                  </pic:blipFill>
+                  <pic:spPr>
+                    <a:xfrm>
+                      <a:off x="0" y="0"/>
+                      <a:ext cx="5400040" cy="2506345"/>
+                    </a:xfrm>
+                    <a:prstGeom prst="rect">
+                      <a:avLst/>
+                    </a:prstGeom>
+                  </pic:spPr>
+                </pic:pic>
+              </a:graphicData>
+            </a:graphic>
+          </wp:inline>
+        </w:drawing>
+      </w:r>
+    </w:p>
+    <w:p>
+      <w:pPr>
+        <w:pStyle w:val="Ttulo3"/>
+      </w:pPr>
+      <w:bookmarkStart w:id="10" w:name="_Toc93408574"/>
+      <w:r>
+        <w:t>Filtro L y R</w:t>
+      </w:r>
+      <w:bookmarkEnd w:id="10"/>
+    </w:p>
+    <w:p>
+      <w:r>
+        <w:t>Elimina ruidos.</w:t>
+      </w:r>
+    </w:p>
+    <w:p>
+      <w:r>
+        <w:drawing>
+          <wp:inline distT="0" distB="0" distL="0" distR="0" wp14:anchorId="7B599E61" wp14:editId="36A48F62">
+            <wp:extent cx="5400040" cy="3033395"/>
+            <wp:effectExtent l="0" t="0" r="0" b="0"/>
+            <wp:docPr id="13" name="Imagen 13" descr="Interfaz de usuario gráfica, Texto, Aplicación, Correo electrónico&#10;&#10;Descripción generada automáticamente"/>
+            <wp:cNvGraphicFramePr>
+              <a:graphicFrameLocks xmlns:a="http://schemas.openxmlformats.org/drawingml/2006/main" noChangeAspect="1"/>
+            </wp:cNvGraphicFramePr>
+            <a:graphic xmlns:a="http://schemas.openxmlformats.org/drawingml/2006/main">
+              <a:graphicData uri="http://schemas.openxmlformats.org/drawingml/2006/picture">
+                <pic:pic xmlns:pic="http://schemas.openxmlformats.org/drawingml/2006/picture">
+                  <pic:nvPicPr>
+                    <pic:cNvPr id="13" name="Imagen 13" descr="Interfaz de usuario gráfica, Texto, Aplicación, Correo electrónico&#10;&#10;Descripción generada automáticamente"/>
+                    <pic:cNvPicPr/>
+                  </pic:nvPicPr>
+                  <pic:blipFill>
+                    <a:blip r:embed="rId18"/>
+                    <a:stretch>
+                      <a:fillRect/>
+                    </a:stretch>
+                  </pic:blipFill>
+                  <pic:spPr>
+                    <a:xfrm>
+                      <a:off x="0" y="0"/>
+                      <a:ext cx="5400040" cy="3033395"/>
+                    </a:xfrm>
+                    <a:prstGeom prst="rect">
+                      <a:avLst/>
+                    </a:prstGeom>
+                  </pic:spPr>
+                </pic:pic>
+              </a:graphicData>
+            </a:graphic>
+          </wp:inline>
+        </w:drawing>
+      </w:r>
+    </w:p>
+    <w:p>
+      <w:pPr>
+        <w:pStyle w:val="Ttulo3"/>
+      </w:pPr>
+      <w:bookmarkStart w:id="11" w:name="_Toc93408575"/>
+      <w:r>
+        <w:lastRenderedPageBreak/>
+        <w:t>Filtro paso bajo</w:t>
+      </w:r>
+      <w:bookmarkEnd w:id="11"/>
+    </w:p>
+    <w:p>
+      <w:r>
+        <w:drawing>
+          <wp:inline distT="0" distB="0" distL="0" distR="0" wp14:anchorId="496C580C" wp14:editId="6A4C158B">
+            <wp:extent cx="5400040" cy="1540510"/>
+            <wp:effectExtent l="0" t="0" r="0" b="2540"/>
+            <wp:docPr id="15" name="Imagen 15" descr="Texto, Carta&#10;&#10;Descripción generada automáticamente"/>
+            <wp:cNvGraphicFramePr>
+              <a:graphicFrameLocks xmlns:a="http://schemas.openxmlformats.org/drawingml/2006/main" noChangeAspect="1"/>
+            </wp:cNvGraphicFramePr>
+            <a:graphic xmlns:a="http://schemas.openxmlformats.org/drawingml/2006/main">
+              <a:graphicData uri="http://schemas.openxmlformats.org/drawingml/2006/picture">
+                <pic:pic xmlns:pic="http://schemas.openxmlformats.org/drawingml/2006/picture">
+                  <pic:nvPicPr>
+                    <pic:cNvPr id="15" name="Imagen 15" descr="Texto, Carta&#10;&#10;Descripción generada automáticamente"/>
+                    <pic:cNvPicPr/>
+                  </pic:nvPicPr>
+                  <pic:blipFill>
+                    <a:blip r:embed="rId19"/>
+                    <a:stretch>
+                      <a:fillRect/>
+                    </a:stretch>
+                  </pic:blipFill>
+                  <pic:spPr>
+                    <a:xfrm>
+                      <a:off x="0" y="0"/>
+                      <a:ext cx="5400040" cy="1540510"/>
+                    </a:xfrm>
+                    <a:prstGeom prst="rect">
+                      <a:avLst/>
+                    </a:prstGeom>
+                  </pic:spPr>
+                </pic:pic>
+              </a:graphicData>
+            </a:graphic>
+          </wp:inline>
+        </w:drawing>
+      </w:r>
+    </w:p>
+    <w:p>
+      <w:pPr>
+        <w:pStyle w:val="Ttulo3"/>
+      </w:pPr>
+      <w:bookmarkStart w:id="12" w:name="_Toc93408576"/>
+      <w:r>
+        <w:t>Filtro paso alto</w:t>
+      </w:r>
+      <w:bookmarkEnd w:id="12"/>
+    </w:p>
+    <w:p>
+      <w:r>
+        <w:drawing>
+          <wp:inline distT="0" distB="0" distL="0" distR="0" wp14:anchorId="19333879" wp14:editId="244D3CEE">
+            <wp:extent cx="5400040" cy="1516380"/>
+            <wp:effectExtent l="0" t="0" r="0" b="7620"/>
+            <wp:docPr id="16" name="Imagen 16" descr="Texto&#10;&#10;Descripción generada automáticamente"/>
+            <wp:cNvGraphicFramePr>
+              <a:graphicFrameLocks xmlns:a="http://schemas.openxmlformats.org/drawingml/2006/main" noChangeAspect="1"/>
+            </wp:cNvGraphicFramePr>
+            <a:graphic xmlns:a="http://schemas.openxmlformats.org/drawingml/2006/main">
+              <a:graphicData uri="http://schemas.openxmlformats.org/drawingml/2006/picture">
+                <pic:pic xmlns:pic="http://schemas.openxmlformats.org/drawingml/2006/picture">
+                  <pic:nvPicPr>
+                    <pic:cNvPr id="16" name="Imagen 16" descr="Texto&#10;&#10;Descripción generada automáticamente"/>
+                    <pic:cNvPicPr/>
+                  </pic:nvPicPr>
+                  <pic:blipFill>
+                    <a:blip r:embed="rId20"/>
+                    <a:stretch>
+                      <a:fillRect/>
+                    </a:stretch>
+                  </pic:blipFill>
+                  <pic:spPr>
+                    <a:xfrm>
+                      <a:off x="0" y="0"/>
+                      <a:ext cx="5400040" cy="1516380"/>
+                    </a:xfrm>
+                    <a:prstGeom prst="rect">
+                      <a:avLst/>
+                    </a:prstGeom>
+                  </pic:spPr>
+                </pic:pic>
+              </a:graphicData>
+            </a:graphic>
+          </wp:inline>
+        </w:drawing>
+      </w:r>
+    </w:p>
+    <w:p>
+      <w:pPr>
+        <w:pStyle w:val="Ttulo2"/>
+      </w:pPr>
+      <w:bookmarkStart w:id="13" w:name="_Toc93408577"/>
+      <w:r>
+        <w:t>Debouncer</w:t>
+      </w:r>
+      <w:bookmarkEnd w:id="13"/>
+    </w:p>
+    <w:p>
+      <w:r>
+        <w:t>Consiste en utilizar una interrupción externa para detectar la pulsación del botón. Una vez pulsado el botón, esperamos 50 ms</w:t>
+      </w:r>
+      <w:r>
+        <w:t xml:space="preserve"> (Preescaler = 16800 y Period = 500)</w:t>
+      </w:r>
+      <w:r>
+        <w:t xml:space="preserve"> para alcanzar el estado inactivo y comprobamos que de verdad se ha cumplido. </w:t>
+      </w:r>
+    </w:p>
+    <w:p>
+      <w:r>
+        <w:drawing>
+          <wp:inline distT="0" distB="0" distL="0" distR="0" wp14:anchorId="10A9C13D" wp14:editId="34223800">
+            <wp:extent cx="5400040" cy="1334770"/>
+            <wp:effectExtent l="0" t="0" r="0" b="0"/>
+            <wp:docPr id="17" name="Imagen 17" descr="Texto&#10;&#10;Descripción generada automáticamente con confianza media"/>
+            <wp:cNvGraphicFramePr>
+              <a:graphicFrameLocks xmlns:a="http://schemas.openxmlformats.org/drawingml/2006/main" noChangeAspect="1"/>
+            </wp:cNvGraphicFramePr>
+            <a:graphic xmlns:a="http://schemas.openxmlformats.org/drawingml/2006/main">
+              <a:graphicData uri="http://schemas.openxmlformats.org/drawingml/2006/picture">
+                <pic:pic xmlns:pic="http://schemas.openxmlformats.org/drawingml/2006/picture">
+                  <pic:nvPicPr>
+                    <pic:cNvPr id="17" name="Imagen 17" descr="Texto&#10;&#10;Descripción generada automáticamente con confianza media"/>
+                    <pic:cNvPicPr/>
+                  </pic:nvPicPr>
+                  <pic:blipFill>
+                    <a:blip r:embed="rId21"/>
+                    <a:stretch>
+                      <a:fillRect/>
+                    </a:stretch>
+                  </pic:blipFill>
+                  <pic:spPr>
+                    <a:xfrm>
+                      <a:off x="0" y="0"/>
+                      <a:ext cx="5400040" cy="1334770"/>
+                    </a:xfrm>
+                    <a:prstGeom prst="rect">
+                      <a:avLst/>
+                    </a:prstGeom>
+                  </pic:spPr>
+                </pic:pic>
+              </a:graphicData>
+            </a:graphic>
+          </wp:inline>
+        </w:drawing>
+      </w:r>
+    </w:p>
+    <w:p>
+      <w:r>
+        <w:t>Si el botón está inactivo 50 ms después de haber sido pulsado, procedemos a incrementar la variable que usamos para escoger el tipo de filtro que se aplica a la señal de audio.</w:t>
+      </w:r>
+    </w:p>
+    <w:p>
+      <w:r>
+        <w:drawing>
+          <wp:inline distT="0" distB="0" distL="0" distR="0" wp14:anchorId="7365E3BD" wp14:editId="76BC219B">
+            <wp:extent cx="5400040" cy="1506855"/>
+            <wp:effectExtent l="0" t="0" r="0" b="0"/>
+            <wp:docPr id="18" name="Imagen 18" descr="Interfaz de usuario gráfica, Texto, Aplicación&#10;&#10;Descripción generada automáticamente"/>
+            <wp:cNvGraphicFramePr>
+              <a:graphicFrameLocks xmlns:a="http://schemas.openxmlformats.org/drawingml/2006/main" noChangeAspect="1"/>
+            </wp:cNvGraphicFramePr>
+            <a:graphic xmlns:a="http://schemas.openxmlformats.org/drawingml/2006/main">
+              <a:graphicData uri="http://schemas.openxmlformats.org/drawingml/2006/picture">
+                <pic:pic xmlns:pic="http://schemas.openxmlformats.org/drawingml/2006/picture">
+                  <pic:nvPicPr>
+                    <pic:cNvPr id="18" name="Imagen 18" descr="Interfaz de usuario gráfica, Texto, Aplicación&#10;&#10;Descripción generada automáticamente"/>
+                    <pic:cNvPicPr/>
+                  </pic:nvPicPr>
+                  <pic:blipFill>
+                    <a:blip r:embed="rId22"/>
+                    <a:stretch>
+                      <a:fillRect/>
+                    </a:stretch>
+                  </pic:blipFill>
+                  <pic:spPr>
+                    <a:xfrm>
+                      <a:off x="0" y="0"/>
+                      <a:ext cx="5400040" cy="1506855"/>
+                    </a:xfrm>
+                    <a:prstGeom prst="rect">
+                      <a:avLst/>
+                    </a:prstGeom>
+                  </pic:spPr>
+                </pic:pic>
+              </a:graphicData>
+            </a:graphic>
+          </wp:inline>
+        </w:drawing>
       </w:r>
     </w:p>
     <w:p>
       <w:pPr>
         <w:pStyle w:val="Ttulo1"/>
       </w:pPr>
-      <w:bookmarkStart w:id="2" w:name="_Toc93341920"/>
+      <w:bookmarkStart w:id="14" w:name="_Toc93408578"/>
       <w:r>
         <w:lastRenderedPageBreak/>
         <w:t>Funcionamiento del programa</w:t>
       </w:r>
-      <w:bookmarkEnd w:id="2"/>
+      <w:bookmarkEnd w:id="14"/>
     </w:p>
     <w:p>
       <w:pPr>
         <w:pStyle w:val="Ttulo2"/>
       </w:pPr>
-      <w:bookmarkStart w:id="3" w:name="_Toc93341921"/>
+      <w:bookmarkStart w:id="15" w:name="_Toc93408579"/>
       <w:r>
         <w:t>Diagrama de bloques</w:t>
       </w:r>
-      <w:bookmarkEnd w:id="3"/>
+      <w:bookmarkEnd w:id="15"/>
     </w:p>
     <w:p>
       <w:r>
@@ -727,7 +2789,7 @@
                     <pic:cNvPicPr/>
                   </pic:nvPicPr>
                   <pic:blipFill rotWithShape="1">
-                    <a:blip r:embed="rId9"/>
+                    <a:blip r:embed="rId23"/>
                     <a:srcRect t="2110" b="-1"/>
                     <a:stretch/>
                   </pic:blipFill>
@@ -757,10 +2819,9 @@
     </w:p>
     <w:p>
       <w:r>
-        <w:t>El programa cuenta con un total de 8 entidades, distribuidas en 2 entidades para la gestión de entrada realizada por la placa de Bluetooh ESP32, 4 entidades para el funcionamiento del programa y 2 entidades para la gestión de salida.</w:t>
-      </w:r>
-    </w:p>
-    <w:p/>
+        <w:t>El programa cuenta con un total de ocho entidades, distribuidas en dos grupos. Un primer grupo compuesto por dos entidades destinadas a la gestión de la entrada (A2DP y DAC), realizada por la placa de Bluetooh ESP32 y, un segundo grupo formado por cuatro entidades que permiten el funcionamiento del programa (ADC, DMA, TIMER y procesado de señales) y, dos entidades que gestionan la salida (DAC y PWM).</w:t>
+      </w:r>
+    </w:p>
     <w:p>
       <w:pPr>
         <w:pStyle w:val="Prrafodelista"/>
@@ -788,15 +2849,7 @@
         <w:t xml:space="preserve"> </w:t>
       </w:r>
       <w:r>
-        <w:t>de la empresa “</w:t>
-      </w:r>
-      <w:proofErr w:type="spellStart"/>
-      <w:r>
-        <w:t>Espressif</w:t>
-      </w:r>
-      <w:proofErr w:type="spellEnd"/>
-      <w:r>
-        <w:t xml:space="preserve">” </w:t>
+        <w:t xml:space="preserve">de la empresa “Espressif” </w:t>
       </w:r>
       <w:r>
         <w:t>para recibir la señal de audio a través del protocolo I2S</w:t>
@@ -853,31 +2906,21 @@
         <w:t xml:space="preserve"> Se utilizan filtros de respuesta infinita (menos retardos) para construir las señales, y como se gobiernan las interrupciones de la DMA con un temporizador a 84kHz se puede saber la frecuencia de muestreo necesaria para construir estos filtros. </w:t>
       </w:r>
       <w:r>
-        <w:t xml:space="preserve">La acción de filtrado se lleva a cabo en el </w:t>
-      </w:r>
-      <w:proofErr w:type="spellStart"/>
-      <w:r>
-        <w:t>callback</w:t>
-      </w:r>
-      <w:proofErr w:type="spellEnd"/>
-      <w:r>
-        <w:t xml:space="preserve"> “</w:t>
-      </w:r>
-      <w:proofErr w:type="spellStart"/>
+        <w:t>La acción de filtrado se lleva a cabo en el callback “</w:t>
+      </w:r>
       <w:proofErr w:type="gramStart"/>
       <w:r>
-        <w:t>ConvCpltInterrupt</w:t>
-      </w:r>
-      <w:proofErr w:type="spellEnd"/>
-      <w:r>
-        <w:t>(</w:t>
+        <w:t>ConvCpltInterrupt(</w:t>
+      </w:r>
+      <w:r>
+        <w:t xml:space="preserve"> </w:t>
+      </w:r>
+      <w:r>
+        <w:t>)</w:t>
       </w:r>
       <w:proofErr w:type="gramEnd"/>
       <w:r>
-        <w:t xml:space="preserve"> </w:t>
-      </w:r>
-      <w:r>
-        <w:t>)” que llama la DMA cada vez que se ha guardado una medida en el buffer.</w:t>
+        <w:t>” que llama la DMA cada vez que se ha guardado una medida en el buffer.</w:t>
       </w:r>
     </w:p>
     <w:p>
@@ -910,15 +2953,7 @@
         <w:t>los</w:t>
       </w:r>
       <w:r>
-        <w:t xml:space="preserve"> </w:t>
-      </w:r>
-      <w:proofErr w:type="spellStart"/>
-      <w:r>
-        <w:t>LEDs</w:t>
-      </w:r>
-      <w:proofErr w:type="spellEnd"/>
-      <w:r>
-        <w:t>.</w:t>
+        <w:t xml:space="preserve"> LEDs.</w:t>
       </w:r>
     </w:p>
     <w:p>
@@ -931,83 +2966,14 @@
     </w:p>
     <w:p>
       <w:pPr>
-        <w:pStyle w:val="Ttulo2"/>
-      </w:pPr>
-      <w:bookmarkStart w:id="4" w:name="_Toc93341922"/>
+        <w:pStyle w:val="Ttulo1"/>
+      </w:pPr>
+      <w:bookmarkStart w:id="16" w:name="_Toc93408580"/>
       <w:r>
         <w:lastRenderedPageBreak/>
-        <w:t>ESP32</w:t>
-      </w:r>
-      <w:bookmarkEnd w:id="4"/>
-    </w:p>
-    <w:p>
-      <w:r>
-        <w:t xml:space="preserve">El ESP32 es una placa que incorpora un microchip y comunicaciones por </w:t>
-      </w:r>
-      <w:proofErr w:type="spellStart"/>
-      <w:r>
-        <w:t>bluetooh</w:t>
-      </w:r>
-      <w:proofErr w:type="spellEnd"/>
-      <w:r>
-        <w:t xml:space="preserve"> y </w:t>
-      </w:r>
-      <w:proofErr w:type="spellStart"/>
-      <w:r>
-        <w:t>Wifi</w:t>
-      </w:r>
-      <w:proofErr w:type="spellEnd"/>
-      <w:r>
-        <w:t xml:space="preserve">. Soporta comunicaciones como UART, I2C, I2S y también tiene incorporados convertidores DAC. Como el uso de esta placa es ajeno a la asignatura, la programación se ha solucionado con una </w:t>
-      </w:r>
-      <w:proofErr w:type="spellStart"/>
-      <w:r>
-        <w:t>libería</w:t>
-      </w:r>
-      <w:proofErr w:type="spellEnd"/>
-      <w:r>
-        <w:t xml:space="preserve"> de uso público de </w:t>
-      </w:r>
-      <w:proofErr w:type="spellStart"/>
-      <w:r>
-        <w:t>Espressif</w:t>
-      </w:r>
-      <w:proofErr w:type="spellEnd"/>
-      <w:r>
-        <w:t>, la A2DP, que cuenta con programas para transmitir y recibir audio por bluetooth usando tanto el protocolo I2S como el conversor DAC</w:t>
-      </w:r>
-      <w:r>
-        <w:t xml:space="preserve"> interno</w:t>
-      </w:r>
-      <w:r>
-        <w:t xml:space="preserve">. Esta placa es fácilmente programable descargando los drivers de la ESP32 en el compilador de Arduino y programando los ejemplos de la librería directamente a la placa, </w:t>
-      </w:r>
-      <w:r>
-        <w:t xml:space="preserve">y así </w:t>
-      </w:r>
-      <w:r>
-        <w:t xml:space="preserve">se construye el convertidor de I2S a </w:t>
-      </w:r>
-      <w:r>
-        <w:t>dos canales</w:t>
-      </w:r>
-      <w:r>
-        <w:br/>
-        <w:t xml:space="preserve">(L y R) de </w:t>
-      </w:r>
-      <w:r>
-        <w:t>señal analógica que necesita este proyecto.</w:t>
-      </w:r>
-    </w:p>
-    <w:p>
-      <w:pPr>
-        <w:pStyle w:val="Ttulo1"/>
-      </w:pPr>
-      <w:bookmarkStart w:id="5" w:name="_Toc93341923"/>
-      <w:r>
         <w:t>Distribución del trabajo</w:t>
       </w:r>
-      <w:bookmarkEnd w:id="5"/>
+      <w:bookmarkEnd w:id="16"/>
     </w:p>
     <w:p>
       <w:r>
@@ -1027,34 +2993,16 @@
       <w:r>
         <w:t xml:space="preserve">a la programación de la interrupción </w:t>
       </w:r>
-      <w:proofErr w:type="spellStart"/>
       <w:r>
         <w:t>HAL_ADC_</w:t>
       </w:r>
       <w:proofErr w:type="gramStart"/>
       <w:r>
-        <w:t>ConvCpltCallback</w:t>
-      </w:r>
-      <w:proofErr w:type="spellEnd"/>
-      <w:r>
-        <w:t>(</w:t>
-      </w:r>
-      <w:proofErr w:type="spellStart"/>
+        <w:t>ConvCpltCallback(</w:t>
+      </w:r>
       <w:proofErr w:type="gramEnd"/>
       <w:r>
-        <w:t>ADC_HandleTypeDef</w:t>
-      </w:r>
-      <w:proofErr w:type="spellEnd"/>
-      <w:r>
-        <w:t xml:space="preserve"> *</w:t>
-      </w:r>
-      <w:proofErr w:type="spellStart"/>
-      <w:r>
-        <w:t>AdcHandle</w:t>
-      </w:r>
-      <w:proofErr w:type="spellEnd"/>
-      <w:r>
-        <w:t>)</w:t>
+        <w:t>ADC_HandleTypeDef *AdcHandle)</w:t>
       </w:r>
       <w:r>
         <w:t xml:space="preserve"> que realiza el procesado de las señales y la interrupción para cambiar el filtro de la señal de audio.</w:t>
@@ -1067,14 +3015,12 @@
         </w:rPr>
         <w:t xml:space="preserve">Abel </w:t>
       </w:r>
-      <w:proofErr w:type="spellStart"/>
       <w:r>
         <w:rPr>
           <w:b/>
         </w:rPr>
-        <w:t>Bagúe</w:t>
-      </w:r>
-      <w:proofErr w:type="spellEnd"/>
+        <w:t>Bagué</w:t>
+      </w:r>
       <w:r>
         <w:rPr>
           <w:b/>
@@ -1103,21 +3049,14 @@
         <w:t xml:space="preserve"> </w:t>
       </w:r>
       <w:r>
-        <w:t xml:space="preserve">y el diseño de las funciones de filtro paso bajo, alto, </w:t>
-      </w:r>
-      <w:proofErr w:type="spellStart"/>
-      <w:r>
-        <w:t>left</w:t>
-      </w:r>
-      <w:proofErr w:type="spellEnd"/>
-      <w:r>
-        <w:t xml:space="preserve"> y </w:t>
-      </w:r>
-      <w:proofErr w:type="spellStart"/>
-      <w:r>
-        <w:t>right</w:t>
-      </w:r>
-      <w:proofErr w:type="spellEnd"/>
+        <w:t>y el diseño de las funciones de filtro paso bajo, alto, left y right</w:t>
+      </w:r>
+      <w:r>
+        <w:t>, además del diseño e implementación de un método antirrebotes para el botón de cambio de filtro</w:t>
+      </w:r>
+      <w:r>
+        <w:t xml:space="preserve"> basado en el uso de interrupciones y temporizadores</w:t>
+      </w:r>
       <w:r>
         <w:t>.</w:t>
       </w:r>
@@ -1147,15 +3086,7 @@
         <w:t xml:space="preserve"> la introducción de </w:t>
       </w:r>
       <w:r>
-        <w:t xml:space="preserve">un botón para cambiar el filtro aplicado y los </w:t>
-      </w:r>
-      <w:proofErr w:type="spellStart"/>
-      <w:r>
-        <w:t>LEDs</w:t>
-      </w:r>
-      <w:proofErr w:type="spellEnd"/>
-      <w:r>
-        <w:t xml:space="preserve"> para comprobar visualmente el filtrado del audio y la separación de los sonidos graves y agudos</w:t>
+        <w:t>un botón para cambiar el filtro aplicado y los LEDs para comprobar visualmente el filtrado del audio y la separación de los sonidos graves y agudos</w:t>
       </w:r>
     </w:p>
     <w:p>
@@ -1174,8 +3105,8 @@
     </w:p>
     <w:p/>
     <w:sectPr>
-      <w:headerReference w:type="default" r:id="rId10"/>
-      <w:footerReference w:type="default" r:id="rId11"/>
+      <w:headerReference w:type="default" r:id="rId24"/>
+      <w:footerReference w:type="default" r:id="rId25"/>
       <w:pgSz w:w="11906" w:h="16838"/>
       <w:pgMar w:top="1417" w:right="1701" w:bottom="1417" w:left="1701" w:header="708" w:footer="708" w:gutter="0"/>
       <w:cols w:space="708"/>
@@ -1186,7 +3117,7 @@
 </file>
 
 <file path=word/endnotes.xml><?xml version="1.0" encoding="utf-8"?>
-<w:endnotes xmlns:wpc="http://schemas.microsoft.com/office/word/2010/wordprocessingCanvas" xmlns:mc="http://schemas.openxmlformats.org/markup-compatibility/2006" xmlns:o="urn:schemas-microsoft-com:office:office" xmlns:r="http://schemas.openxmlformats.org/officeDocument/2006/relationships" xmlns:m="http://schemas.openxmlformats.org/officeDocument/2006/math" xmlns:v="urn:schemas-microsoft-com:vml" xmlns:wp14="http://schemas.microsoft.com/office/word/2010/wordprocessingDrawing" xmlns:wp="http://schemas.openxmlformats.org/drawingml/2006/wordprocessingDrawing" xmlns:w10="urn:schemas-microsoft-com:office:word" xmlns:w="http://schemas.openxmlformats.org/wordprocessingml/2006/main" xmlns:w14="http://schemas.microsoft.com/office/word/2010/wordml" xmlns:wpg="http://schemas.microsoft.com/office/word/2010/wordprocessingGroup" xmlns:wpi="http://schemas.microsoft.com/office/word/2010/wordprocessingInk" xmlns:wne="http://schemas.microsoft.com/office/word/2006/wordml" xmlns:wps="http://schemas.microsoft.com/office/word/2010/wordprocessingShape" mc:Ignorable="w14 wp14">
+<w:endnotes xmlns:wpc="http://schemas.microsoft.com/office/word/2010/wordprocessingCanvas" xmlns:cx="http://schemas.microsoft.com/office/drawing/2014/chartex" xmlns:cx1="http://schemas.microsoft.com/office/drawing/2015/9/8/chartex" xmlns:cx2="http://schemas.microsoft.com/office/drawing/2015/10/21/chartex" xmlns:cx3="http://schemas.microsoft.com/office/drawing/2016/5/9/chartex" xmlns:cx4="http://schemas.microsoft.com/office/drawing/2016/5/10/chartex" xmlns:cx5="http://schemas.microsoft.com/office/drawing/2016/5/11/chartex" xmlns:cx6="http://schemas.microsoft.com/office/drawing/2016/5/12/chartex" xmlns:cx7="http://schemas.microsoft.com/office/drawing/2016/5/13/chartex" xmlns:cx8="http://schemas.microsoft.com/office/drawing/2016/5/14/chartex" xmlns:mc="http://schemas.openxmlformats.org/markup-compatibility/2006" xmlns:aink="http://schemas.microsoft.com/office/drawing/2016/ink" xmlns:am3d="http://schemas.microsoft.com/office/drawing/2017/model3d" xmlns:o="urn:schemas-microsoft-com:office:office" xmlns:r="http://schemas.openxmlformats.org/officeDocument/2006/relationships" xmlns:m="http://schemas.openxmlformats.org/officeDocument/2006/math" xmlns:v="urn:schemas-microsoft-com:vml" xmlns:wp14="http://schemas.microsoft.com/office/word/2010/wordprocessingDrawing" xmlns:wp="http://schemas.openxmlformats.org/drawingml/2006/wordprocessingDrawing" xmlns:w10="urn:schemas-microsoft-com:office:word" xmlns:w="http://schemas.openxmlformats.org/wordprocessingml/2006/main" xmlns:w14="http://schemas.microsoft.com/office/word/2010/wordml" xmlns:w15="http://schemas.microsoft.com/office/word/2012/wordml" xmlns:w16cex="http://schemas.microsoft.com/office/word/2018/wordml/cex" xmlns:w16cid="http://schemas.microsoft.com/office/word/2016/wordml/cid" xmlns:w16="http://schemas.microsoft.com/office/word/2018/wordml" xmlns:w16sdtdh="http://schemas.microsoft.com/office/word/2020/wordml/sdtdatahash" xmlns:w16se="http://schemas.microsoft.com/office/word/2015/wordml/symex" xmlns:wpg="http://schemas.microsoft.com/office/word/2010/wordprocessingGroup" xmlns:wpi="http://schemas.microsoft.com/office/word/2010/wordprocessingInk" xmlns:wne="http://schemas.microsoft.com/office/word/2006/wordml" xmlns:wps="http://schemas.microsoft.com/office/word/2010/wordprocessingShape" mc:Ignorable="w14 w15 w16se w16cid w16 w16cex w16sdtdh wp14">
   <w:endnote w:type="separator" w:id="-1">
     <w:p>
       <w:pPr>
@@ -1211,7 +3142,7 @@
 </file>
 
 <file path=word/footer1.xml><?xml version="1.0" encoding="utf-8"?>
-<w:ftr xmlns:wpc="http://schemas.microsoft.com/office/word/2010/wordprocessingCanvas" xmlns:mc="http://schemas.openxmlformats.org/markup-compatibility/2006" xmlns:o="urn:schemas-microsoft-com:office:office" xmlns:r="http://schemas.openxmlformats.org/officeDocument/2006/relationships" xmlns:m="http://schemas.openxmlformats.org/officeDocument/2006/math" xmlns:v="urn:schemas-microsoft-com:vml" xmlns:wp14="http://schemas.microsoft.com/office/word/2010/wordprocessingDrawing" xmlns:wp="http://schemas.openxmlformats.org/drawingml/2006/wordprocessingDrawing" xmlns:w10="urn:schemas-microsoft-com:office:word" xmlns:w="http://schemas.openxmlformats.org/wordprocessingml/2006/main" xmlns:w14="http://schemas.microsoft.com/office/word/2010/wordml" xmlns:wpg="http://schemas.microsoft.com/office/word/2010/wordprocessingGroup" xmlns:wpi="http://schemas.microsoft.com/office/word/2010/wordprocessingInk" xmlns:wne="http://schemas.microsoft.com/office/word/2006/wordml" xmlns:wps="http://schemas.microsoft.com/office/word/2010/wordprocessingShape" mc:Ignorable="w14 wp14">
+<w:ftr xmlns:wpc="http://schemas.microsoft.com/office/word/2010/wordprocessingCanvas" xmlns:cx="http://schemas.microsoft.com/office/drawing/2014/chartex" xmlns:cx1="http://schemas.microsoft.com/office/drawing/2015/9/8/chartex" xmlns:cx2="http://schemas.microsoft.com/office/drawing/2015/10/21/chartex" xmlns:cx3="http://schemas.microsoft.com/office/drawing/2016/5/9/chartex" xmlns:cx4="http://schemas.microsoft.com/office/drawing/2016/5/10/chartex" xmlns:cx5="http://schemas.microsoft.com/office/drawing/2016/5/11/chartex" xmlns:cx6="http://schemas.microsoft.com/office/drawing/2016/5/12/chartex" xmlns:cx7="http://schemas.microsoft.com/office/drawing/2016/5/13/chartex" xmlns:cx8="http://schemas.microsoft.com/office/drawing/2016/5/14/chartex" xmlns:mc="http://schemas.openxmlformats.org/markup-compatibility/2006" xmlns:aink="http://schemas.microsoft.com/office/drawing/2016/ink" xmlns:am3d="http://schemas.microsoft.com/office/drawing/2017/model3d" xmlns:o="urn:schemas-microsoft-com:office:office" xmlns:r="http://schemas.openxmlformats.org/officeDocument/2006/relationships" xmlns:m="http://schemas.openxmlformats.org/officeDocument/2006/math" xmlns:v="urn:schemas-microsoft-com:vml" xmlns:wp14="http://schemas.microsoft.com/office/word/2010/wordprocessingDrawing" xmlns:wp="http://schemas.openxmlformats.org/drawingml/2006/wordprocessingDrawing" xmlns:w10="urn:schemas-microsoft-com:office:word" xmlns:w="http://schemas.openxmlformats.org/wordprocessingml/2006/main" xmlns:w14="http://schemas.microsoft.com/office/word/2010/wordml" xmlns:w15="http://schemas.microsoft.com/office/word/2012/wordml" xmlns:w16cex="http://schemas.microsoft.com/office/word/2018/wordml/cex" xmlns:w16cid="http://schemas.microsoft.com/office/word/2016/wordml/cid" xmlns:w16="http://schemas.microsoft.com/office/word/2018/wordml" xmlns:w16sdtdh="http://schemas.microsoft.com/office/word/2020/wordml/sdtdatahash" xmlns:w16se="http://schemas.microsoft.com/office/word/2015/wordml/symex" xmlns:wpg="http://schemas.microsoft.com/office/word/2010/wordprocessingGroup" xmlns:wpi="http://schemas.microsoft.com/office/word/2010/wordprocessingInk" xmlns:wne="http://schemas.microsoft.com/office/word/2006/wordml" xmlns:wps="http://schemas.microsoft.com/office/word/2010/wordprocessingShape" mc:Ignorable="w14 w15 w16se w16cid w16 w16cex w16sdtdh wp14">
   <w:sdt>
     <w:sdtPr>
       <w:id w:val="901640637"/>
@@ -1257,7 +3188,7 @@
 </file>
 
 <file path=word/footnotes.xml><?xml version="1.0" encoding="utf-8"?>
-<w:footnotes xmlns:wpc="http://schemas.microsoft.com/office/word/2010/wordprocessingCanvas" xmlns:mc="http://schemas.openxmlformats.org/markup-compatibility/2006" xmlns:o="urn:schemas-microsoft-com:office:office" xmlns:r="http://schemas.openxmlformats.org/officeDocument/2006/relationships" xmlns:m="http://schemas.openxmlformats.org/officeDocument/2006/math" xmlns:v="urn:schemas-microsoft-com:vml" xmlns:wp14="http://schemas.microsoft.com/office/word/2010/wordprocessingDrawing" xmlns:wp="http://schemas.openxmlformats.org/drawingml/2006/wordprocessingDrawing" xmlns:w10="urn:schemas-microsoft-com:office:word" xmlns:w="http://schemas.openxmlformats.org/wordprocessingml/2006/main" xmlns:w14="http://schemas.microsoft.com/office/word/2010/wordml" xmlns:wpg="http://schemas.microsoft.com/office/word/2010/wordprocessingGroup" xmlns:wpi="http://schemas.microsoft.com/office/word/2010/wordprocessingInk" xmlns:wne="http://schemas.microsoft.com/office/word/2006/wordml" xmlns:wps="http://schemas.microsoft.com/office/word/2010/wordprocessingShape" mc:Ignorable="w14 wp14">
+<w:footnotes xmlns:wpc="http://schemas.microsoft.com/office/word/2010/wordprocessingCanvas" xmlns:cx="http://schemas.microsoft.com/office/drawing/2014/chartex" xmlns:cx1="http://schemas.microsoft.com/office/drawing/2015/9/8/chartex" xmlns:cx2="http://schemas.microsoft.com/office/drawing/2015/10/21/chartex" xmlns:cx3="http://schemas.microsoft.com/office/drawing/2016/5/9/chartex" xmlns:cx4="http://schemas.microsoft.com/office/drawing/2016/5/10/chartex" xmlns:cx5="http://schemas.microsoft.com/office/drawing/2016/5/11/chartex" xmlns:cx6="http://schemas.microsoft.com/office/drawing/2016/5/12/chartex" xmlns:cx7="http://schemas.microsoft.com/office/drawing/2016/5/13/chartex" xmlns:cx8="http://schemas.microsoft.com/office/drawing/2016/5/14/chartex" xmlns:mc="http://schemas.openxmlformats.org/markup-compatibility/2006" xmlns:aink="http://schemas.microsoft.com/office/drawing/2016/ink" xmlns:am3d="http://schemas.microsoft.com/office/drawing/2017/model3d" xmlns:o="urn:schemas-microsoft-com:office:office" xmlns:r="http://schemas.openxmlformats.org/officeDocument/2006/relationships" xmlns:m="http://schemas.openxmlformats.org/officeDocument/2006/math" xmlns:v="urn:schemas-microsoft-com:vml" xmlns:wp14="http://schemas.microsoft.com/office/word/2010/wordprocessingDrawing" xmlns:wp="http://schemas.openxmlformats.org/drawingml/2006/wordprocessingDrawing" xmlns:w10="urn:schemas-microsoft-com:office:word" xmlns:w="http://schemas.openxmlformats.org/wordprocessingml/2006/main" xmlns:w14="http://schemas.microsoft.com/office/word/2010/wordml" xmlns:w15="http://schemas.microsoft.com/office/word/2012/wordml" xmlns:w16cex="http://schemas.microsoft.com/office/word/2018/wordml/cex" xmlns:w16cid="http://schemas.microsoft.com/office/word/2016/wordml/cid" xmlns:w16="http://schemas.microsoft.com/office/word/2018/wordml" xmlns:w16sdtdh="http://schemas.microsoft.com/office/word/2020/wordml/sdtdatahash" xmlns:w16se="http://schemas.microsoft.com/office/word/2015/wordml/symex" xmlns:wpg="http://schemas.microsoft.com/office/word/2010/wordprocessingGroup" xmlns:wpi="http://schemas.microsoft.com/office/word/2010/wordprocessingInk" xmlns:wne="http://schemas.microsoft.com/office/word/2006/wordml" xmlns:wps="http://schemas.microsoft.com/office/word/2010/wordprocessingShape" mc:Ignorable="w14 w15 w16se w16cid w16 w16cex w16sdtdh wp14">
   <w:footnote w:type="separator" w:id="-1">
     <w:p>
       <w:pPr>
@@ -1282,7 +3213,7 @@
 </file>
 
 <file path=word/header1.xml><?xml version="1.0" encoding="utf-8"?>
-<w:hdr xmlns:wpc="http://schemas.microsoft.com/office/word/2010/wordprocessingCanvas" xmlns:mc="http://schemas.openxmlformats.org/markup-compatibility/2006" xmlns:o="urn:schemas-microsoft-com:office:office" xmlns:r="http://schemas.openxmlformats.org/officeDocument/2006/relationships" xmlns:m="http://schemas.openxmlformats.org/officeDocument/2006/math" xmlns:v="urn:schemas-microsoft-com:vml" xmlns:wp14="http://schemas.microsoft.com/office/word/2010/wordprocessingDrawing" xmlns:wp="http://schemas.openxmlformats.org/drawingml/2006/wordprocessingDrawing" xmlns:w10="urn:schemas-microsoft-com:office:word" xmlns:w="http://schemas.openxmlformats.org/wordprocessingml/2006/main" xmlns:w14="http://schemas.microsoft.com/office/word/2010/wordml" xmlns:wpg="http://schemas.microsoft.com/office/word/2010/wordprocessingGroup" xmlns:wpi="http://schemas.microsoft.com/office/word/2010/wordprocessingInk" xmlns:wne="http://schemas.microsoft.com/office/word/2006/wordml" xmlns:wps="http://schemas.microsoft.com/office/word/2010/wordprocessingShape" mc:Ignorable="w14 wp14">
+<w:hdr xmlns:wpc="http://schemas.microsoft.com/office/word/2010/wordprocessingCanvas" xmlns:cx="http://schemas.microsoft.com/office/drawing/2014/chartex" xmlns:cx1="http://schemas.microsoft.com/office/drawing/2015/9/8/chartex" xmlns:cx2="http://schemas.microsoft.com/office/drawing/2015/10/21/chartex" xmlns:cx3="http://schemas.microsoft.com/office/drawing/2016/5/9/chartex" xmlns:cx4="http://schemas.microsoft.com/office/drawing/2016/5/10/chartex" xmlns:cx5="http://schemas.microsoft.com/office/drawing/2016/5/11/chartex" xmlns:cx6="http://schemas.microsoft.com/office/drawing/2016/5/12/chartex" xmlns:cx7="http://schemas.microsoft.com/office/drawing/2016/5/13/chartex" xmlns:cx8="http://schemas.microsoft.com/office/drawing/2016/5/14/chartex" xmlns:mc="http://schemas.openxmlformats.org/markup-compatibility/2006" xmlns:aink="http://schemas.microsoft.com/office/drawing/2016/ink" xmlns:am3d="http://schemas.microsoft.com/office/drawing/2017/model3d" xmlns:o="urn:schemas-microsoft-com:office:office" xmlns:r="http://schemas.openxmlformats.org/officeDocument/2006/relationships" xmlns:m="http://schemas.openxmlformats.org/officeDocument/2006/math" xmlns:v="urn:schemas-microsoft-com:vml" xmlns:wp14="http://schemas.microsoft.com/office/word/2010/wordprocessingDrawing" xmlns:wp="http://schemas.openxmlformats.org/drawingml/2006/wordprocessingDrawing" xmlns:w10="urn:schemas-microsoft-com:office:word" xmlns:w="http://schemas.openxmlformats.org/wordprocessingml/2006/main" xmlns:w14="http://schemas.microsoft.com/office/word/2010/wordml" xmlns:w15="http://schemas.microsoft.com/office/word/2012/wordml" xmlns:w16cex="http://schemas.microsoft.com/office/word/2018/wordml/cex" xmlns:w16cid="http://schemas.microsoft.com/office/word/2016/wordml/cid" xmlns:w16="http://schemas.microsoft.com/office/word/2018/wordml" xmlns:w16sdtdh="http://schemas.microsoft.com/office/word/2020/wordml/sdtdatahash" xmlns:w16se="http://schemas.microsoft.com/office/word/2015/wordml/symex" xmlns:wpg="http://schemas.microsoft.com/office/word/2010/wordprocessingGroup" xmlns:wpi="http://schemas.microsoft.com/office/word/2010/wordprocessingInk" xmlns:wne="http://schemas.microsoft.com/office/word/2006/wordml" xmlns:wps="http://schemas.microsoft.com/office/word/2010/wordprocessingShape" mc:Ignorable="w14 w15 w16se w16cid w16 w16cex w16sdtdh wp14">
   <w:p>
     <w:pPr>
       <w:spacing w:line="240" w:lineRule="auto"/>
@@ -1305,15 +3236,7 @@
     </w:r>
     <w:r>
       <w:br/>
-      <w:t xml:space="preserve">Abel </w:t>
-    </w:r>
-    <w:proofErr w:type="spellStart"/>
-    <w:r>
-      <w:t>Bagué</w:t>
-    </w:r>
-    <w:proofErr w:type="spellEnd"/>
-    <w:r>
-      <w:t xml:space="preserve"> Madrigal</w:t>
+      <w:t>Abel Bagué Madrigal</w:t>
     </w:r>
     <w:r>
       <w:tab/>
@@ -1367,8 +3290,8 @@
 </file>
 
 <file path=word/numbering.xml><?xml version="1.0" encoding="utf-8"?>
-<w:numbering xmlns:wpc="http://schemas.microsoft.com/office/word/2010/wordprocessingCanvas" xmlns:mc="http://schemas.openxmlformats.org/markup-compatibility/2006" xmlns:o="urn:schemas-microsoft-com:office:office" xmlns:r="http://schemas.openxmlformats.org/officeDocument/2006/relationships" xmlns:m="http://schemas.openxmlformats.org/officeDocument/2006/math" xmlns:v="urn:schemas-microsoft-com:vml" xmlns:wp14="http://schemas.microsoft.com/office/word/2010/wordprocessingDrawing" xmlns:wp="http://schemas.openxmlformats.org/drawingml/2006/wordprocessingDrawing" xmlns:w10="urn:schemas-microsoft-com:office:word" xmlns:w="http://schemas.openxmlformats.org/wordprocessingml/2006/main" xmlns:w14="http://schemas.microsoft.com/office/word/2010/wordml" xmlns:wpg="http://schemas.microsoft.com/office/word/2010/wordprocessingGroup" xmlns:wpi="http://schemas.microsoft.com/office/word/2010/wordprocessingInk" xmlns:wne="http://schemas.microsoft.com/office/word/2006/wordml" xmlns:wps="http://schemas.microsoft.com/office/word/2010/wordprocessingShape" mc:Ignorable="w14 wp14">
-  <w:abstractNum w:abstractNumId="0">
+<w:numbering xmlns:wpc="http://schemas.microsoft.com/office/word/2010/wordprocessingCanvas" xmlns:cx="http://schemas.microsoft.com/office/drawing/2014/chartex" xmlns:cx1="http://schemas.microsoft.com/office/drawing/2015/9/8/chartex" xmlns:cx2="http://schemas.microsoft.com/office/drawing/2015/10/21/chartex" xmlns:cx3="http://schemas.microsoft.com/office/drawing/2016/5/9/chartex" xmlns:cx4="http://schemas.microsoft.com/office/drawing/2016/5/10/chartex" xmlns:cx5="http://schemas.microsoft.com/office/drawing/2016/5/11/chartex" xmlns:cx6="http://schemas.microsoft.com/office/drawing/2016/5/12/chartex" xmlns:cx7="http://schemas.microsoft.com/office/drawing/2016/5/13/chartex" xmlns:cx8="http://schemas.microsoft.com/office/drawing/2016/5/14/chartex" xmlns:mc="http://schemas.openxmlformats.org/markup-compatibility/2006" xmlns:aink="http://schemas.microsoft.com/office/drawing/2016/ink" xmlns:am3d="http://schemas.microsoft.com/office/drawing/2017/model3d" xmlns:o="urn:schemas-microsoft-com:office:office" xmlns:r="http://schemas.openxmlformats.org/officeDocument/2006/relationships" xmlns:m="http://schemas.openxmlformats.org/officeDocument/2006/math" xmlns:v="urn:schemas-microsoft-com:vml" xmlns:wp14="http://schemas.microsoft.com/office/word/2010/wordprocessingDrawing" xmlns:wp="http://schemas.openxmlformats.org/drawingml/2006/wordprocessingDrawing" xmlns:w10="urn:schemas-microsoft-com:office:word" xmlns:w="http://schemas.openxmlformats.org/wordprocessingml/2006/main" xmlns:w14="http://schemas.microsoft.com/office/word/2010/wordml" xmlns:w15="http://schemas.microsoft.com/office/word/2012/wordml" xmlns:w16cex="http://schemas.microsoft.com/office/word/2018/wordml/cex" xmlns:w16cid="http://schemas.microsoft.com/office/word/2016/wordml/cid" xmlns:w16="http://schemas.microsoft.com/office/word/2018/wordml" xmlns:w16sdtdh="http://schemas.microsoft.com/office/word/2020/wordml/sdtdatahash" xmlns:w16se="http://schemas.microsoft.com/office/word/2015/wordml/symex" xmlns:wpg="http://schemas.microsoft.com/office/word/2010/wordprocessingGroup" xmlns:wpi="http://schemas.microsoft.com/office/word/2010/wordprocessingInk" xmlns:wne="http://schemas.microsoft.com/office/word/2006/wordml" xmlns:wps="http://schemas.microsoft.com/office/word/2010/wordprocessingShape" mc:Ignorable="w14 w15 w16se w16cid w16 w16cex w16sdtdh wp14">
+  <w:abstractNum w:abstractNumId="0" w15:restartNumberingAfterBreak="0">
     <w:nsid w:val="1482775B"/>
     <w:multiLevelType w:val="multilevel"/>
     <w:tmpl w:val="B2A267EA"/>
@@ -1467,7 +3390,7 @@
       </w:pPr>
     </w:lvl>
   </w:abstractNum>
-  <w:abstractNum w:abstractNumId="1">
+  <w:abstractNum w:abstractNumId="1" w15:restartNumberingAfterBreak="0">
     <w:nsid w:val="3FA566F3"/>
     <w:multiLevelType w:val="hybridMultilevel"/>
     <w:tmpl w:val="86946F9C"/>
@@ -1580,7 +3503,7 @@
       </w:rPr>
     </w:lvl>
   </w:abstractNum>
-  <w:abstractNum w:abstractNumId="2">
+  <w:abstractNum w:abstractNumId="2" w15:restartNumberingAfterBreak="0">
     <w:nsid w:val="5C02096E"/>
     <w:multiLevelType w:val="hybridMultilevel"/>
     <w:tmpl w:val="C95ED1E4"/>
@@ -1733,7 +3656,7 @@
 </file>
 
 <file path=word/styles.xml><?xml version="1.0" encoding="utf-8"?>
-<w:styles xmlns:mc="http://schemas.openxmlformats.org/markup-compatibility/2006" xmlns:r="http://schemas.openxmlformats.org/officeDocument/2006/relationships" xmlns:w="http://schemas.openxmlformats.org/wordprocessingml/2006/main" xmlns:w14="http://schemas.microsoft.com/office/word/2010/wordml" mc:Ignorable="w14">
+<w:styles xmlns:mc="http://schemas.openxmlformats.org/markup-compatibility/2006" xmlns:r="http://schemas.openxmlformats.org/officeDocument/2006/relationships" xmlns:w="http://schemas.openxmlformats.org/wordprocessingml/2006/main" xmlns:w14="http://schemas.microsoft.com/office/word/2010/wordml" xmlns:w15="http://schemas.microsoft.com/office/word/2012/wordml" xmlns:w16cex="http://schemas.microsoft.com/office/word/2018/wordml/cex" xmlns:w16cid="http://schemas.microsoft.com/office/word/2016/wordml/cid" xmlns:w16="http://schemas.microsoft.com/office/word/2018/wordml" xmlns:w16sdtdh="http://schemas.microsoft.com/office/word/2020/wordml/sdtdatahash" xmlns:w16se="http://schemas.microsoft.com/office/word/2015/wordml/symex" mc:Ignorable="w14 w15 w16se w16cid w16 w16cex w16sdtdh">
   <w:docDefaults>
     <w:rPrDefault>
       <w:rPr>
@@ -1749,144 +3672,383 @@
       </w:pPr>
     </w:pPrDefault>
   </w:docDefaults>
-  <w:latentStyles w:defLockedState="0" w:defUIPriority="99" w:defSemiHidden="1" w:defUnhideWhenUsed="1" w:defQFormat="0" w:count="267">
-    <w:lsdException w:name="Normal" w:semiHidden="0" w:uiPriority="0" w:unhideWhenUsed="0" w:qFormat="1"/>
-    <w:lsdException w:name="heading 1" w:semiHidden="0" w:uiPriority="9" w:unhideWhenUsed="0" w:qFormat="1"/>
-    <w:lsdException w:name="heading 2" w:uiPriority="9" w:qFormat="1"/>
-    <w:lsdException w:name="heading 3" w:uiPriority="9" w:qFormat="1"/>
-    <w:lsdException w:name="heading 4" w:uiPriority="9" w:qFormat="1"/>
-    <w:lsdException w:name="heading 5" w:uiPriority="9" w:qFormat="1"/>
-    <w:lsdException w:name="heading 6" w:uiPriority="9" w:qFormat="1"/>
-    <w:lsdException w:name="heading 7" w:uiPriority="9" w:qFormat="1"/>
-    <w:lsdException w:name="heading 8" w:uiPriority="9" w:qFormat="1"/>
-    <w:lsdException w:name="heading 9" w:uiPriority="9" w:qFormat="1"/>
-    <w:lsdException w:name="toc 1" w:uiPriority="39"/>
-    <w:lsdException w:name="toc 2" w:uiPriority="39"/>
-    <w:lsdException w:name="toc 3" w:uiPriority="39"/>
-    <w:lsdException w:name="toc 4" w:uiPriority="39"/>
-    <w:lsdException w:name="toc 5" w:uiPriority="39"/>
-    <w:lsdException w:name="toc 6" w:uiPriority="39"/>
-    <w:lsdException w:name="toc 7" w:uiPriority="39"/>
-    <w:lsdException w:name="toc 8" w:uiPriority="39"/>
-    <w:lsdException w:name="toc 9" w:uiPriority="39"/>
-    <w:lsdException w:name="caption" w:uiPriority="35" w:qFormat="1"/>
-    <w:lsdException w:name="Title" w:semiHidden="0" w:uiPriority="10" w:unhideWhenUsed="0" w:qFormat="1"/>
-    <w:lsdException w:name="Default Paragraph Font" w:uiPriority="1"/>
-    <w:lsdException w:name="Subtitle" w:semiHidden="0" w:uiPriority="11" w:unhideWhenUsed="0" w:qFormat="1"/>
-    <w:lsdException w:name="Strong" w:semiHidden="0" w:uiPriority="22" w:unhideWhenUsed="0" w:qFormat="1"/>
-    <w:lsdException w:name="Emphasis" w:semiHidden="0" w:uiPriority="20" w:unhideWhenUsed="0" w:qFormat="1"/>
-    <w:lsdException w:name="Table Grid" w:uiPriority="39"/>
-    <w:lsdException w:name="Placeholder Text" w:unhideWhenUsed="0"/>
-    <w:lsdException w:name="No Spacing" w:semiHidden="0" w:uiPriority="1" w:unhideWhenUsed="0" w:qFormat="1"/>
-    <w:lsdException w:name="Light Shading" w:semiHidden="0" w:uiPriority="60" w:unhideWhenUsed="0"/>
-    <w:lsdException w:name="Light List" w:semiHidden="0" w:uiPriority="61" w:unhideWhenUsed="0"/>
-    <w:lsdException w:name="Light Grid" w:semiHidden="0" w:uiPriority="62" w:unhideWhenUsed="0"/>
-    <w:lsdException w:name="Medium Shading 1" w:semiHidden="0" w:uiPriority="63" w:unhideWhenUsed="0"/>
-    <w:lsdException w:name="Medium Shading 2" w:semiHidden="0" w:uiPriority="64" w:unhideWhenUsed="0"/>
-    <w:lsdException w:name="Medium List 1" w:semiHidden="0" w:uiPriority="65" w:unhideWhenUsed="0"/>
-    <w:lsdException w:name="Medium List 2" w:semiHidden="0" w:uiPriority="66" w:unhideWhenUsed="0"/>
-    <w:lsdException w:name="Medium Grid 1" w:semiHidden="0" w:uiPriority="67" w:unhideWhenUsed="0"/>
-    <w:lsdException w:name="Medium Grid 2" w:semiHidden="0" w:uiPriority="68" w:unhideWhenUsed="0"/>
-    <w:lsdException w:name="Medium Grid 3" w:semiHidden="0" w:uiPriority="69" w:unhideWhenUsed="0"/>
-    <w:lsdException w:name="Dark List" w:semiHidden="0" w:uiPriority="70" w:unhideWhenUsed="0"/>
-    <w:lsdException w:name="Colorful Shading" w:semiHidden="0" w:uiPriority="71" w:unhideWhenUsed="0"/>
-    <w:lsdException w:name="Colorful List" w:semiHidden="0" w:uiPriority="72" w:unhideWhenUsed="0"/>
-    <w:lsdException w:name="Colorful Grid" w:semiHidden="0" w:uiPriority="73" w:unhideWhenUsed="0"/>
-    <w:lsdException w:name="Light Shading Accent 1" w:semiHidden="0" w:uiPriority="60" w:unhideWhenUsed="0"/>
-    <w:lsdException w:name="Light List Accent 1" w:semiHidden="0" w:uiPriority="61" w:unhideWhenUsed="0"/>
-    <w:lsdException w:name="Light Grid Accent 1" w:semiHidden="0" w:uiPriority="62" w:unhideWhenUsed="0"/>
-    <w:lsdException w:name="Medium Shading 1 Accent 1" w:semiHidden="0" w:uiPriority="63" w:unhideWhenUsed="0"/>
-    <w:lsdException w:name="Medium Shading 2 Accent 1" w:semiHidden="0" w:uiPriority="64" w:unhideWhenUsed="0"/>
-    <w:lsdException w:name="Medium List 1 Accent 1" w:semiHidden="0" w:uiPriority="65" w:unhideWhenUsed="0"/>
-    <w:lsdException w:name="Revision" w:unhideWhenUsed="0"/>
-    <w:lsdException w:name="List Paragraph" w:semiHidden="0" w:uiPriority="34" w:unhideWhenUsed="0" w:qFormat="1"/>
-    <w:lsdException w:name="Quote" w:semiHidden="0" w:uiPriority="29" w:unhideWhenUsed="0" w:qFormat="1"/>
-    <w:lsdException w:name="Intense Quote" w:semiHidden="0" w:uiPriority="30" w:unhideWhenUsed="0" w:qFormat="1"/>
-    <w:lsdException w:name="Medium List 2 Accent 1" w:semiHidden="0" w:uiPriority="66" w:unhideWhenUsed="0"/>
-    <w:lsdException w:name="Medium Grid 1 Accent 1" w:semiHidden="0" w:uiPriority="67" w:unhideWhenUsed="0"/>
-    <w:lsdException w:name="Medium Grid 2 Accent 1" w:semiHidden="0" w:uiPriority="68" w:unhideWhenUsed="0"/>
-    <w:lsdException w:name="Medium Grid 3 Accent 1" w:semiHidden="0" w:uiPriority="69" w:unhideWhenUsed="0"/>
-    <w:lsdException w:name="Dark List Accent 1" w:semiHidden="0" w:uiPriority="70" w:unhideWhenUsed="0"/>
-    <w:lsdException w:name="Colorful Shading Accent 1" w:semiHidden="0" w:uiPriority="71" w:unhideWhenUsed="0"/>
-    <w:lsdException w:name="Colorful List Accent 1" w:semiHidden="0" w:uiPriority="72" w:unhideWhenUsed="0"/>
-    <w:lsdException w:name="Colorful Grid Accent 1" w:semiHidden="0" w:uiPriority="73" w:unhideWhenUsed="0"/>
-    <w:lsdException w:name="Light Shading Accent 2" w:semiHidden="0" w:uiPriority="60" w:unhideWhenUsed="0"/>
-    <w:lsdException w:name="Light List Accent 2" w:semiHidden="0" w:uiPriority="61" w:unhideWhenUsed="0"/>
-    <w:lsdException w:name="Light Grid Accent 2" w:semiHidden="0" w:uiPriority="62" w:unhideWhenUsed="0"/>
-    <w:lsdException w:name="Medium Shading 1 Accent 2" w:semiHidden="0" w:uiPriority="63" w:unhideWhenUsed="0"/>
-    <w:lsdException w:name="Medium Shading 2 Accent 2" w:semiHidden="0" w:uiPriority="64" w:unhideWhenUsed="0"/>
-    <w:lsdException w:name="Medium List 1 Accent 2" w:semiHidden="0" w:uiPriority="65" w:unhideWhenUsed="0"/>
-    <w:lsdException w:name="Medium List 2 Accent 2" w:semiHidden="0" w:uiPriority="66" w:unhideWhenUsed="0"/>
-    <w:lsdException w:name="Medium Grid 1 Accent 2" w:semiHidden="0" w:uiPriority="67" w:unhideWhenUsed="0"/>
-    <w:lsdException w:name="Medium Grid 2 Accent 2" w:semiHidden="0" w:uiPriority="68" w:unhideWhenUsed="0"/>
-    <w:lsdException w:name="Medium Grid 3 Accent 2" w:semiHidden="0" w:uiPriority="69" w:unhideWhenUsed="0"/>
-    <w:lsdException w:name="Dark List Accent 2" w:semiHidden="0" w:uiPriority="70" w:unhideWhenUsed="0"/>
-    <w:lsdException w:name="Colorful Shading Accent 2" w:semiHidden="0" w:uiPriority="71" w:unhideWhenUsed="0"/>
-    <w:lsdException w:name="Colorful List Accent 2" w:semiHidden="0" w:uiPriority="72" w:unhideWhenUsed="0"/>
-    <w:lsdException w:name="Colorful Grid Accent 2" w:semiHidden="0" w:uiPriority="73" w:unhideWhenUsed="0"/>
-    <w:lsdException w:name="Light Shading Accent 3" w:semiHidden="0" w:uiPriority="60" w:unhideWhenUsed="0"/>
-    <w:lsdException w:name="Light List Accent 3" w:semiHidden="0" w:uiPriority="61" w:unhideWhenUsed="0"/>
-    <w:lsdException w:name="Light Grid Accent 3" w:semiHidden="0" w:uiPriority="62" w:unhideWhenUsed="0"/>
-    <w:lsdException w:name="Medium Shading 1 Accent 3" w:semiHidden="0" w:uiPriority="63" w:unhideWhenUsed="0"/>
-    <w:lsdException w:name="Medium Shading 2 Accent 3" w:semiHidden="0" w:uiPriority="64" w:unhideWhenUsed="0"/>
-    <w:lsdException w:name="Medium List 1 Accent 3" w:semiHidden="0" w:uiPriority="65" w:unhideWhenUsed="0"/>
-    <w:lsdException w:name="Medium List 2 Accent 3" w:semiHidden="0" w:uiPriority="66" w:unhideWhenUsed="0"/>
-    <w:lsdException w:name="Medium Grid 1 Accent 3" w:semiHidden="0" w:uiPriority="67" w:unhideWhenUsed="0"/>
-    <w:lsdException w:name="Medium Grid 2 Accent 3" w:semiHidden="0" w:uiPriority="68" w:unhideWhenUsed="0"/>
-    <w:lsdException w:name="Medium Grid 3 Accent 3" w:semiHidden="0" w:uiPriority="69" w:unhideWhenUsed="0"/>
-    <w:lsdException w:name="Dark List Accent 3" w:semiHidden="0" w:uiPriority="70" w:unhideWhenUsed="0"/>
-    <w:lsdException w:name="Colorful Shading Accent 3" w:semiHidden="0" w:uiPriority="71" w:unhideWhenUsed="0"/>
-    <w:lsdException w:name="Colorful List Accent 3" w:semiHidden="0" w:uiPriority="72" w:unhideWhenUsed="0"/>
-    <w:lsdException w:name="Colorful Grid Accent 3" w:semiHidden="0" w:uiPriority="73" w:unhideWhenUsed="0"/>
-    <w:lsdException w:name="Light Shading Accent 4" w:semiHidden="0" w:uiPriority="60" w:unhideWhenUsed="0"/>
-    <w:lsdException w:name="Light List Accent 4" w:semiHidden="0" w:uiPriority="61" w:unhideWhenUsed="0"/>
-    <w:lsdException w:name="Light Grid Accent 4" w:semiHidden="0" w:uiPriority="62" w:unhideWhenUsed="0"/>
-    <w:lsdException w:name="Medium Shading 1 Accent 4" w:semiHidden="0" w:uiPriority="63" w:unhideWhenUsed="0"/>
-    <w:lsdException w:name="Medium Shading 2 Accent 4" w:semiHidden="0" w:uiPriority="64" w:unhideWhenUsed="0"/>
-    <w:lsdException w:name="Medium List 1 Accent 4" w:semiHidden="0" w:uiPriority="65" w:unhideWhenUsed="0"/>
-    <w:lsdException w:name="Medium List 2 Accent 4" w:semiHidden="0" w:uiPriority="66" w:unhideWhenUsed="0"/>
-    <w:lsdException w:name="Medium Grid 1 Accent 4" w:semiHidden="0" w:uiPriority="67" w:unhideWhenUsed="0"/>
-    <w:lsdException w:name="Medium Grid 2 Accent 4" w:semiHidden="0" w:uiPriority="68" w:unhideWhenUsed="0"/>
-    <w:lsdException w:name="Medium Grid 3 Accent 4" w:semiHidden="0" w:uiPriority="69" w:unhideWhenUsed="0"/>
-    <w:lsdException w:name="Dark List Accent 4" w:semiHidden="0" w:uiPriority="70" w:unhideWhenUsed="0"/>
-    <w:lsdException w:name="Colorful Shading Accent 4" w:semiHidden="0" w:uiPriority="71" w:unhideWhenUsed="0"/>
-    <w:lsdException w:name="Colorful List Accent 4" w:semiHidden="0" w:uiPriority="72" w:unhideWhenUsed="0"/>
-    <w:lsdException w:name="Colorful Grid Accent 4" w:semiHidden="0" w:uiPriority="73" w:unhideWhenUsed="0"/>
-    <w:lsdException w:name="Light Shading Accent 5" w:semiHidden="0" w:uiPriority="60" w:unhideWhenUsed="0"/>
-    <w:lsdException w:name="Light List Accent 5" w:semiHidden="0" w:uiPriority="61" w:unhideWhenUsed="0"/>
-    <w:lsdException w:name="Light Grid Accent 5" w:semiHidden="0" w:uiPriority="62" w:unhideWhenUsed="0"/>
-    <w:lsdException w:name="Medium Shading 1 Accent 5" w:semiHidden="0" w:uiPriority="63" w:unhideWhenUsed="0"/>
-    <w:lsdException w:name="Medium Shading 2 Accent 5" w:semiHidden="0" w:uiPriority="64" w:unhideWhenUsed="0"/>
-    <w:lsdException w:name="Medium List 1 Accent 5" w:semiHidden="0" w:uiPriority="65" w:unhideWhenUsed="0"/>
-    <w:lsdException w:name="Medium List 2 Accent 5" w:semiHidden="0" w:uiPriority="66" w:unhideWhenUsed="0"/>
-    <w:lsdException w:name="Medium Grid 1 Accent 5" w:semiHidden="0" w:uiPriority="67" w:unhideWhenUsed="0"/>
-    <w:lsdException w:name="Medium Grid 2 Accent 5" w:semiHidden="0" w:uiPriority="68" w:unhideWhenUsed="0"/>
-    <w:lsdException w:name="Medium Grid 3 Accent 5" w:semiHidden="0" w:uiPriority="69" w:unhideWhenUsed="0"/>
-    <w:lsdException w:name="Dark List Accent 5" w:semiHidden="0" w:uiPriority="70" w:unhideWhenUsed="0"/>
-    <w:lsdException w:name="Colorful Shading Accent 5" w:semiHidden="0" w:uiPriority="71" w:unhideWhenUsed="0"/>
-    <w:lsdException w:name="Colorful List Accent 5" w:semiHidden="0" w:uiPriority="72" w:unhideWhenUsed="0"/>
-    <w:lsdException w:name="Colorful Grid Accent 5" w:semiHidden="0" w:uiPriority="73" w:unhideWhenUsed="0"/>
-    <w:lsdException w:name="Light Shading Accent 6" w:semiHidden="0" w:uiPriority="60" w:unhideWhenUsed="0"/>
-    <w:lsdException w:name="Light List Accent 6" w:semiHidden="0" w:uiPriority="61" w:unhideWhenUsed="0"/>
-    <w:lsdException w:name="Light Grid Accent 6" w:semiHidden="0" w:uiPriority="62" w:unhideWhenUsed="0"/>
-    <w:lsdException w:name="Medium Shading 1 Accent 6" w:semiHidden="0" w:uiPriority="63" w:unhideWhenUsed="0"/>
-    <w:lsdException w:name="Medium Shading 2 Accent 6" w:semiHidden="0" w:uiPriority="64" w:unhideWhenUsed="0"/>
-    <w:lsdException w:name="Medium List 1 Accent 6" w:semiHidden="0" w:uiPriority="65" w:unhideWhenUsed="0"/>
-    <w:lsdException w:name="Medium List 2 Accent 6" w:semiHidden="0" w:uiPriority="66" w:unhideWhenUsed="0"/>
-    <w:lsdException w:name="Medium Grid 1 Accent 6" w:semiHidden="0" w:uiPriority="67" w:unhideWhenUsed="0"/>
-    <w:lsdException w:name="Medium Grid 2 Accent 6" w:semiHidden="0" w:uiPriority="68" w:unhideWhenUsed="0"/>
-    <w:lsdException w:name="Medium Grid 3 Accent 6" w:semiHidden="0" w:uiPriority="69" w:unhideWhenUsed="0"/>
-    <w:lsdException w:name="Dark List Accent 6" w:semiHidden="0" w:uiPriority="70" w:unhideWhenUsed="0"/>
-    <w:lsdException w:name="Colorful Shading Accent 6" w:semiHidden="0" w:uiPriority="71" w:unhideWhenUsed="0"/>
-    <w:lsdException w:name="Colorful List Accent 6" w:semiHidden="0" w:uiPriority="72" w:unhideWhenUsed="0"/>
-    <w:lsdException w:name="Colorful Grid Accent 6" w:semiHidden="0" w:uiPriority="73" w:unhideWhenUsed="0"/>
-    <w:lsdException w:name="Subtle Emphasis" w:semiHidden="0" w:uiPriority="19" w:unhideWhenUsed="0" w:qFormat="1"/>
-    <w:lsdException w:name="Intense Emphasis" w:semiHidden="0" w:uiPriority="21" w:unhideWhenUsed="0" w:qFormat="1"/>
-    <w:lsdException w:name="Subtle Reference" w:semiHidden="0" w:uiPriority="31" w:unhideWhenUsed="0" w:qFormat="1"/>
-    <w:lsdException w:name="Intense Reference" w:semiHidden="0" w:uiPriority="32" w:unhideWhenUsed="0" w:qFormat="1"/>
-    <w:lsdException w:name="Book Title" w:semiHidden="0" w:uiPriority="33" w:unhideWhenUsed="0" w:qFormat="1"/>
-    <w:lsdException w:name="Bibliography" w:uiPriority="37"/>
-    <w:lsdException w:name="TOC Heading" w:uiPriority="39" w:qFormat="1"/>
+  <w:latentStyles w:defLockedState="0" w:defUIPriority="99" w:defSemiHidden="0" w:defUnhideWhenUsed="0" w:defQFormat="0" w:count="376">
+    <w:lsdException w:name="Normal" w:uiPriority="0" w:qFormat="1"/>
+    <w:lsdException w:name="heading 1" w:uiPriority="9" w:qFormat="1"/>
+    <w:lsdException w:name="heading 2" w:semiHidden="1" w:uiPriority="9" w:unhideWhenUsed="1" w:qFormat="1"/>
+    <w:lsdException w:name="heading 3" w:semiHidden="1" w:uiPriority="9" w:unhideWhenUsed="1" w:qFormat="1"/>
+    <w:lsdException w:name="heading 4" w:semiHidden="1" w:uiPriority="9" w:unhideWhenUsed="1" w:qFormat="1"/>
+    <w:lsdException w:name="heading 5" w:semiHidden="1" w:uiPriority="9" w:unhideWhenUsed="1" w:qFormat="1"/>
+    <w:lsdException w:name="heading 6" w:semiHidden="1" w:uiPriority="9" w:unhideWhenUsed="1" w:qFormat="1"/>
+    <w:lsdException w:name="heading 7" w:semiHidden="1" w:uiPriority="9" w:unhideWhenUsed="1" w:qFormat="1"/>
+    <w:lsdException w:name="heading 8" w:semiHidden="1" w:uiPriority="9" w:unhideWhenUsed="1" w:qFormat="1"/>
+    <w:lsdException w:name="heading 9" w:semiHidden="1" w:uiPriority="9" w:unhideWhenUsed="1" w:qFormat="1"/>
+    <w:lsdException w:name="index 1" w:semiHidden="1" w:unhideWhenUsed="1"/>
+    <w:lsdException w:name="index 2" w:semiHidden="1" w:unhideWhenUsed="1"/>
+    <w:lsdException w:name="index 3" w:semiHidden="1" w:unhideWhenUsed="1"/>
+    <w:lsdException w:name="index 4" w:semiHidden="1" w:unhideWhenUsed="1"/>
+    <w:lsdException w:name="index 5" w:semiHidden="1" w:unhideWhenUsed="1"/>
+    <w:lsdException w:name="index 6" w:semiHidden="1" w:unhideWhenUsed="1"/>
+    <w:lsdException w:name="index 7" w:semiHidden="1" w:unhideWhenUsed="1"/>
+    <w:lsdException w:name="index 8" w:semiHidden="1" w:unhideWhenUsed="1"/>
+    <w:lsdException w:name="index 9" w:semiHidden="1" w:unhideWhenUsed="1"/>
+    <w:lsdException w:name="toc 1" w:semiHidden="1" w:uiPriority="39" w:unhideWhenUsed="1"/>
+    <w:lsdException w:name="toc 2" w:semiHidden="1" w:uiPriority="39" w:unhideWhenUsed="1"/>
+    <w:lsdException w:name="toc 3" w:semiHidden="1" w:uiPriority="39" w:unhideWhenUsed="1"/>
+    <w:lsdException w:name="toc 4" w:semiHidden="1" w:uiPriority="39" w:unhideWhenUsed="1"/>
+    <w:lsdException w:name="toc 5" w:semiHidden="1" w:uiPriority="39" w:unhideWhenUsed="1"/>
+    <w:lsdException w:name="toc 6" w:semiHidden="1" w:uiPriority="39" w:unhideWhenUsed="1"/>
+    <w:lsdException w:name="toc 7" w:semiHidden="1" w:uiPriority="39" w:unhideWhenUsed="1"/>
+    <w:lsdException w:name="toc 8" w:semiHidden="1" w:uiPriority="39" w:unhideWhenUsed="1"/>
+    <w:lsdException w:name="toc 9" w:semiHidden="1" w:uiPriority="39" w:unhideWhenUsed="1"/>
+    <w:lsdException w:name="Normal Indent" w:semiHidden="1" w:unhideWhenUsed="1"/>
+    <w:lsdException w:name="footnote text" w:semiHidden="1" w:unhideWhenUsed="1"/>
+    <w:lsdException w:name="annotation text" w:semiHidden="1" w:unhideWhenUsed="1"/>
+    <w:lsdException w:name="header" w:semiHidden="1" w:unhideWhenUsed="1"/>
+    <w:lsdException w:name="footer" w:semiHidden="1" w:unhideWhenUsed="1"/>
+    <w:lsdException w:name="index heading" w:semiHidden="1" w:unhideWhenUsed="1"/>
+    <w:lsdException w:name="caption" w:semiHidden="1" w:uiPriority="35" w:unhideWhenUsed="1" w:qFormat="1"/>
+    <w:lsdException w:name="table of figures" w:semiHidden="1" w:unhideWhenUsed="1"/>
+    <w:lsdException w:name="envelope address" w:semiHidden="1" w:unhideWhenUsed="1"/>
+    <w:lsdException w:name="envelope return" w:semiHidden="1" w:unhideWhenUsed="1"/>
+    <w:lsdException w:name="footnote reference" w:semiHidden="1" w:unhideWhenUsed="1"/>
+    <w:lsdException w:name="annotation reference" w:semiHidden="1" w:unhideWhenUsed="1"/>
+    <w:lsdException w:name="line number" w:semiHidden="1" w:unhideWhenUsed="1"/>
+    <w:lsdException w:name="page number" w:semiHidden="1" w:unhideWhenUsed="1"/>
+    <w:lsdException w:name="endnote reference" w:semiHidden="1" w:unhideWhenUsed="1"/>
+    <w:lsdException w:name="endnote text" w:semiHidden="1" w:unhideWhenUsed="1"/>
+    <w:lsdException w:name="table of authorities" w:semiHidden="1" w:unhideWhenUsed="1"/>
+    <w:lsdException w:name="macro" w:semiHidden="1" w:unhideWhenUsed="1"/>
+    <w:lsdException w:name="toa heading" w:semiHidden="1" w:unhideWhenUsed="1"/>
+    <w:lsdException w:name="List" w:semiHidden="1" w:unhideWhenUsed="1"/>
+    <w:lsdException w:name="List Bullet" w:semiHidden="1" w:unhideWhenUsed="1"/>
+    <w:lsdException w:name="List Number" w:semiHidden="1" w:unhideWhenUsed="1"/>
+    <w:lsdException w:name="List 2" w:semiHidden="1" w:unhideWhenUsed="1"/>
+    <w:lsdException w:name="List 3" w:semiHidden="1" w:unhideWhenUsed="1"/>
+    <w:lsdException w:name="List 4" w:semiHidden="1" w:unhideWhenUsed="1"/>
+    <w:lsdException w:name="List 5" w:semiHidden="1" w:unhideWhenUsed="1"/>
+    <w:lsdException w:name="List Bullet 2" w:semiHidden="1" w:unhideWhenUsed="1"/>
+    <w:lsdException w:name="List Bullet 3" w:semiHidden="1" w:unhideWhenUsed="1"/>
+    <w:lsdException w:name="List Bullet 4" w:semiHidden="1" w:unhideWhenUsed="1"/>
+    <w:lsdException w:name="List Bullet 5" w:semiHidden="1" w:unhideWhenUsed="1"/>
+    <w:lsdException w:name="List Number 2" w:semiHidden="1" w:unhideWhenUsed="1"/>
+    <w:lsdException w:name="List Number 3" w:semiHidden="1" w:unhideWhenUsed="1"/>
+    <w:lsdException w:name="List Number 4" w:semiHidden="1" w:unhideWhenUsed="1"/>
+    <w:lsdException w:name="List Number 5" w:semiHidden="1" w:unhideWhenUsed="1"/>
+    <w:lsdException w:name="Title" w:uiPriority="10" w:qFormat="1"/>
+    <w:lsdException w:name="Closing" w:semiHidden="1" w:unhideWhenUsed="1"/>
+    <w:lsdException w:name="Signature" w:semiHidden="1" w:unhideWhenUsed="1"/>
+    <w:lsdException w:name="Default Paragraph Font" w:semiHidden="1" w:uiPriority="1" w:unhideWhenUsed="1"/>
+    <w:lsdException w:name="Body Text" w:semiHidden="1" w:unhideWhenUsed="1"/>
+    <w:lsdException w:name="Body Text Indent" w:semiHidden="1" w:unhideWhenUsed="1"/>
+    <w:lsdException w:name="List Continue" w:semiHidden="1" w:unhideWhenUsed="1"/>
+    <w:lsdException w:name="List Continue 2" w:semiHidden="1" w:unhideWhenUsed="1"/>
+    <w:lsdException w:name="List Continue 3" w:semiHidden="1" w:unhideWhenUsed="1"/>
+    <w:lsdException w:name="List Continue 4" w:semiHidden="1" w:unhideWhenUsed="1"/>
+    <w:lsdException w:name="List Continue 5" w:semiHidden="1" w:unhideWhenUsed="1"/>
+    <w:lsdException w:name="Message Header" w:semiHidden="1" w:unhideWhenUsed="1"/>
+    <w:lsdException w:name="Subtitle" w:uiPriority="11" w:qFormat="1"/>
+    <w:lsdException w:name="Salutation" w:semiHidden="1" w:unhideWhenUsed="1"/>
+    <w:lsdException w:name="Date" w:semiHidden="1" w:unhideWhenUsed="1"/>
+    <w:lsdException w:name="Body Text First Indent" w:semiHidden="1" w:unhideWhenUsed="1"/>
+    <w:lsdException w:name="Body Text First Indent 2" w:semiHidden="1" w:unhideWhenUsed="1"/>
+    <w:lsdException w:name="Note Heading" w:semiHidden="1" w:unhideWhenUsed="1"/>
+    <w:lsdException w:name="Body Text 2" w:semiHidden="1" w:unhideWhenUsed="1"/>
+    <w:lsdException w:name="Body Text 3" w:semiHidden="1" w:unhideWhenUsed="1"/>
+    <w:lsdException w:name="Body Text Indent 2" w:semiHidden="1" w:unhideWhenUsed="1"/>
+    <w:lsdException w:name="Body Text Indent 3" w:semiHidden="1" w:unhideWhenUsed="1"/>
+    <w:lsdException w:name="Block Text" w:semiHidden="1" w:unhideWhenUsed="1"/>
+    <w:lsdException w:name="Hyperlink" w:semiHidden="1" w:unhideWhenUsed="1"/>
+    <w:lsdException w:name="FollowedHyperlink" w:semiHidden="1" w:unhideWhenUsed="1"/>
+    <w:lsdException w:name="Strong" w:uiPriority="22" w:qFormat="1"/>
+    <w:lsdException w:name="Emphasis" w:uiPriority="20" w:qFormat="1"/>
+    <w:lsdException w:name="Document Map" w:semiHidden="1" w:unhideWhenUsed="1"/>
+    <w:lsdException w:name="Plain Text" w:semiHidden="1" w:unhideWhenUsed="1"/>
+    <w:lsdException w:name="E-mail Signature" w:semiHidden="1" w:unhideWhenUsed="1"/>
+    <w:lsdException w:name="HTML Top of Form" w:semiHidden="1" w:unhideWhenUsed="1"/>
+    <w:lsdException w:name="HTML Bottom of Form" w:semiHidden="1" w:unhideWhenUsed="1"/>
+    <w:lsdException w:name="Normal (Web)" w:semiHidden="1" w:unhideWhenUsed="1"/>
+    <w:lsdException w:name="HTML Acronym" w:semiHidden="1" w:unhideWhenUsed="1"/>
+    <w:lsdException w:name="HTML Address" w:semiHidden="1" w:unhideWhenUsed="1"/>
+    <w:lsdException w:name="HTML Cite" w:semiHidden="1" w:unhideWhenUsed="1"/>
+    <w:lsdException w:name="HTML Code" w:semiHidden="1" w:unhideWhenUsed="1"/>
+    <w:lsdException w:name="HTML Definition" w:semiHidden="1" w:unhideWhenUsed="1"/>
+    <w:lsdException w:name="HTML Keyboard" w:semiHidden="1" w:unhideWhenUsed="1"/>
+    <w:lsdException w:name="HTML Preformatted" w:semiHidden="1" w:unhideWhenUsed="1"/>
+    <w:lsdException w:name="HTML Sample" w:semiHidden="1" w:unhideWhenUsed="1"/>
+    <w:lsdException w:name="HTML Typewriter" w:semiHidden="1" w:unhideWhenUsed="1"/>
+    <w:lsdException w:name="HTML Variable" w:semiHidden="1" w:unhideWhenUsed="1"/>
+    <w:lsdException w:name="Normal Table" w:semiHidden="1" w:unhideWhenUsed="1"/>
+    <w:lsdException w:name="annotation subject" w:semiHidden="1" w:unhideWhenUsed="1"/>
+    <w:lsdException w:name="No List" w:semiHidden="1" w:unhideWhenUsed="1"/>
+    <w:lsdException w:name="Outline List 1" w:semiHidden="1" w:unhideWhenUsed="1"/>
+    <w:lsdException w:name="Outline List 2" w:semiHidden="1" w:unhideWhenUsed="1"/>
+    <w:lsdException w:name="Outline List 3" w:semiHidden="1" w:unhideWhenUsed="1"/>
+    <w:lsdException w:name="Table Simple 1" w:semiHidden="1" w:unhideWhenUsed="1"/>
+    <w:lsdException w:name="Table Simple 2" w:semiHidden="1" w:unhideWhenUsed="1"/>
+    <w:lsdException w:name="Table Simple 3" w:semiHidden="1" w:unhideWhenUsed="1"/>
+    <w:lsdException w:name="Table Classic 1" w:semiHidden="1" w:unhideWhenUsed="1"/>
+    <w:lsdException w:name="Table Classic 2" w:semiHidden="1" w:unhideWhenUsed="1"/>
+    <w:lsdException w:name="Table Classic 3" w:semiHidden="1" w:unhideWhenUsed="1"/>
+    <w:lsdException w:name="Table Classic 4" w:semiHidden="1" w:unhideWhenUsed="1"/>
+    <w:lsdException w:name="Table Colorful 1" w:semiHidden="1" w:unhideWhenUsed="1"/>
+    <w:lsdException w:name="Table Colorful 2" w:semiHidden="1" w:unhideWhenUsed="1"/>
+    <w:lsdException w:name="Table Colorful 3" w:semiHidden="1" w:unhideWhenUsed="1"/>
+    <w:lsdException w:name="Table Columns 1" w:semiHidden="1" w:unhideWhenUsed="1"/>
+    <w:lsdException w:name="Table Columns 2" w:semiHidden="1" w:unhideWhenUsed="1"/>
+    <w:lsdException w:name="Table Columns 3" w:semiHidden="1" w:unhideWhenUsed="1"/>
+    <w:lsdException w:name="Table Columns 4" w:semiHidden="1" w:unhideWhenUsed="1"/>
+    <w:lsdException w:name="Table Columns 5" w:semiHidden="1" w:unhideWhenUsed="1"/>
+    <w:lsdException w:name="Table Grid 1" w:semiHidden="1" w:unhideWhenUsed="1"/>
+    <w:lsdException w:name="Table Grid 2" w:semiHidden="1" w:unhideWhenUsed="1"/>
+    <w:lsdException w:name="Table Grid 3" w:semiHidden="1" w:unhideWhenUsed="1"/>
+    <w:lsdException w:name="Table Grid 4" w:semiHidden="1" w:unhideWhenUsed="1"/>
+    <w:lsdException w:name="Table Grid 5" w:semiHidden="1" w:unhideWhenUsed="1"/>
+    <w:lsdException w:name="Table Grid 6" w:semiHidden="1" w:unhideWhenUsed="1"/>
+    <w:lsdException w:name="Table Grid 7" w:semiHidden="1" w:unhideWhenUsed="1"/>
+    <w:lsdException w:name="Table Grid 8" w:semiHidden="1" w:unhideWhenUsed="1"/>
+    <w:lsdException w:name="Table List 1" w:semiHidden="1" w:unhideWhenUsed="1"/>
+    <w:lsdException w:name="Table List 2" w:semiHidden="1" w:unhideWhenUsed="1"/>
+    <w:lsdException w:name="Table List 3" w:semiHidden="1" w:unhideWhenUsed="1"/>
+    <w:lsdException w:name="Table List 4" w:semiHidden="1" w:unhideWhenUsed="1"/>
+    <w:lsdException w:name="Table List 5" w:semiHidden="1" w:unhideWhenUsed="1"/>
+    <w:lsdException w:name="Table List 6" w:semiHidden="1" w:unhideWhenUsed="1"/>
+    <w:lsdException w:name="Table List 7" w:semiHidden="1" w:unhideWhenUsed="1"/>
+    <w:lsdException w:name="Table List 8" w:semiHidden="1" w:unhideWhenUsed="1"/>
+    <w:lsdException w:name="Table 3D effects 1" w:semiHidden="1" w:unhideWhenUsed="1"/>
+    <w:lsdException w:name="Table 3D effects 2" w:semiHidden="1" w:unhideWhenUsed="1"/>
+    <w:lsdException w:name="Table 3D effects 3" w:semiHidden="1" w:unhideWhenUsed="1"/>
+    <w:lsdException w:name="Table Contemporary" w:semiHidden="1" w:unhideWhenUsed="1"/>
+    <w:lsdException w:name="Table Elegant" w:semiHidden="1" w:unhideWhenUsed="1"/>
+    <w:lsdException w:name="Table Professional" w:semiHidden="1" w:unhideWhenUsed="1"/>
+    <w:lsdException w:name="Table Subtle 1" w:semiHidden="1" w:unhideWhenUsed="1"/>
+    <w:lsdException w:name="Table Subtle 2" w:semiHidden="1" w:unhideWhenUsed="1"/>
+    <w:lsdException w:name="Table Web 1" w:semiHidden="1" w:unhideWhenUsed="1"/>
+    <w:lsdException w:name="Table Web 2" w:semiHidden="1" w:unhideWhenUsed="1"/>
+    <w:lsdException w:name="Table Web 3" w:semiHidden="1" w:unhideWhenUsed="1"/>
+    <w:lsdException w:name="Balloon Text" w:semiHidden="1" w:unhideWhenUsed="1"/>
+    <w:lsdException w:name="Table Grid" w:semiHidden="1" w:uiPriority="39" w:unhideWhenUsed="1"/>
+    <w:lsdException w:name="Table Theme" w:semiHidden="1" w:unhideWhenUsed="1"/>
+    <w:lsdException w:name="Placeholder Text" w:semiHidden="1"/>
+    <w:lsdException w:name="No Spacing" w:uiPriority="1" w:qFormat="1"/>
+    <w:lsdException w:name="Light Shading" w:uiPriority="60"/>
+    <w:lsdException w:name="Light List" w:uiPriority="61"/>
+    <w:lsdException w:name="Light Grid" w:uiPriority="62"/>
+    <w:lsdException w:name="Medium Shading 1" w:uiPriority="63"/>
+    <w:lsdException w:name="Medium Shading 2" w:uiPriority="64"/>
+    <w:lsdException w:name="Medium List 1" w:uiPriority="65"/>
+    <w:lsdException w:name="Medium List 2" w:uiPriority="66"/>
+    <w:lsdException w:name="Medium Grid 1" w:uiPriority="67"/>
+    <w:lsdException w:name="Medium Grid 2" w:uiPriority="68"/>
+    <w:lsdException w:name="Medium Grid 3" w:uiPriority="69"/>
+    <w:lsdException w:name="Dark List" w:uiPriority="70"/>
+    <w:lsdException w:name="Colorful Shading" w:uiPriority="71"/>
+    <w:lsdException w:name="Colorful List" w:uiPriority="72"/>
+    <w:lsdException w:name="Colorful Grid" w:uiPriority="73"/>
+    <w:lsdException w:name="Light Shading Accent 1" w:uiPriority="60"/>
+    <w:lsdException w:name="Light List Accent 1" w:uiPriority="61"/>
+    <w:lsdException w:name="Light Grid Accent 1" w:uiPriority="62"/>
+    <w:lsdException w:name="Medium Shading 1 Accent 1" w:uiPriority="63"/>
+    <w:lsdException w:name="Medium Shading 2 Accent 1" w:uiPriority="64"/>
+    <w:lsdException w:name="Medium List 1 Accent 1" w:uiPriority="65"/>
+    <w:lsdException w:name="Revision" w:semiHidden="1"/>
+    <w:lsdException w:name="List Paragraph" w:uiPriority="34" w:qFormat="1"/>
+    <w:lsdException w:name="Quote" w:uiPriority="29" w:qFormat="1"/>
+    <w:lsdException w:name="Intense Quote" w:uiPriority="30" w:qFormat="1"/>
+    <w:lsdException w:name="Medium List 2 Accent 1" w:uiPriority="66"/>
+    <w:lsdException w:name="Medium Grid 1 Accent 1" w:uiPriority="67"/>
+    <w:lsdException w:name="Medium Grid 2 Accent 1" w:uiPriority="68"/>
+    <w:lsdException w:name="Medium Grid 3 Accent 1" w:uiPriority="69"/>
+    <w:lsdException w:name="Dark List Accent 1" w:uiPriority="70"/>
+    <w:lsdException w:name="Colorful Shading Accent 1" w:uiPriority="71"/>
+    <w:lsdException w:name="Colorful List Accent 1" w:uiPriority="72"/>
+    <w:lsdException w:name="Colorful Grid Accent 1" w:uiPriority="73"/>
+    <w:lsdException w:name="Light Shading Accent 2" w:uiPriority="60"/>
+    <w:lsdException w:name="Light List Accent 2" w:uiPriority="61"/>
+    <w:lsdException w:name="Light Grid Accent 2" w:uiPriority="62"/>
+    <w:lsdException w:name="Medium Shading 1 Accent 2" w:uiPriority="63"/>
+    <w:lsdException w:name="Medium Shading 2 Accent 2" w:uiPriority="64"/>
+    <w:lsdException w:name="Medium List 1 Accent 2" w:uiPriority="65"/>
+    <w:lsdException w:name="Medium List 2 Accent 2" w:uiPriority="66"/>
+    <w:lsdException w:name="Medium Grid 1 Accent 2" w:uiPriority="67"/>
+    <w:lsdException w:name="Medium Grid 2 Accent 2" w:uiPriority="68"/>
+    <w:lsdException w:name="Medium Grid 3 Accent 2" w:uiPriority="69"/>
+    <w:lsdException w:name="Dark List Accent 2" w:uiPriority="70"/>
+    <w:lsdException w:name="Colorful Shading Accent 2" w:uiPriority="71"/>
+    <w:lsdException w:name="Colorful List Accent 2" w:uiPriority="72"/>
+    <w:lsdException w:name="Colorful Grid Accent 2" w:uiPriority="73"/>
+    <w:lsdException w:name="Light Shading Accent 3" w:uiPriority="60"/>
+    <w:lsdException w:name="Light List Accent 3" w:uiPriority="61"/>
+    <w:lsdException w:name="Light Grid Accent 3" w:uiPriority="62"/>
+    <w:lsdException w:name="Medium Shading 1 Accent 3" w:uiPriority="63"/>
+    <w:lsdException w:name="Medium Shading 2 Accent 3" w:uiPriority="64"/>
+    <w:lsdException w:name="Medium List 1 Accent 3" w:uiPriority="65"/>
+    <w:lsdException w:name="Medium List 2 Accent 3" w:uiPriority="66"/>
+    <w:lsdException w:name="Medium Grid 1 Accent 3" w:uiPriority="67"/>
+    <w:lsdException w:name="Medium Grid 2 Accent 3" w:uiPriority="68"/>
+    <w:lsdException w:name="Medium Grid 3 Accent 3" w:uiPriority="69"/>
+    <w:lsdException w:name="Dark List Accent 3" w:uiPriority="70"/>
+    <w:lsdException w:name="Colorful Shading Accent 3" w:uiPriority="71"/>
+    <w:lsdException w:name="Colorful List Accent 3" w:uiPriority="72"/>
+    <w:lsdException w:name="Colorful Grid Accent 3" w:uiPriority="73"/>
+    <w:lsdException w:name="Light Shading Accent 4" w:uiPriority="60"/>
+    <w:lsdException w:name="Light List Accent 4" w:uiPriority="61"/>
+    <w:lsdException w:name="Light Grid Accent 4" w:uiPriority="62"/>
+    <w:lsdException w:name="Medium Shading 1 Accent 4" w:uiPriority="63"/>
+    <w:lsdException w:name="Medium Shading 2 Accent 4" w:uiPriority="64"/>
+    <w:lsdException w:name="Medium List 1 Accent 4" w:uiPriority="65"/>
+    <w:lsdException w:name="Medium List 2 Accent 4" w:uiPriority="66"/>
+    <w:lsdException w:name="Medium Grid 1 Accent 4" w:uiPriority="67"/>
+    <w:lsdException w:name="Medium Grid 2 Accent 4" w:uiPriority="68"/>
+    <w:lsdException w:name="Medium Grid 3 Accent 4" w:uiPriority="69"/>
+    <w:lsdException w:name="Dark List Accent 4" w:uiPriority="70"/>
+    <w:lsdException w:name="Colorful Shading Accent 4" w:uiPriority="71"/>
+    <w:lsdException w:name="Colorful List Accent 4" w:uiPriority="72"/>
+    <w:lsdException w:name="Colorful Grid Accent 4" w:uiPriority="73"/>
+    <w:lsdException w:name="Light Shading Accent 5" w:uiPriority="60"/>
+    <w:lsdException w:name="Light List Accent 5" w:uiPriority="61"/>
+    <w:lsdException w:name="Light Grid Accent 5" w:uiPriority="62"/>
+    <w:lsdException w:name="Medium Shading 1 Accent 5" w:uiPriority="63"/>
+    <w:lsdException w:name="Medium Shading 2 Accent 5" w:uiPriority="64"/>
+    <w:lsdException w:name="Medium List 1 Accent 5" w:uiPriority="65"/>
+    <w:lsdException w:name="Medium List 2 Accent 5" w:uiPriority="66"/>
+    <w:lsdException w:name="Medium Grid 1 Accent 5" w:uiPriority="67"/>
+    <w:lsdException w:name="Medium Grid 2 Accent 5" w:uiPriority="68"/>
+    <w:lsdException w:name="Medium Grid 3 Accent 5" w:uiPriority="69"/>
+    <w:lsdException w:name="Dark List Accent 5" w:uiPriority="70"/>
+    <w:lsdException w:name="Colorful Shading Accent 5" w:uiPriority="71"/>
+    <w:lsdException w:name="Colorful List Accent 5" w:uiPriority="72"/>
+    <w:lsdException w:name="Colorful Grid Accent 5" w:uiPriority="73"/>
+    <w:lsdException w:name="Light Shading Accent 6" w:uiPriority="60"/>
+    <w:lsdException w:name="Light List Accent 6" w:uiPriority="61"/>
+    <w:lsdException w:name="Light Grid Accent 6" w:uiPriority="62"/>
+    <w:lsdException w:name="Medium Shading 1 Accent 6" w:uiPriority="63"/>
+    <w:lsdException w:name="Medium Shading 2 Accent 6" w:uiPriority="64"/>
+    <w:lsdException w:name="Medium List 1 Accent 6" w:uiPriority="65"/>
+    <w:lsdException w:name="Medium List 2 Accent 6" w:uiPriority="66"/>
+    <w:lsdException w:name="Medium Grid 1 Accent 6" w:uiPriority="67"/>
+    <w:lsdException w:name="Medium Grid 2 Accent 6" w:uiPriority="68"/>
+    <w:lsdException w:name="Medium Grid 3 Accent 6" w:uiPriority="69"/>
+    <w:lsdException w:name="Dark List Accent 6" w:uiPriority="70"/>
+    <w:lsdException w:name="Colorful Shading Accent 6" w:uiPriority="71"/>
+    <w:lsdException w:name="Colorful List Accent 6" w:uiPriority="72"/>
+    <w:lsdException w:name="Colorful Grid Accent 6" w:uiPriority="73"/>
+    <w:lsdException w:name="Subtle Emphasis" w:uiPriority="19" w:qFormat="1"/>
+    <w:lsdException w:name="Intense Emphasis" w:uiPriority="21" w:qFormat="1"/>
+    <w:lsdException w:name="Subtle Reference" w:uiPriority="31" w:qFormat="1"/>
+    <w:lsdException w:name="Intense Reference" w:uiPriority="32" w:qFormat="1"/>
+    <w:lsdException w:name="Book Title" w:uiPriority="33" w:qFormat="1"/>
+    <w:lsdException w:name="Bibliography" w:semiHidden="1" w:uiPriority="37" w:unhideWhenUsed="1"/>
+    <w:lsdException w:name="TOC Heading" w:semiHidden="1" w:uiPriority="39" w:unhideWhenUsed="1" w:qFormat="1"/>
+    <w:lsdException w:name="Plain Table 1" w:uiPriority="41"/>
+    <w:lsdException w:name="Plain Table 2" w:uiPriority="42"/>
+    <w:lsdException w:name="Plain Table 3" w:uiPriority="43"/>
+    <w:lsdException w:name="Plain Table 4" w:uiPriority="44"/>
+    <w:lsdException w:name="Plain Table 5" w:uiPriority="45"/>
+    <w:lsdException w:name="Grid Table Light" w:uiPriority="40"/>
+    <w:lsdException w:name="Grid Table 1 Light" w:uiPriority="46"/>
+    <w:lsdException w:name="Grid Table 2" w:uiPriority="47"/>
+    <w:lsdException w:name="Grid Table 3" w:uiPriority="48"/>
+    <w:lsdException w:name="Grid Table 4" w:uiPriority="49"/>
+    <w:lsdException w:name="Grid Table 5 Dark" w:uiPriority="50"/>
+    <w:lsdException w:name="Grid Table 6 Colorful" w:uiPriority="51"/>
+    <w:lsdException w:name="Grid Table 7 Colorful" w:uiPriority="52"/>
+    <w:lsdException w:name="Grid Table 1 Light Accent 1" w:uiPriority="46"/>
+    <w:lsdException w:name="Grid Table 2 Accent 1" w:uiPriority="47"/>
+    <w:lsdException w:name="Grid Table 3 Accent 1" w:uiPriority="48"/>
+    <w:lsdException w:name="Grid Table 4 Accent 1" w:uiPriority="49"/>
+    <w:lsdException w:name="Grid Table 5 Dark Accent 1" w:uiPriority="50"/>
+    <w:lsdException w:name="Grid Table 6 Colorful Accent 1" w:uiPriority="51"/>
+    <w:lsdException w:name="Grid Table 7 Colorful Accent 1" w:uiPriority="52"/>
+    <w:lsdException w:name="Grid Table 1 Light Accent 2" w:uiPriority="46"/>
+    <w:lsdException w:name="Grid Table 2 Accent 2" w:uiPriority="47"/>
+    <w:lsdException w:name="Grid Table 3 Accent 2" w:uiPriority="48"/>
+    <w:lsdException w:name="Grid Table 4 Accent 2" w:uiPriority="49"/>
+    <w:lsdException w:name="Grid Table 5 Dark Accent 2" w:uiPriority="50"/>
+    <w:lsdException w:name="Grid Table 6 Colorful Accent 2" w:uiPriority="51"/>
+    <w:lsdException w:name="Grid Table 7 Colorful Accent 2" w:uiPriority="52"/>
+    <w:lsdException w:name="Grid Table 1 Light Accent 3" w:uiPriority="46"/>
+    <w:lsdException w:name="Grid Table 2 Accent 3" w:uiPriority="47"/>
+    <w:lsdException w:name="Grid Table 3 Accent 3" w:uiPriority="48"/>
+    <w:lsdException w:name="Grid Table 4 Accent 3" w:uiPriority="49"/>
+    <w:lsdException w:name="Grid Table 5 Dark Accent 3" w:uiPriority="50"/>
+    <w:lsdException w:name="Grid Table 6 Colorful Accent 3" w:uiPriority="51"/>
+    <w:lsdException w:name="Grid Table 7 Colorful Accent 3" w:uiPriority="52"/>
+    <w:lsdException w:name="Grid Table 1 Light Accent 4" w:uiPriority="46"/>
+    <w:lsdException w:name="Grid Table 2 Accent 4" w:uiPriority="47"/>
+    <w:lsdException w:name="Grid Table 3 Accent 4" w:uiPriority="48"/>
+    <w:lsdException w:name="Grid Table 4 Accent 4" w:uiPriority="49"/>
+    <w:lsdException w:name="Grid Table 5 Dark Accent 4" w:uiPriority="50"/>
+    <w:lsdException w:name="Grid Table 6 Colorful Accent 4" w:uiPriority="51"/>
+    <w:lsdException w:name="Grid Table 7 Colorful Accent 4" w:uiPriority="52"/>
+    <w:lsdException w:name="Grid Table 1 Light Accent 5" w:uiPriority="46"/>
+    <w:lsdException w:name="Grid Table 2 Accent 5" w:uiPriority="47"/>
+    <w:lsdException w:name="Grid Table 3 Accent 5" w:uiPriority="48"/>
+    <w:lsdException w:name="Grid Table 4 Accent 5" w:uiPriority="49"/>
+    <w:lsdException w:name="Grid Table 5 Dark Accent 5" w:uiPriority="50"/>
+    <w:lsdException w:name="Grid Table 6 Colorful Accent 5" w:uiPriority="51"/>
+    <w:lsdException w:name="Grid Table 7 Colorful Accent 5" w:uiPriority="52"/>
+    <w:lsdException w:name="Grid Table 1 Light Accent 6" w:uiPriority="46"/>
+    <w:lsdException w:name="Grid Table 2 Accent 6" w:uiPriority="47"/>
+    <w:lsdException w:name="Grid Table 3 Accent 6" w:uiPriority="48"/>
+    <w:lsdException w:name="Grid Table 4 Accent 6" w:uiPriority="49"/>
+    <w:lsdException w:name="Grid Table 5 Dark Accent 6" w:uiPriority="50"/>
+    <w:lsdException w:name="Grid Table 6 Colorful Accent 6" w:uiPriority="51"/>
+    <w:lsdException w:name="Grid Table 7 Colorful Accent 6" w:uiPriority="52"/>
+    <w:lsdException w:name="List Table 1 Light" w:uiPriority="46"/>
+    <w:lsdException w:name="List Table 2" w:uiPriority="47"/>
+    <w:lsdException w:name="List Table 3" w:uiPriority="48"/>
+    <w:lsdException w:name="List Table 4" w:uiPriority="49"/>
+    <w:lsdException w:name="List Table 5 Dark" w:uiPriority="50"/>
+    <w:lsdException w:name="List Table 6 Colorful" w:uiPriority="51"/>
+    <w:lsdException w:name="List Table 7 Colorful" w:uiPriority="52"/>
+    <w:lsdException w:name="List Table 1 Light Accent 1" w:uiPriority="46"/>
+    <w:lsdException w:name="List Table 2 Accent 1" w:uiPriority="47"/>
+    <w:lsdException w:name="List Table 3 Accent 1" w:uiPriority="48"/>
+    <w:lsdException w:name="List Table 4 Accent 1" w:uiPriority="49"/>
+    <w:lsdException w:name="List Table 5 Dark Accent 1" w:uiPriority="50"/>
+    <w:lsdException w:name="List Table 6 Colorful Accent 1" w:uiPriority="51"/>
+    <w:lsdException w:name="List Table 7 Colorful Accent 1" w:uiPriority="52"/>
+    <w:lsdException w:name="List Table 1 Light Accent 2" w:uiPriority="46"/>
+    <w:lsdException w:name="List Table 2 Accent 2" w:uiPriority="47"/>
+    <w:lsdException w:name="List Table 3 Accent 2" w:uiPriority="48"/>
+    <w:lsdException w:name="List Table 4 Accent 2" w:uiPriority="49"/>
+    <w:lsdException w:name="List Table 5 Dark Accent 2" w:uiPriority="50"/>
+    <w:lsdException w:name="List Table 6 Colorful Accent 2" w:uiPriority="51"/>
+    <w:lsdException w:name="List Table 7 Colorful Accent 2" w:uiPriority="52"/>
+    <w:lsdException w:name="List Table 1 Light Accent 3" w:uiPriority="46"/>
+    <w:lsdException w:name="List Table 2 Accent 3" w:uiPriority="47"/>
+    <w:lsdException w:name="List Table 3 Accent 3" w:uiPriority="48"/>
+    <w:lsdException w:name="List Table 4 Accent 3" w:uiPriority="49"/>
+    <w:lsdException w:name="List Table 5 Dark Accent 3" w:uiPriority="50"/>
+    <w:lsdException w:name="List Table 6 Colorful Accent 3" w:uiPriority="51"/>
+    <w:lsdException w:name="List Table 7 Colorful Accent 3" w:uiPriority="52"/>
+    <w:lsdException w:name="List Table 1 Light Accent 4" w:uiPriority="46"/>
+    <w:lsdException w:name="List Table 2 Accent 4" w:uiPriority="47"/>
+    <w:lsdException w:name="List Table 3 Accent 4" w:uiPriority="48"/>
+    <w:lsdException w:name="List Table 4 Accent 4" w:uiPriority="49"/>
+    <w:lsdException w:name="List Table 5 Dark Accent 4" w:uiPriority="50"/>
+    <w:lsdException w:name="List Table 6 Colorful Accent 4" w:uiPriority="51"/>
+    <w:lsdException w:name="List Table 7 Colorful Accent 4" w:uiPriority="52"/>
+    <w:lsdException w:name="List Table 1 Light Accent 5" w:uiPriority="46"/>
+    <w:lsdException w:name="List Table 2 Accent 5" w:uiPriority="47"/>
+    <w:lsdException w:name="List Table 3 Accent 5" w:uiPriority="48"/>
+    <w:lsdException w:name="List Table 4 Accent 5" w:uiPriority="49"/>
+    <w:lsdException w:name="List Table 5 Dark Accent 5" w:uiPriority="50"/>
+    <w:lsdException w:name="List Table 6 Colorful Accent 5" w:uiPriority="51"/>
+    <w:lsdException w:name="List Table 7 Colorful Accent 5" w:uiPriority="52"/>
+    <w:lsdException w:name="List Table 1 Light Accent 6" w:uiPriority="46"/>
+    <w:lsdException w:name="List Table 2 Accent 6" w:uiPriority="47"/>
+    <w:lsdException w:name="List Table 3 Accent 6" w:uiPriority="48"/>
+    <w:lsdException w:name="List Table 4 Accent 6" w:uiPriority="49"/>
+    <w:lsdException w:name="List Table 5 Dark Accent 6" w:uiPriority="50"/>
+    <w:lsdException w:name="List Table 6 Colorful Accent 6" w:uiPriority="51"/>
+    <w:lsdException w:name="List Table 7 Colorful Accent 6" w:uiPriority="52"/>
+    <w:lsdException w:name="Mention" w:semiHidden="1" w:unhideWhenUsed="1"/>
+    <w:lsdException w:name="Smart Hyperlink" w:semiHidden="1" w:unhideWhenUsed="1"/>
+    <w:lsdException w:name="Hashtag" w:semiHidden="1" w:unhideWhenUsed="1"/>
+    <w:lsdException w:name="Unresolved Mention" w:semiHidden="1" w:unhideWhenUsed="1"/>
+    <w:lsdException w:name="Smart Link" w:semiHidden="1" w:unhideWhenUsed="1"/>
   </w:latentStyles>
   <w:style w:type="paragraph" w:default="1" w:styleId="Normal">
     <w:name w:val="Normal"/>
@@ -2355,7 +4517,7 @@
       <w:szCs w:val="20"/>
     </w:rPr>
   </w:style>
-  <w:style w:type="paragraph" w:styleId="Epgrafe">
+  <w:style w:type="paragraph" w:styleId="Descripcin">
     <w:name w:val="caption"/>
     <w:basedOn w:val="Normal"/>
     <w:next w:val="Normal"/>
@@ -2587,7 +4749,7 @@
       <w:spacing w:val="5"/>
     </w:rPr>
   </w:style>
-  <w:style w:type="paragraph" w:styleId="TtulodeTDC">
+  <w:style w:type="paragraph" w:styleId="TtuloTDC">
     <w:name w:val="TOC Heading"/>
     <w:basedOn w:val="Ttulo1"/>
     <w:next w:val="Normal"/>
@@ -2676,951 +4838,17 @@
       <w:contextualSpacing/>
     </w:pPr>
   </w:style>
-</w:styles>
-</file>
-
-<file path=word/stylesWithEffects.xml><?xml version="1.0" encoding="utf-8"?>
-<w:styles xmlns:wpc="http://schemas.microsoft.com/office/word/2010/wordprocessingCanvas" xmlns:mc="http://schemas.openxmlformats.org/markup-compatibility/2006" xmlns:o="urn:schemas-microsoft-com:office:office" xmlns:r="http://schemas.openxmlformats.org/officeDocument/2006/relationships" xmlns:m="http://schemas.openxmlformats.org/officeDocument/2006/math" xmlns:v="urn:schemas-microsoft-com:vml" xmlns:wp14="http://schemas.microsoft.com/office/word/2010/wordprocessingDrawing" xmlns:wp="http://schemas.openxmlformats.org/drawingml/2006/wordprocessingDrawing" xmlns:w10="urn:schemas-microsoft-com:office:word" xmlns:w="http://schemas.openxmlformats.org/wordprocessingml/2006/main" xmlns:w14="http://schemas.microsoft.com/office/word/2010/wordml" xmlns:wpg="http://schemas.microsoft.com/office/word/2010/wordprocessingGroup" xmlns:wpi="http://schemas.microsoft.com/office/word/2010/wordprocessingInk" xmlns:wne="http://schemas.microsoft.com/office/word/2006/wordml" xmlns:wps="http://schemas.microsoft.com/office/word/2010/wordprocessingShape" mc:Ignorable="w14 wp14">
-  <w:docDefaults>
-    <w:rPrDefault>
-      <w:rPr>
-        <w:rFonts w:asciiTheme="minorHAnsi" w:eastAsiaTheme="minorEastAsia" w:hAnsiTheme="minorHAnsi" w:cstheme="minorBidi"/>
-        <w:sz w:val="22"/>
-        <w:szCs w:val="22"/>
-        <w:lang w:val="es-ES" w:eastAsia="en-US" w:bidi="ar-SA"/>
-      </w:rPr>
-    </w:rPrDefault>
-    <w:pPrDefault>
-      <w:pPr>
-        <w:spacing w:after="160" w:line="259" w:lineRule="auto"/>
-      </w:pPr>
-    </w:pPrDefault>
-  </w:docDefaults>
-  <w:latentStyles w:defLockedState="0" w:defUIPriority="99" w:defSemiHidden="1" w:defUnhideWhenUsed="1" w:defQFormat="0" w:count="267">
-    <w:lsdException w:name="Normal" w:semiHidden="0" w:uiPriority="0" w:unhideWhenUsed="0" w:qFormat="1"/>
-    <w:lsdException w:name="heading 1" w:semiHidden="0" w:uiPriority="9" w:unhideWhenUsed="0" w:qFormat="1"/>
-    <w:lsdException w:name="heading 2" w:uiPriority="9" w:qFormat="1"/>
-    <w:lsdException w:name="heading 3" w:uiPriority="9" w:qFormat="1"/>
-    <w:lsdException w:name="heading 4" w:uiPriority="9" w:qFormat="1"/>
-    <w:lsdException w:name="heading 5" w:uiPriority="9" w:qFormat="1"/>
-    <w:lsdException w:name="heading 6" w:uiPriority="9" w:qFormat="1"/>
-    <w:lsdException w:name="heading 7" w:uiPriority="9" w:qFormat="1"/>
-    <w:lsdException w:name="heading 8" w:uiPriority="9" w:qFormat="1"/>
-    <w:lsdException w:name="heading 9" w:uiPriority="9" w:qFormat="1"/>
-    <w:lsdException w:name="toc 1" w:uiPriority="39"/>
-    <w:lsdException w:name="toc 2" w:uiPriority="39"/>
-    <w:lsdException w:name="toc 3" w:uiPriority="39"/>
-    <w:lsdException w:name="toc 4" w:uiPriority="39"/>
-    <w:lsdException w:name="toc 5" w:uiPriority="39"/>
-    <w:lsdException w:name="toc 6" w:uiPriority="39"/>
-    <w:lsdException w:name="toc 7" w:uiPriority="39"/>
-    <w:lsdException w:name="toc 8" w:uiPriority="39"/>
-    <w:lsdException w:name="toc 9" w:uiPriority="39"/>
-    <w:lsdException w:name="caption" w:uiPriority="35" w:qFormat="1"/>
-    <w:lsdException w:name="Title" w:semiHidden="0" w:uiPriority="10" w:unhideWhenUsed="0" w:qFormat="1"/>
-    <w:lsdException w:name="Default Paragraph Font" w:uiPriority="1"/>
-    <w:lsdException w:name="Subtitle" w:semiHidden="0" w:uiPriority="11" w:unhideWhenUsed="0" w:qFormat="1"/>
-    <w:lsdException w:name="Strong" w:semiHidden="0" w:uiPriority="22" w:unhideWhenUsed="0" w:qFormat="1"/>
-    <w:lsdException w:name="Emphasis" w:semiHidden="0" w:uiPriority="20" w:unhideWhenUsed="0" w:qFormat="1"/>
-    <w:lsdException w:name="Table Grid" w:uiPriority="39"/>
-    <w:lsdException w:name="Placeholder Text" w:unhideWhenUsed="0"/>
-    <w:lsdException w:name="No Spacing" w:semiHidden="0" w:uiPriority="1" w:unhideWhenUsed="0" w:qFormat="1"/>
-    <w:lsdException w:name="Light Shading" w:semiHidden="0" w:uiPriority="60" w:unhideWhenUsed="0"/>
-    <w:lsdException w:name="Light List" w:semiHidden="0" w:uiPriority="61" w:unhideWhenUsed="0"/>
-    <w:lsdException w:name="Light Grid" w:semiHidden="0" w:uiPriority="62" w:unhideWhenUsed="0"/>
-    <w:lsdException w:name="Medium Shading 1" w:semiHidden="0" w:uiPriority="63" w:unhideWhenUsed="0"/>
-    <w:lsdException w:name="Medium Shading 2" w:semiHidden="0" w:uiPriority="64" w:unhideWhenUsed="0"/>
-    <w:lsdException w:name="Medium List 1" w:semiHidden="0" w:uiPriority="65" w:unhideWhenUsed="0"/>
-    <w:lsdException w:name="Medium List 2" w:semiHidden="0" w:uiPriority="66" w:unhideWhenUsed="0"/>
-    <w:lsdException w:name="Medium Grid 1" w:semiHidden="0" w:uiPriority="67" w:unhideWhenUsed="0"/>
-    <w:lsdException w:name="Medium Grid 2" w:semiHidden="0" w:uiPriority="68" w:unhideWhenUsed="0"/>
-    <w:lsdException w:name="Medium Grid 3" w:semiHidden="0" w:uiPriority="69" w:unhideWhenUsed="0"/>
-    <w:lsdException w:name="Dark List" w:semiHidden="0" w:uiPriority="70" w:unhideWhenUsed="0"/>
-    <w:lsdException w:name="Colorful Shading" w:semiHidden="0" w:uiPriority="71" w:unhideWhenUsed="0"/>
-    <w:lsdException w:name="Colorful List" w:semiHidden="0" w:uiPriority="72" w:unhideWhenUsed="0"/>
-    <w:lsdException w:name="Colorful Grid" w:semiHidden="0" w:uiPriority="73" w:unhideWhenUsed="0"/>
-    <w:lsdException w:name="Light Shading Accent 1" w:semiHidden="0" w:uiPriority="60" w:unhideWhenUsed="0"/>
-    <w:lsdException w:name="Light List Accent 1" w:semiHidden="0" w:uiPriority="61" w:unhideWhenUsed="0"/>
-    <w:lsdException w:name="Light Grid Accent 1" w:semiHidden="0" w:uiPriority="62" w:unhideWhenUsed="0"/>
-    <w:lsdException w:name="Medium Shading 1 Accent 1" w:semiHidden="0" w:uiPriority="63" w:unhideWhenUsed="0"/>
-    <w:lsdException w:name="Medium Shading 2 Accent 1" w:semiHidden="0" w:uiPriority="64" w:unhideWhenUsed="0"/>
-    <w:lsdException w:name="Medium List 1 Accent 1" w:semiHidden="0" w:uiPriority="65" w:unhideWhenUsed="0"/>
-    <w:lsdException w:name="Revision" w:unhideWhenUsed="0"/>
-    <w:lsdException w:name="List Paragraph" w:semiHidden="0" w:uiPriority="34" w:unhideWhenUsed="0" w:qFormat="1"/>
-    <w:lsdException w:name="Quote" w:semiHidden="0" w:uiPriority="29" w:unhideWhenUsed="0" w:qFormat="1"/>
-    <w:lsdException w:name="Intense Quote" w:semiHidden="0" w:uiPriority="30" w:unhideWhenUsed="0" w:qFormat="1"/>
-    <w:lsdException w:name="Medium List 2 Accent 1" w:semiHidden="0" w:uiPriority="66" w:unhideWhenUsed="0"/>
-    <w:lsdException w:name="Medium Grid 1 Accent 1" w:semiHidden="0" w:uiPriority="67" w:unhideWhenUsed="0"/>
-    <w:lsdException w:name="Medium Grid 2 Accent 1" w:semiHidden="0" w:uiPriority="68" w:unhideWhenUsed="0"/>
-    <w:lsdException w:name="Medium Grid 3 Accent 1" w:semiHidden="0" w:uiPriority="69" w:unhideWhenUsed="0"/>
-    <w:lsdException w:name="Dark List Accent 1" w:semiHidden="0" w:uiPriority="70" w:unhideWhenUsed="0"/>
-    <w:lsdException w:name="Colorful Shading Accent 1" w:semiHidden="0" w:uiPriority="71" w:unhideWhenUsed="0"/>
-    <w:lsdException w:name="Colorful List Accent 1" w:semiHidden="0" w:uiPriority="72" w:unhideWhenUsed="0"/>
-    <w:lsdException w:name="Colorful Grid Accent 1" w:semiHidden="0" w:uiPriority="73" w:unhideWhenUsed="0"/>
-    <w:lsdException w:name="Light Shading Accent 2" w:semiHidden="0" w:uiPriority="60" w:unhideWhenUsed="0"/>
-    <w:lsdException w:name="Light List Accent 2" w:semiHidden="0" w:uiPriority="61" w:unhideWhenUsed="0"/>
-    <w:lsdException w:name="Light Grid Accent 2" w:semiHidden="0" w:uiPriority="62" w:unhideWhenUsed="0"/>
-    <w:lsdException w:name="Medium Shading 1 Accent 2" w:semiHidden="0" w:uiPriority="63" w:unhideWhenUsed="0"/>
-    <w:lsdException w:name="Medium Shading 2 Accent 2" w:semiHidden="0" w:uiPriority="64" w:unhideWhenUsed="0"/>
-    <w:lsdException w:name="Medium List 1 Accent 2" w:semiHidden="0" w:uiPriority="65" w:unhideWhenUsed="0"/>
-    <w:lsdException w:name="Medium List 2 Accent 2" w:semiHidden="0" w:uiPriority="66" w:unhideWhenUsed="0"/>
-    <w:lsdException w:name="Medium Grid 1 Accent 2" w:semiHidden="0" w:uiPriority="67" w:unhideWhenUsed="0"/>
-    <w:lsdException w:name="Medium Grid 2 Accent 2" w:semiHidden="0" w:uiPriority="68" w:unhideWhenUsed="0"/>
-    <w:lsdException w:name="Medium Grid 3 Accent 2" w:semiHidden="0" w:uiPriority="69" w:unhideWhenUsed="0"/>
-    <w:lsdException w:name="Dark List Accent 2" w:semiHidden="0" w:uiPriority="70" w:unhideWhenUsed="0"/>
-    <w:lsdException w:name="Colorful Shading Accent 2" w:semiHidden="0" w:uiPriority="71" w:unhideWhenUsed="0"/>
-    <w:lsdException w:name="Colorful List Accent 2" w:semiHidden="0" w:uiPriority="72" w:unhideWhenUsed="0"/>
-    <w:lsdException w:name="Colorful Grid Accent 2" w:semiHidden="0" w:uiPriority="73" w:unhideWhenUsed="0"/>
-    <w:lsdException w:name="Light Shading Accent 3" w:semiHidden="0" w:uiPriority="60" w:unhideWhenUsed="0"/>
-    <w:lsdException w:name="Light List Accent 3" w:semiHidden="0" w:uiPriority="61" w:unhideWhenUsed="0"/>
-    <w:lsdException w:name="Light Grid Accent 3" w:semiHidden="0" w:uiPriority="62" w:unhideWhenUsed="0"/>
-    <w:lsdException w:name="Medium Shading 1 Accent 3" w:semiHidden="0" w:uiPriority="63" w:unhideWhenUsed="0"/>
-    <w:lsdException w:name="Medium Shading 2 Accent 3" w:semiHidden="0" w:uiPriority="64" w:unhideWhenUsed="0"/>
-    <w:lsdException w:name="Medium List 1 Accent 3" w:semiHidden="0" w:uiPriority="65" w:unhideWhenUsed="0"/>
-    <w:lsdException w:name="Medium List 2 Accent 3" w:semiHidden="0" w:uiPriority="66" w:unhideWhenUsed="0"/>
-    <w:lsdException w:name="Medium Grid 1 Accent 3" w:semiHidden="0" w:uiPriority="67" w:unhideWhenUsed="0"/>
-    <w:lsdException w:name="Medium Grid 2 Accent 3" w:semiHidden="0" w:uiPriority="68" w:unhideWhenUsed="0"/>
-    <w:lsdException w:name="Medium Grid 3 Accent 3" w:semiHidden="0" w:uiPriority="69" w:unhideWhenUsed="0"/>
-    <w:lsdException w:name="Dark List Accent 3" w:semiHidden="0" w:uiPriority="70" w:unhideWhenUsed="0"/>
-    <w:lsdException w:name="Colorful Shading Accent 3" w:semiHidden="0" w:uiPriority="71" w:unhideWhenUsed="0"/>
-    <w:lsdException w:name="Colorful List Accent 3" w:semiHidden="0" w:uiPriority="72" w:unhideWhenUsed="0"/>
-    <w:lsdException w:name="Colorful Grid Accent 3" w:semiHidden="0" w:uiPriority="73" w:unhideWhenUsed="0"/>
-    <w:lsdException w:name="Light Shading Accent 4" w:semiHidden="0" w:uiPriority="60" w:unhideWhenUsed="0"/>
-    <w:lsdException w:name="Light List Accent 4" w:semiHidden="0" w:uiPriority="61" w:unhideWhenUsed="0"/>
-    <w:lsdException w:name="Light Grid Accent 4" w:semiHidden="0" w:uiPriority="62" w:unhideWhenUsed="0"/>
-    <w:lsdException w:name="Medium Shading 1 Accent 4" w:semiHidden="0" w:uiPriority="63" w:unhideWhenUsed="0"/>
-    <w:lsdException w:name="Medium Shading 2 Accent 4" w:semiHidden="0" w:uiPriority="64" w:unhideWhenUsed="0"/>
-    <w:lsdException w:name="Medium List 1 Accent 4" w:semiHidden="0" w:uiPriority="65" w:unhideWhenUsed="0"/>
-    <w:lsdException w:name="Medium List 2 Accent 4" w:semiHidden="0" w:uiPriority="66" w:unhideWhenUsed="0"/>
-    <w:lsdException w:name="Medium Grid 1 Accent 4" w:semiHidden="0" w:uiPriority="67" w:unhideWhenUsed="0"/>
-    <w:lsdException w:name="Medium Grid 2 Accent 4" w:semiHidden="0" w:uiPriority="68" w:unhideWhenUsed="0"/>
-    <w:lsdException w:name="Medium Grid 3 Accent 4" w:semiHidden="0" w:uiPriority="69" w:unhideWhenUsed="0"/>
-    <w:lsdException w:name="Dark List Accent 4" w:semiHidden="0" w:uiPriority="70" w:unhideWhenUsed="0"/>
-    <w:lsdException w:name="Colorful Shading Accent 4" w:semiHidden="0" w:uiPriority="71" w:unhideWhenUsed="0"/>
-    <w:lsdException w:name="Colorful List Accent 4" w:semiHidden="0" w:uiPriority="72" w:unhideWhenUsed="0"/>
-    <w:lsdException w:name="Colorful Grid Accent 4" w:semiHidden="0" w:uiPriority="73" w:unhideWhenUsed="0"/>
-    <w:lsdException w:name="Light Shading Accent 5" w:semiHidden="0" w:uiPriority="60" w:unhideWhenUsed="0"/>
-    <w:lsdException w:name="Light List Accent 5" w:semiHidden="0" w:uiPriority="61" w:unhideWhenUsed="0"/>
-    <w:lsdException w:name="Light Grid Accent 5" w:semiHidden="0" w:uiPriority="62" w:unhideWhenUsed="0"/>
-    <w:lsdException w:name="Medium Shading 1 Accent 5" w:semiHidden="0" w:uiPriority="63" w:unhideWhenUsed="0"/>
-    <w:lsdException w:name="Medium Shading 2 Accent 5" w:semiHidden="0" w:uiPriority="64" w:unhideWhenUsed="0"/>
-    <w:lsdException w:name="Medium List 1 Accent 5" w:semiHidden="0" w:uiPriority="65" w:unhideWhenUsed="0"/>
-    <w:lsdException w:name="Medium List 2 Accent 5" w:semiHidden="0" w:uiPriority="66" w:unhideWhenUsed="0"/>
-    <w:lsdException w:name="Medium Grid 1 Accent 5" w:semiHidden="0" w:uiPriority="67" w:unhideWhenUsed="0"/>
-    <w:lsdException w:name="Medium Grid 2 Accent 5" w:semiHidden="0" w:uiPriority="68" w:unhideWhenUsed="0"/>
-    <w:lsdException w:name="Medium Grid 3 Accent 5" w:semiHidden="0" w:uiPriority="69" w:unhideWhenUsed="0"/>
-    <w:lsdException w:name="Dark List Accent 5" w:semiHidden="0" w:uiPriority="70" w:unhideWhenUsed="0"/>
-    <w:lsdException w:name="Colorful Shading Accent 5" w:semiHidden="0" w:uiPriority="71" w:unhideWhenUsed="0"/>
-    <w:lsdException w:name="Colorful List Accent 5" w:semiHidden="0" w:uiPriority="72" w:unhideWhenUsed="0"/>
-    <w:lsdException w:name="Colorful Grid Accent 5" w:semiHidden="0" w:uiPriority="73" w:unhideWhenUsed="0"/>
-    <w:lsdException w:name="Light Shading Accent 6" w:semiHidden="0" w:uiPriority="60" w:unhideWhenUsed="0"/>
-    <w:lsdException w:name="Light List Accent 6" w:semiHidden="0" w:uiPriority="61" w:unhideWhenUsed="0"/>
-    <w:lsdException w:name="Light Grid Accent 6" w:semiHidden="0" w:uiPriority="62" w:unhideWhenUsed="0"/>
-    <w:lsdException w:name="Medium Shading 1 Accent 6" w:semiHidden="0" w:uiPriority="63" w:unhideWhenUsed="0"/>
-    <w:lsdException w:name="Medium Shading 2 Accent 6" w:semiHidden="0" w:uiPriority="64" w:unhideWhenUsed="0"/>
-    <w:lsdException w:name="Medium List 1 Accent 6" w:semiHidden="0" w:uiPriority="65" w:unhideWhenUsed="0"/>
-    <w:lsdException w:name="Medium List 2 Accent 6" w:semiHidden="0" w:uiPriority="66" w:unhideWhenUsed="0"/>
-    <w:lsdException w:name="Medium Grid 1 Accent 6" w:semiHidden="0" w:uiPriority="67" w:unhideWhenUsed="0"/>
-    <w:lsdException w:name="Medium Grid 2 Accent 6" w:semiHidden="0" w:uiPriority="68" w:unhideWhenUsed="0"/>
-    <w:lsdException w:name="Medium Grid 3 Accent 6" w:semiHidden="0" w:uiPriority="69" w:unhideWhenUsed="0"/>
-    <w:lsdException w:name="Dark List Accent 6" w:semiHidden="0" w:uiPriority="70" w:unhideWhenUsed="0"/>
-    <w:lsdException w:name="Colorful Shading Accent 6" w:semiHidden="0" w:uiPriority="71" w:unhideWhenUsed="0"/>
-    <w:lsdException w:name="Colorful List Accent 6" w:semiHidden="0" w:uiPriority="72" w:unhideWhenUsed="0"/>
-    <w:lsdException w:name="Colorful Grid Accent 6" w:semiHidden="0" w:uiPriority="73" w:unhideWhenUsed="0"/>
-    <w:lsdException w:name="Subtle Emphasis" w:semiHidden="0" w:uiPriority="19" w:unhideWhenUsed="0" w:qFormat="1"/>
-    <w:lsdException w:name="Intense Emphasis" w:semiHidden="0" w:uiPriority="21" w:unhideWhenUsed="0" w:qFormat="1"/>
-    <w:lsdException w:name="Subtle Reference" w:semiHidden="0" w:uiPriority="31" w:unhideWhenUsed="0" w:qFormat="1"/>
-    <w:lsdException w:name="Intense Reference" w:semiHidden="0" w:uiPriority="32" w:unhideWhenUsed="0" w:qFormat="1"/>
-    <w:lsdException w:name="Book Title" w:semiHidden="0" w:uiPriority="33" w:unhideWhenUsed="0" w:qFormat="1"/>
-    <w:lsdException w:name="Bibliography" w:uiPriority="37"/>
-    <w:lsdException w:name="TOC Heading" w:uiPriority="39" w:qFormat="1"/>
-  </w:latentStyles>
-  <w:style w:type="paragraph" w:default="1" w:styleId="Normal">
-    <w:name w:val="Normal"/>
-    <w:qFormat/>
-    <w:rsid w:val="002311C6"/>
-    <w:pPr>
-      <w:jc w:val="both"/>
-    </w:pPr>
-    <w:rPr>
-      <w:rFonts w:ascii="Times New Roman" w:hAnsi="Times New Roman"/>
-      <w:sz w:val="24"/>
-    </w:rPr>
-  </w:style>
-  <w:style w:type="paragraph" w:styleId="Ttulo1">
-    <w:name w:val="heading 1"/>
-    <w:basedOn w:val="Normal"/>
-    <w:next w:val="Normal"/>
-    <w:link w:val="Ttulo1Car"/>
-    <w:uiPriority w:val="9"/>
-    <w:qFormat/>
-    <w:rsid w:val="003D4363"/>
-    <w:pPr>
-      <w:keepNext/>
-      <w:keepLines/>
-      <w:numPr>
-        <w:numId w:val="10"/>
-      </w:numPr>
-      <w:pBdr>
-        <w:bottom w:val="single" w:sz="4" w:space="1" w:color="595959" w:themeColor="text1" w:themeTint="A6"/>
-      </w:pBdr>
-      <w:spacing w:before="360"/>
-      <w:outlineLvl w:val="0"/>
-    </w:pPr>
-    <w:rPr>
-      <w:rFonts w:eastAsiaTheme="majorEastAsia" w:cstheme="majorBidi"/>
-      <w:bCs/>
-      <w:color w:val="000000" w:themeColor="text1"/>
-      <w:sz w:val="36"/>
-      <w:szCs w:val="36"/>
-    </w:rPr>
-  </w:style>
-  <w:style w:type="paragraph" w:styleId="Ttulo2">
-    <w:name w:val="heading 2"/>
-    <w:basedOn w:val="Normal"/>
-    <w:next w:val="Normal"/>
-    <w:link w:val="Ttulo2Car"/>
-    <w:uiPriority w:val="9"/>
-    <w:unhideWhenUsed/>
-    <w:qFormat/>
-    <w:rsid w:val="00AA1675"/>
-    <w:pPr>
-      <w:keepNext/>
-      <w:keepLines/>
-      <w:numPr>
-        <w:ilvl w:val="1"/>
-        <w:numId w:val="10"/>
-      </w:numPr>
-      <w:spacing w:before="360" w:after="0"/>
-      <w:outlineLvl w:val="1"/>
-    </w:pPr>
-    <w:rPr>
-      <w:rFonts w:eastAsiaTheme="majorEastAsia" w:cstheme="majorBidi"/>
-      <w:bCs/>
-      <w:color w:val="000000" w:themeColor="text1"/>
-      <w:sz w:val="32"/>
-      <w:szCs w:val="28"/>
-    </w:rPr>
-  </w:style>
-  <w:style w:type="paragraph" w:styleId="Ttulo3">
-    <w:name w:val="heading 3"/>
-    <w:basedOn w:val="Normal"/>
-    <w:next w:val="Normal"/>
-    <w:link w:val="Ttulo3Car"/>
-    <w:uiPriority w:val="9"/>
-    <w:unhideWhenUsed/>
-    <w:qFormat/>
-    <w:rsid w:val="00AA1675"/>
-    <w:pPr>
-      <w:keepNext/>
-      <w:keepLines/>
-      <w:numPr>
-        <w:ilvl w:val="2"/>
-        <w:numId w:val="10"/>
-      </w:numPr>
-      <w:spacing w:before="200" w:after="0"/>
-      <w:outlineLvl w:val="2"/>
-    </w:pPr>
-    <w:rPr>
-      <w:rFonts w:eastAsiaTheme="majorEastAsia" w:cstheme="majorBidi"/>
-      <w:bCs/>
-      <w:color w:val="000000" w:themeColor="text1"/>
-      <w:sz w:val="28"/>
-    </w:rPr>
-  </w:style>
-  <w:style w:type="paragraph" w:styleId="Ttulo4">
-    <w:name w:val="heading 4"/>
-    <w:basedOn w:val="Normal"/>
-    <w:next w:val="Normal"/>
-    <w:link w:val="Ttulo4Car"/>
-    <w:uiPriority w:val="9"/>
-    <w:unhideWhenUsed/>
-    <w:qFormat/>
-    <w:rsid w:val="00DF519F"/>
-    <w:pPr>
-      <w:keepNext/>
-      <w:keepLines/>
-      <w:numPr>
-        <w:ilvl w:val="3"/>
-        <w:numId w:val="10"/>
-      </w:numPr>
-      <w:spacing w:before="200" w:after="0"/>
-      <w:outlineLvl w:val="3"/>
-    </w:pPr>
-    <w:rPr>
-      <w:rFonts w:asciiTheme="majorHAnsi" w:eastAsiaTheme="majorEastAsia" w:hAnsiTheme="majorHAnsi" w:cstheme="majorBidi"/>
-      <w:b/>
-      <w:bCs/>
-      <w:i/>
-      <w:iCs/>
-      <w:color w:val="000000" w:themeColor="text1"/>
-    </w:rPr>
-  </w:style>
-  <w:style w:type="paragraph" w:styleId="Ttulo5">
-    <w:name w:val="heading 5"/>
-    <w:basedOn w:val="Normal"/>
-    <w:next w:val="Normal"/>
-    <w:link w:val="Ttulo5Car"/>
-    <w:uiPriority w:val="9"/>
-    <w:semiHidden/>
-    <w:unhideWhenUsed/>
-    <w:qFormat/>
-    <w:rsid w:val="00DF519F"/>
-    <w:pPr>
-      <w:keepNext/>
-      <w:keepLines/>
-      <w:numPr>
-        <w:ilvl w:val="4"/>
-        <w:numId w:val="10"/>
-      </w:numPr>
-      <w:spacing w:before="200" w:after="0"/>
-      <w:outlineLvl w:val="4"/>
-    </w:pPr>
-    <w:rPr>
-      <w:rFonts w:asciiTheme="majorHAnsi" w:eastAsiaTheme="majorEastAsia" w:hAnsiTheme="majorHAnsi" w:cstheme="majorBidi"/>
-      <w:color w:val="000000" w:themeColor="text2" w:themeShade="BF"/>
-    </w:rPr>
-  </w:style>
-  <w:style w:type="paragraph" w:styleId="Ttulo6">
-    <w:name w:val="heading 6"/>
-    <w:basedOn w:val="Normal"/>
-    <w:next w:val="Normal"/>
-    <w:link w:val="Ttulo6Car"/>
-    <w:uiPriority w:val="9"/>
-    <w:semiHidden/>
-    <w:unhideWhenUsed/>
-    <w:qFormat/>
-    <w:rsid w:val="00DF519F"/>
-    <w:pPr>
-      <w:keepNext/>
-      <w:keepLines/>
-      <w:numPr>
-        <w:ilvl w:val="5"/>
-        <w:numId w:val="10"/>
-      </w:numPr>
-      <w:spacing w:before="200" w:after="0"/>
-      <w:outlineLvl w:val="5"/>
-    </w:pPr>
-    <w:rPr>
-      <w:rFonts w:asciiTheme="majorHAnsi" w:eastAsiaTheme="majorEastAsia" w:hAnsiTheme="majorHAnsi" w:cstheme="majorBidi"/>
-      <w:i/>
-      <w:iCs/>
-      <w:color w:val="000000" w:themeColor="text2" w:themeShade="BF"/>
-    </w:rPr>
-  </w:style>
-  <w:style w:type="paragraph" w:styleId="Ttulo7">
-    <w:name w:val="heading 7"/>
-    <w:basedOn w:val="Normal"/>
-    <w:next w:val="Normal"/>
-    <w:link w:val="Ttulo7Car"/>
-    <w:uiPriority w:val="9"/>
-    <w:semiHidden/>
-    <w:unhideWhenUsed/>
-    <w:qFormat/>
-    <w:rsid w:val="00DF519F"/>
-    <w:pPr>
-      <w:keepNext/>
-      <w:keepLines/>
-      <w:numPr>
-        <w:ilvl w:val="6"/>
-        <w:numId w:val="10"/>
-      </w:numPr>
-      <w:spacing w:before="200" w:after="0"/>
-      <w:outlineLvl w:val="6"/>
-    </w:pPr>
-    <w:rPr>
-      <w:rFonts w:asciiTheme="majorHAnsi" w:eastAsiaTheme="majorEastAsia" w:hAnsiTheme="majorHAnsi" w:cstheme="majorBidi"/>
-      <w:i/>
-      <w:iCs/>
-      <w:color w:val="404040" w:themeColor="text1" w:themeTint="BF"/>
-    </w:rPr>
-  </w:style>
-  <w:style w:type="paragraph" w:styleId="Ttulo8">
-    <w:name w:val="heading 8"/>
-    <w:basedOn w:val="Normal"/>
-    <w:next w:val="Normal"/>
-    <w:link w:val="Ttulo8Car"/>
-    <w:uiPriority w:val="9"/>
-    <w:semiHidden/>
-    <w:unhideWhenUsed/>
-    <w:qFormat/>
-    <w:rsid w:val="00DF519F"/>
-    <w:pPr>
-      <w:keepNext/>
-      <w:keepLines/>
-      <w:numPr>
-        <w:ilvl w:val="7"/>
-        <w:numId w:val="10"/>
-      </w:numPr>
-      <w:spacing w:before="200" w:after="0"/>
-      <w:outlineLvl w:val="7"/>
-    </w:pPr>
-    <w:rPr>
-      <w:rFonts w:asciiTheme="majorHAnsi" w:eastAsiaTheme="majorEastAsia" w:hAnsiTheme="majorHAnsi" w:cstheme="majorBidi"/>
-      <w:color w:val="404040" w:themeColor="text1" w:themeTint="BF"/>
-      <w:sz w:val="20"/>
-      <w:szCs w:val="20"/>
-    </w:rPr>
-  </w:style>
-  <w:style w:type="paragraph" w:styleId="Ttulo9">
-    <w:name w:val="heading 9"/>
-    <w:basedOn w:val="Normal"/>
-    <w:next w:val="Normal"/>
-    <w:link w:val="Ttulo9Car"/>
-    <w:uiPriority w:val="9"/>
-    <w:semiHidden/>
-    <w:unhideWhenUsed/>
-    <w:qFormat/>
-    <w:rsid w:val="00DF519F"/>
-    <w:pPr>
-      <w:keepNext/>
-      <w:keepLines/>
-      <w:numPr>
-        <w:ilvl w:val="8"/>
-        <w:numId w:val="10"/>
-      </w:numPr>
-      <w:spacing w:before="200" w:after="0"/>
-      <w:outlineLvl w:val="8"/>
-    </w:pPr>
-    <w:rPr>
-      <w:rFonts w:asciiTheme="majorHAnsi" w:eastAsiaTheme="majorEastAsia" w:hAnsiTheme="majorHAnsi" w:cstheme="majorBidi"/>
-      <w:i/>
-      <w:iCs/>
-      <w:color w:val="404040" w:themeColor="text1" w:themeTint="BF"/>
-      <w:sz w:val="20"/>
-      <w:szCs w:val="20"/>
-    </w:rPr>
-  </w:style>
-  <w:style w:type="character" w:default="1" w:styleId="Fuentedeprrafopredeter">
-    <w:name w:val="Default Paragraph Font"/>
-    <w:uiPriority w:val="1"/>
-    <w:semiHidden/>
-    <w:unhideWhenUsed/>
-  </w:style>
-  <w:style w:type="table" w:default="1" w:styleId="Tablanormal">
-    <w:name w:val="Normal Table"/>
-    <w:uiPriority w:val="99"/>
-    <w:semiHidden/>
-    <w:unhideWhenUsed/>
-    <w:tblPr>
-      <w:tblInd w:w="0" w:type="dxa"/>
-      <w:tblCellMar>
-        <w:top w:w="0" w:type="dxa"/>
-        <w:left w:w="108" w:type="dxa"/>
-        <w:bottom w:w="0" w:type="dxa"/>
-        <w:right w:w="108" w:type="dxa"/>
-      </w:tblCellMar>
-    </w:tblPr>
-  </w:style>
-  <w:style w:type="numbering" w:default="1" w:styleId="Sinlista">
-    <w:name w:val="No List"/>
-    <w:uiPriority w:val="99"/>
-    <w:semiHidden/>
-    <w:unhideWhenUsed/>
-  </w:style>
-  <w:style w:type="paragraph" w:styleId="Encabezado">
-    <w:name w:val="header"/>
-    <w:basedOn w:val="Normal"/>
-    <w:link w:val="EncabezadoCar"/>
-    <w:uiPriority w:val="99"/>
-    <w:unhideWhenUsed/>
-    <w:rsid w:val="0096655F"/>
-    <w:pPr>
-      <w:tabs>
-        <w:tab w:val="center" w:pos="4252"/>
-        <w:tab w:val="right" w:pos="8504"/>
-      </w:tabs>
-      <w:spacing w:after="0" w:line="240" w:lineRule="auto"/>
-    </w:pPr>
-  </w:style>
-  <w:style w:type="character" w:customStyle="1" w:styleId="EncabezadoCar">
-    <w:name w:val="Encabezado Car"/>
-    <w:basedOn w:val="Fuentedeprrafopredeter"/>
-    <w:link w:val="Encabezado"/>
-    <w:uiPriority w:val="99"/>
-    <w:rsid w:val="0096655F"/>
-  </w:style>
-  <w:style w:type="paragraph" w:styleId="Piedepgina">
-    <w:name w:val="footer"/>
-    <w:basedOn w:val="Normal"/>
-    <w:link w:val="PiedepginaCar"/>
-    <w:uiPriority w:val="99"/>
-    <w:unhideWhenUsed/>
-    <w:rsid w:val="0096655F"/>
-    <w:pPr>
-      <w:tabs>
-        <w:tab w:val="center" w:pos="4252"/>
-        <w:tab w:val="right" w:pos="8504"/>
-      </w:tabs>
-      <w:spacing w:after="0" w:line="240" w:lineRule="auto"/>
-    </w:pPr>
-  </w:style>
-  <w:style w:type="character" w:customStyle="1" w:styleId="PiedepginaCar">
-    <w:name w:val="Pie de página Car"/>
-    <w:basedOn w:val="Fuentedeprrafopredeter"/>
-    <w:link w:val="Piedepgina"/>
-    <w:uiPriority w:val="99"/>
-    <w:rsid w:val="0096655F"/>
-  </w:style>
-  <w:style w:type="paragraph" w:styleId="Sinespaciado">
-    <w:name w:val="No Spacing"/>
-    <w:uiPriority w:val="1"/>
-    <w:qFormat/>
-    <w:rsid w:val="002311C6"/>
-    <w:pPr>
-      <w:spacing w:after="0" w:line="240" w:lineRule="auto"/>
-      <w:jc w:val="both"/>
-    </w:pPr>
-    <w:rPr>
-      <w:rFonts w:ascii="Times New Roman" w:hAnsi="Times New Roman"/>
-      <w:sz w:val="24"/>
-    </w:rPr>
-  </w:style>
-  <w:style w:type="character" w:customStyle="1" w:styleId="Ttulo1Car">
-    <w:name w:val="Título 1 Car"/>
-    <w:basedOn w:val="Fuentedeprrafopredeter"/>
-    <w:link w:val="Ttulo1"/>
-    <w:uiPriority w:val="9"/>
-    <w:rsid w:val="003D4363"/>
-    <w:rPr>
-      <w:rFonts w:ascii="Times New Roman" w:eastAsiaTheme="majorEastAsia" w:hAnsi="Times New Roman" w:cstheme="majorBidi"/>
-      <w:bCs/>
-      <w:color w:val="000000" w:themeColor="text1"/>
-      <w:sz w:val="36"/>
-      <w:szCs w:val="36"/>
-    </w:rPr>
-  </w:style>
-  <w:style w:type="character" w:customStyle="1" w:styleId="Ttulo2Car">
-    <w:name w:val="Título 2 Car"/>
-    <w:basedOn w:val="Fuentedeprrafopredeter"/>
-    <w:link w:val="Ttulo2"/>
-    <w:uiPriority w:val="9"/>
-    <w:rsid w:val="00AA1675"/>
-    <w:rPr>
-      <w:rFonts w:ascii="Times New Roman" w:eastAsiaTheme="majorEastAsia" w:hAnsi="Times New Roman" w:cstheme="majorBidi"/>
-      <w:bCs/>
-      <w:color w:val="000000" w:themeColor="text1"/>
-      <w:sz w:val="32"/>
-      <w:szCs w:val="28"/>
-    </w:rPr>
-  </w:style>
-  <w:style w:type="character" w:customStyle="1" w:styleId="Ttulo3Car">
-    <w:name w:val="Título 3 Car"/>
-    <w:basedOn w:val="Fuentedeprrafopredeter"/>
-    <w:link w:val="Ttulo3"/>
-    <w:uiPriority w:val="9"/>
-    <w:rsid w:val="00AA1675"/>
-    <w:rPr>
-      <w:rFonts w:ascii="Times New Roman" w:eastAsiaTheme="majorEastAsia" w:hAnsi="Times New Roman" w:cstheme="majorBidi"/>
-      <w:bCs/>
-      <w:color w:val="000000" w:themeColor="text1"/>
-      <w:sz w:val="28"/>
-    </w:rPr>
-  </w:style>
-  <w:style w:type="character" w:customStyle="1" w:styleId="Ttulo4Car">
-    <w:name w:val="Título 4 Car"/>
-    <w:basedOn w:val="Fuentedeprrafopredeter"/>
-    <w:link w:val="Ttulo4"/>
-    <w:uiPriority w:val="9"/>
-    <w:rsid w:val="00DF519F"/>
-    <w:rPr>
-      <w:rFonts w:asciiTheme="majorHAnsi" w:eastAsiaTheme="majorEastAsia" w:hAnsiTheme="majorHAnsi" w:cstheme="majorBidi"/>
-      <w:b/>
-      <w:bCs/>
-      <w:i/>
-      <w:iCs/>
-      <w:color w:val="000000" w:themeColor="text1"/>
-    </w:rPr>
-  </w:style>
-  <w:style w:type="character" w:customStyle="1" w:styleId="Ttulo5Car">
-    <w:name w:val="Título 5 Car"/>
-    <w:basedOn w:val="Fuentedeprrafopredeter"/>
-    <w:link w:val="Ttulo5"/>
-    <w:uiPriority w:val="9"/>
-    <w:semiHidden/>
-    <w:rsid w:val="00DF519F"/>
-    <w:rPr>
-      <w:rFonts w:asciiTheme="majorHAnsi" w:eastAsiaTheme="majorEastAsia" w:hAnsiTheme="majorHAnsi" w:cstheme="majorBidi"/>
-      <w:color w:val="000000" w:themeColor="text2" w:themeShade="BF"/>
-    </w:rPr>
-  </w:style>
-  <w:style w:type="character" w:customStyle="1" w:styleId="Ttulo6Car">
-    <w:name w:val="Título 6 Car"/>
-    <w:basedOn w:val="Fuentedeprrafopredeter"/>
-    <w:link w:val="Ttulo6"/>
-    <w:uiPriority w:val="9"/>
-    <w:semiHidden/>
-    <w:rsid w:val="00DF519F"/>
-    <w:rPr>
-      <w:rFonts w:asciiTheme="majorHAnsi" w:eastAsiaTheme="majorEastAsia" w:hAnsiTheme="majorHAnsi" w:cstheme="majorBidi"/>
-      <w:i/>
-      <w:iCs/>
-      <w:color w:val="000000" w:themeColor="text2" w:themeShade="BF"/>
-    </w:rPr>
-  </w:style>
-  <w:style w:type="character" w:customStyle="1" w:styleId="Ttulo7Car">
-    <w:name w:val="Título 7 Car"/>
-    <w:basedOn w:val="Fuentedeprrafopredeter"/>
-    <w:link w:val="Ttulo7"/>
-    <w:uiPriority w:val="9"/>
-    <w:semiHidden/>
-    <w:rsid w:val="00DF519F"/>
-    <w:rPr>
-      <w:rFonts w:asciiTheme="majorHAnsi" w:eastAsiaTheme="majorEastAsia" w:hAnsiTheme="majorHAnsi" w:cstheme="majorBidi"/>
-      <w:i/>
-      <w:iCs/>
-      <w:color w:val="404040" w:themeColor="text1" w:themeTint="BF"/>
-    </w:rPr>
-  </w:style>
-  <w:style w:type="character" w:customStyle="1" w:styleId="Ttulo8Car">
-    <w:name w:val="Título 8 Car"/>
-    <w:basedOn w:val="Fuentedeprrafopredeter"/>
-    <w:link w:val="Ttulo8"/>
-    <w:uiPriority w:val="9"/>
-    <w:semiHidden/>
-    <w:rsid w:val="00DF519F"/>
-    <w:rPr>
-      <w:rFonts w:asciiTheme="majorHAnsi" w:eastAsiaTheme="majorEastAsia" w:hAnsiTheme="majorHAnsi" w:cstheme="majorBidi"/>
-      <w:color w:val="404040" w:themeColor="text1" w:themeTint="BF"/>
-      <w:sz w:val="20"/>
-      <w:szCs w:val="20"/>
-    </w:rPr>
-  </w:style>
-  <w:style w:type="character" w:customStyle="1" w:styleId="Ttulo9Car">
-    <w:name w:val="Título 9 Car"/>
-    <w:basedOn w:val="Fuentedeprrafopredeter"/>
-    <w:link w:val="Ttulo9"/>
-    <w:uiPriority w:val="9"/>
-    <w:semiHidden/>
-    <w:rsid w:val="00DF519F"/>
-    <w:rPr>
-      <w:rFonts w:asciiTheme="majorHAnsi" w:eastAsiaTheme="majorEastAsia" w:hAnsiTheme="majorHAnsi" w:cstheme="majorBidi"/>
-      <w:i/>
-      <w:iCs/>
-      <w:color w:val="404040" w:themeColor="text1" w:themeTint="BF"/>
-      <w:sz w:val="20"/>
-      <w:szCs w:val="20"/>
-    </w:rPr>
-  </w:style>
-  <w:style w:type="paragraph" w:styleId="Epgrafe">
-    <w:name w:val="caption"/>
-    <w:basedOn w:val="Normal"/>
-    <w:next w:val="Normal"/>
-    <w:uiPriority w:val="35"/>
-    <w:semiHidden/>
-    <w:unhideWhenUsed/>
-    <w:qFormat/>
-    <w:rsid w:val="00DF519F"/>
-    <w:pPr>
-      <w:spacing w:after="200" w:line="240" w:lineRule="auto"/>
-    </w:pPr>
-    <w:rPr>
-      <w:i/>
-      <w:iCs/>
-      <w:color w:val="000000" w:themeColor="text2"/>
-      <w:sz w:val="18"/>
-      <w:szCs w:val="18"/>
-    </w:rPr>
-  </w:style>
-  <w:style w:type="paragraph" w:styleId="Ttulo">
-    <w:name w:val="Title"/>
-    <w:basedOn w:val="Normal"/>
-    <w:next w:val="Normal"/>
-    <w:link w:val="TtuloCar"/>
-    <w:uiPriority w:val="10"/>
-    <w:qFormat/>
-    <w:rsid w:val="00AA1675"/>
-    <w:pPr>
-      <w:spacing w:after="0" w:line="240" w:lineRule="auto"/>
-      <w:contextualSpacing/>
-    </w:pPr>
-    <w:rPr>
-      <w:rFonts w:eastAsiaTheme="majorEastAsia" w:cstheme="majorBidi"/>
-      <w:color w:val="000000" w:themeColor="text1"/>
-      <w:sz w:val="40"/>
-      <w:szCs w:val="56"/>
-    </w:rPr>
-  </w:style>
-  <w:style w:type="character" w:customStyle="1" w:styleId="TtuloCar">
-    <w:name w:val="Título Car"/>
-    <w:basedOn w:val="Fuentedeprrafopredeter"/>
-    <w:link w:val="Ttulo"/>
-    <w:uiPriority w:val="10"/>
-    <w:rsid w:val="00AA1675"/>
-    <w:rPr>
-      <w:rFonts w:ascii="Times New Roman" w:eastAsiaTheme="majorEastAsia" w:hAnsi="Times New Roman" w:cstheme="majorBidi"/>
-      <w:color w:val="000000" w:themeColor="text1"/>
-      <w:sz w:val="40"/>
-      <w:szCs w:val="56"/>
-    </w:rPr>
-  </w:style>
-  <w:style w:type="paragraph" w:styleId="Subttulo">
-    <w:name w:val="Subtitle"/>
-    <w:basedOn w:val="Normal"/>
-    <w:next w:val="Normal"/>
-    <w:link w:val="SubttuloCar"/>
-    <w:uiPriority w:val="11"/>
-    <w:qFormat/>
-    <w:rsid w:val="00DF519F"/>
-    <w:pPr>
-      <w:numPr>
-        <w:ilvl w:val="1"/>
-      </w:numPr>
-    </w:pPr>
-    <w:rPr>
-      <w:color w:val="5A5A5A" w:themeColor="text1" w:themeTint="A5"/>
-      <w:spacing w:val="10"/>
-    </w:rPr>
-  </w:style>
-  <w:style w:type="character" w:customStyle="1" w:styleId="SubttuloCar">
-    <w:name w:val="Subtítulo Car"/>
-    <w:basedOn w:val="Fuentedeprrafopredeter"/>
-    <w:link w:val="Subttulo"/>
-    <w:uiPriority w:val="11"/>
-    <w:rsid w:val="00DF519F"/>
-    <w:rPr>
-      <w:color w:val="5A5A5A" w:themeColor="text1" w:themeTint="A5"/>
-      <w:spacing w:val="10"/>
-    </w:rPr>
-  </w:style>
-  <w:style w:type="character" w:styleId="Textoennegrita">
-    <w:name w:val="Strong"/>
-    <w:basedOn w:val="Fuentedeprrafopredeter"/>
-    <w:uiPriority w:val="22"/>
-    <w:qFormat/>
-    <w:rsid w:val="00DF519F"/>
-    <w:rPr>
-      <w:b/>
-      <w:bCs/>
-      <w:color w:val="000000" w:themeColor="text1"/>
-    </w:rPr>
-  </w:style>
-  <w:style w:type="character" w:styleId="nfasis">
-    <w:name w:val="Emphasis"/>
-    <w:basedOn w:val="Fuentedeprrafopredeter"/>
-    <w:uiPriority w:val="20"/>
-    <w:qFormat/>
-    <w:rsid w:val="00DF519F"/>
-    <w:rPr>
-      <w:i/>
-      <w:iCs/>
-      <w:color w:val="auto"/>
-    </w:rPr>
-  </w:style>
-  <w:style w:type="paragraph" w:styleId="Cita">
-    <w:name w:val="Quote"/>
-    <w:basedOn w:val="Normal"/>
-    <w:next w:val="Normal"/>
-    <w:link w:val="CitaCar"/>
-    <w:uiPriority w:val="29"/>
-    <w:qFormat/>
-    <w:rsid w:val="00DF519F"/>
-    <w:pPr>
-      <w:spacing w:before="160"/>
-      <w:ind w:left="720" w:right="720"/>
-    </w:pPr>
-    <w:rPr>
-      <w:i/>
-      <w:iCs/>
-      <w:color w:val="000000" w:themeColor="text1"/>
-    </w:rPr>
-  </w:style>
-  <w:style w:type="character" w:customStyle="1" w:styleId="CitaCar">
-    <w:name w:val="Cita Car"/>
-    <w:basedOn w:val="Fuentedeprrafopredeter"/>
-    <w:link w:val="Cita"/>
-    <w:uiPriority w:val="29"/>
-    <w:rsid w:val="00DF519F"/>
-    <w:rPr>
-      <w:i/>
-      <w:iCs/>
-      <w:color w:val="000000" w:themeColor="text1"/>
-    </w:rPr>
-  </w:style>
-  <w:style w:type="paragraph" w:styleId="Citadestacada">
-    <w:name w:val="Intense Quote"/>
-    <w:basedOn w:val="Normal"/>
-    <w:next w:val="Normal"/>
-    <w:link w:val="CitadestacadaCar"/>
-    <w:uiPriority w:val="30"/>
-    <w:qFormat/>
-    <w:rsid w:val="00DF519F"/>
-    <w:pPr>
-      <w:pBdr>
-        <w:top w:val="single" w:sz="24" w:space="1" w:color="F2F2F2" w:themeColor="background1" w:themeShade="F2"/>
-        <w:bottom w:val="single" w:sz="24" w:space="1" w:color="F2F2F2" w:themeColor="background1" w:themeShade="F2"/>
-      </w:pBdr>
-      <w:shd w:val="clear" w:color="auto" w:fill="F2F2F2" w:themeFill="background1" w:themeFillShade="F2"/>
-      <w:spacing w:before="240" w:after="240"/>
-      <w:ind w:left="936" w:right="936"/>
-      <w:jc w:val="center"/>
-    </w:pPr>
-    <w:rPr>
-      <w:color w:val="000000" w:themeColor="text1"/>
-    </w:rPr>
-  </w:style>
-  <w:style w:type="character" w:customStyle="1" w:styleId="CitadestacadaCar">
-    <w:name w:val="Cita destacada Car"/>
-    <w:basedOn w:val="Fuentedeprrafopredeter"/>
-    <w:link w:val="Citadestacada"/>
-    <w:uiPriority w:val="30"/>
-    <w:rsid w:val="00DF519F"/>
-    <w:rPr>
-      <w:color w:val="000000" w:themeColor="text1"/>
-      <w:shd w:val="clear" w:color="auto" w:fill="F2F2F2" w:themeFill="background1" w:themeFillShade="F2"/>
-    </w:rPr>
-  </w:style>
-  <w:style w:type="character" w:styleId="nfasissutil">
-    <w:name w:val="Subtle Emphasis"/>
-    <w:basedOn w:val="Fuentedeprrafopredeter"/>
-    <w:uiPriority w:val="19"/>
-    <w:qFormat/>
-    <w:rsid w:val="00DF519F"/>
-    <w:rPr>
-      <w:i/>
-      <w:iCs/>
-      <w:color w:val="404040" w:themeColor="text1" w:themeTint="BF"/>
-    </w:rPr>
-  </w:style>
-  <w:style w:type="character" w:styleId="nfasisintenso">
-    <w:name w:val="Intense Emphasis"/>
-    <w:basedOn w:val="Fuentedeprrafopredeter"/>
-    <w:uiPriority w:val="21"/>
-    <w:qFormat/>
-    <w:rsid w:val="00DF519F"/>
-    <w:rPr>
-      <w:b/>
-      <w:bCs/>
-      <w:i/>
-      <w:iCs/>
-      <w:caps/>
-    </w:rPr>
-  </w:style>
-  <w:style w:type="character" w:styleId="Referenciasutil">
-    <w:name w:val="Subtle Reference"/>
-    <w:basedOn w:val="Fuentedeprrafopredeter"/>
-    <w:uiPriority w:val="31"/>
-    <w:qFormat/>
-    <w:rsid w:val="00DF519F"/>
-    <w:rPr>
-      <w:smallCaps/>
-      <w:color w:val="404040" w:themeColor="text1" w:themeTint="BF"/>
-      <w:u w:val="single" w:color="7F7F7F" w:themeColor="text1" w:themeTint="80"/>
-    </w:rPr>
-  </w:style>
-  <w:style w:type="character" w:styleId="Referenciaintensa">
-    <w:name w:val="Intense Reference"/>
-    <w:basedOn w:val="Fuentedeprrafopredeter"/>
-    <w:uiPriority w:val="32"/>
-    <w:qFormat/>
-    <w:rsid w:val="00DF519F"/>
-    <w:rPr>
-      <w:b/>
-      <w:bCs/>
-      <w:smallCaps/>
-      <w:u w:val="single"/>
-    </w:rPr>
-  </w:style>
-  <w:style w:type="character" w:styleId="Ttulodellibro">
-    <w:name w:val="Book Title"/>
-    <w:basedOn w:val="Fuentedeprrafopredeter"/>
-    <w:uiPriority w:val="33"/>
-    <w:qFormat/>
-    <w:rsid w:val="00DF519F"/>
-    <w:rPr>
-      <w:b w:val="0"/>
-      <w:bCs w:val="0"/>
-      <w:smallCaps/>
-      <w:spacing w:val="5"/>
-    </w:rPr>
-  </w:style>
-  <w:style w:type="paragraph" w:styleId="TtulodeTDC">
-    <w:name w:val="TOC Heading"/>
-    <w:basedOn w:val="Ttulo1"/>
-    <w:next w:val="Normal"/>
-    <w:uiPriority w:val="39"/>
-    <w:unhideWhenUsed/>
-    <w:qFormat/>
-    <w:rsid w:val="00DF519F"/>
-    <w:pPr>
-      <w:outlineLvl w:val="9"/>
-    </w:pPr>
-  </w:style>
-  <w:style w:type="paragraph" w:styleId="TDC1">
-    <w:name w:val="toc 1"/>
+  <w:style w:type="paragraph" w:styleId="TDC3">
+    <w:name w:val="toc 3"/>
     <w:basedOn w:val="Normal"/>
     <w:next w:val="Normal"/>
     <w:autoRedefine/>
     <w:uiPriority w:val="39"/>
     <w:unhideWhenUsed/>
-    <w:rsid w:val="00DF519F"/>
+    <w:rsid w:val="00B772B0"/>
     <w:pPr>
       <w:spacing w:after="100"/>
-    </w:pPr>
-  </w:style>
-  <w:style w:type="character" w:styleId="Hipervnculo">
-    <w:name w:val="Hyperlink"/>
-    <w:basedOn w:val="Fuentedeprrafopredeter"/>
-    <w:uiPriority w:val="99"/>
-    <w:unhideWhenUsed/>
-    <w:rsid w:val="00DF519F"/>
-    <w:rPr>
-      <w:color w:val="5F5F5F" w:themeColor="hyperlink"/>
-      <w:u w:val="single"/>
-    </w:rPr>
-  </w:style>
-  <w:style w:type="paragraph" w:styleId="TDC2">
-    <w:name w:val="toc 2"/>
-    <w:basedOn w:val="Normal"/>
-    <w:next w:val="Normal"/>
-    <w:autoRedefine/>
-    <w:uiPriority w:val="39"/>
-    <w:unhideWhenUsed/>
-    <w:rsid w:val="00DF519F"/>
-    <w:pPr>
-      <w:spacing w:after="100"/>
-      <w:ind w:left="220"/>
-    </w:pPr>
-  </w:style>
-  <w:style w:type="paragraph" w:styleId="Textodeglobo">
-    <w:name w:val="Balloon Text"/>
-    <w:basedOn w:val="Normal"/>
-    <w:link w:val="TextodegloboCar"/>
-    <w:uiPriority w:val="99"/>
-    <w:semiHidden/>
-    <w:unhideWhenUsed/>
-    <w:rsid w:val="00313F3E"/>
-    <w:pPr>
-      <w:spacing w:after="0" w:line="240" w:lineRule="auto"/>
-    </w:pPr>
-    <w:rPr>
-      <w:rFonts w:ascii="Tahoma" w:hAnsi="Tahoma" w:cs="Tahoma"/>
-      <w:sz w:val="16"/>
-      <w:szCs w:val="16"/>
-    </w:rPr>
-  </w:style>
-  <w:style w:type="character" w:customStyle="1" w:styleId="TextodegloboCar">
-    <w:name w:val="Texto de globo Car"/>
-    <w:basedOn w:val="Fuentedeprrafopredeter"/>
-    <w:link w:val="Textodeglobo"/>
-    <w:uiPriority w:val="99"/>
-    <w:semiHidden/>
-    <w:rsid w:val="00313F3E"/>
-    <w:rPr>
-      <w:rFonts w:ascii="Tahoma" w:hAnsi="Tahoma" w:cs="Tahoma"/>
-      <w:sz w:val="16"/>
-      <w:szCs w:val="16"/>
-    </w:rPr>
-  </w:style>
-  <w:style w:type="paragraph" w:styleId="Prrafodelista">
-    <w:name w:val="List Paragraph"/>
-    <w:basedOn w:val="Normal"/>
-    <w:uiPriority w:val="34"/>
-    <w:qFormat/>
-    <w:rsid w:val="00DB7F39"/>
-    <w:pPr>
-      <w:ind w:left="720"/>
-      <w:contextualSpacing/>
+      <w:ind w:left="480"/>
     </w:pPr>
   </w:style>
 </w:styles>
@@ -3915,7 +5143,7 @@
   <a:extraClrSchemeLst/>
   <a:extLst>
     <a:ext uri="{05A4C25C-085E-4340-85A3-A5531E510DB2}">
-      <thm15:themeFamily xmlns:thm15="http://schemas.microsoft.com/office/thememl/2012/main" xmlns="" name="Office Theme" id="{62F939B6-93AF-4DB8-9C6B-D6C7DFDC589F}" vid="{4A3C46E8-61CC-4603-A589-7422A47A8E4A}"/>
+      <thm15:themeFamily xmlns:thm15="http://schemas.microsoft.com/office/thememl/2012/main" name="Office Theme" id="{62F939B6-93AF-4DB8-9C6B-D6C7DFDC589F}" vid="{4A3C46E8-61CC-4603-A589-7422A47A8E4A}"/>
     </a:ext>
   </a:extLst>
 </a:theme>

</xml_diff>